<commit_message>
Changes to Class Documentation Document
</commit_message>
<xml_diff>
--- a/Interface Design/UML Class Diagram/Class documentation Version 0.docx
+++ b/Interface Design/UML Class Diagram/Class documentation Version 0.docx
@@ -1,10 +1,13 @@
 
 <file path=word/document.xml><?xml version="1.0" encoding="utf-8"?>
-<w:document xmlns:wpc="http://schemas.microsoft.com/office/word/2010/wordprocessingCanvas" xmlns:cx="http://schemas.microsoft.com/office/drawing/2014/chartex" xmlns:cx1="http://schemas.microsoft.com/office/drawing/2015/9/8/chartex" xmlns:cx2="http://schemas.microsoft.com/office/drawing/2015/10/21/chartex" xmlns:cx3="http://schemas.microsoft.com/office/drawing/2016/5/9/chartex" xmlns:cx4="http://schemas.microsoft.com/office/drawing/2016/5/10/chartex" xmlns:cx5="http://schemas.microsoft.com/office/drawing/2016/5/11/chartex" xmlns:cx6="http://schemas.microsoft.com/office/drawing/2016/5/12/chartex" xmlns:cx7="http://schemas.microsoft.com/office/drawing/2016/5/13/chartex" xmlns:cx8="http://schemas.microsoft.com/office/drawing/2016/5/14/chartex" xmlns:mc="http://schemas.openxmlformats.org/markup-compatibility/2006" xmlns:aink="http://schemas.microsoft.com/office/drawing/2016/ink" xmlns:am3d="http://schemas.microsoft.com/office/drawing/2017/model3d" xmlns:o="urn:schemas-microsoft-com:office:office" xmlns:r="http://schemas.openxmlformats.org/officeDocument/2006/relationships" xmlns:m="http://schemas.openxmlformats.org/officeDocument/2006/math" xmlns:v="urn:schemas-microsoft-com:vml" xmlns:wp14="http://schemas.microsoft.com/office/word/2010/wordprocessingDrawing" xmlns:wp="http://schemas.openxmlformats.org/drawingml/2006/wordprocessingDrawing" xmlns:w10="urn:schemas-microsoft-com:office:word" xmlns:w="http://schemas.openxmlformats.org/wordprocessingml/2006/main" xmlns:w14="http://schemas.microsoft.com/office/word/2010/wordml" xmlns:w15="http://schemas.microsoft.com/office/word/2012/wordml" xmlns:w16cid="http://schemas.microsoft.com/office/word/2016/wordml/cid" xmlns:w16se="http://schemas.microsoft.com/office/word/2015/wordml/symex" xmlns:wpg="http://schemas.microsoft.com/office/word/2010/wordprocessingGroup" xmlns:wpi="http://schemas.microsoft.com/office/word/2010/wordprocessingInk" xmlns:wne="http://schemas.microsoft.com/office/word/2006/wordml" xmlns:wps="http://schemas.microsoft.com/office/word/2010/wordprocessingShape" mc:Ignorable="w14 w15 w16se w16cid wp14">
+<w:document xmlns:wpc="http://schemas.microsoft.com/office/word/2010/wordprocessingCanvas" xmlns:cx="http://schemas.microsoft.com/office/drawing/2014/chartex" xmlns:cx1="http://schemas.microsoft.com/office/drawing/2015/9/8/chartex" xmlns:mc="http://schemas.openxmlformats.org/markup-compatibility/2006" xmlns:o="urn:schemas-microsoft-com:office:office" xmlns:r="http://schemas.openxmlformats.org/officeDocument/2006/relationships" xmlns:m="http://schemas.openxmlformats.org/officeDocument/2006/math" xmlns:v="urn:schemas-microsoft-com:vml" xmlns:wp14="http://schemas.microsoft.com/office/word/2010/wordprocessingDrawing" xmlns:wp="http://schemas.openxmlformats.org/drawingml/2006/wordprocessingDrawing" xmlns:w10="urn:schemas-microsoft-com:office:word" xmlns:w="http://schemas.openxmlformats.org/wordprocessingml/2006/main" xmlns:w14="http://schemas.microsoft.com/office/word/2010/wordml" xmlns:w15="http://schemas.microsoft.com/office/word/2012/wordml" xmlns:w16se="http://schemas.microsoft.com/office/word/2015/wordml/symex" xmlns:wpg="http://schemas.microsoft.com/office/word/2010/wordprocessingGroup" xmlns:wpi="http://schemas.microsoft.com/office/word/2010/wordprocessingInk" xmlns:wne="http://schemas.microsoft.com/office/word/2006/wordml" xmlns:wps="http://schemas.microsoft.com/office/word/2010/wordprocessingShape" mc:Ignorable="w14 w15 w16se wp14">
   <w:body>
     <w:p>
       <w:pPr>
         <w:pStyle w:val="Title"/>
+        <w:rPr>
+          <w:rFonts w:hint="eastAsia"/>
+        </w:rPr>
       </w:pPr>
       <w:proofErr w:type="spellStart"/>
       <w:r>
@@ -22,6 +25,9 @@
           <w:ilvl w:val="0"/>
           <w:numId w:val="2"/>
         </w:numPr>
+        <w:rPr>
+          <w:rFonts w:hint="eastAsia"/>
+        </w:rPr>
       </w:pPr>
       <w:r>
         <w:t xml:space="preserve">Main (Class) </w:t>
@@ -47,6 +53,9 @@
           <w:ilvl w:val="1"/>
           <w:numId w:val="2"/>
         </w:numPr>
+        <w:rPr>
+          <w:rFonts w:hint="eastAsia"/>
+        </w:rPr>
       </w:pPr>
       <w:r>
         <w:t>Fields</w:t>
@@ -256,19 +265,11 @@
                 <w:rFonts w:asciiTheme="minorHAnsi" w:hAnsiTheme="minorHAnsi" w:cstheme="minorHAnsi"/>
               </w:rPr>
             </w:pPr>
-            <w:proofErr w:type="spellStart"/>
             <w:r>
               <w:rPr>
                 <w:rFonts w:asciiTheme="minorHAnsi" w:hAnsiTheme="minorHAnsi" w:cstheme="minorHAnsi"/>
               </w:rPr>
-              <w:t>UserBudget</w:t>
-            </w:r>
-            <w:proofErr w:type="spellEnd"/>
-            <w:r>
-              <w:rPr>
-                <w:rFonts w:asciiTheme="minorHAnsi" w:hAnsiTheme="minorHAnsi" w:cstheme="minorHAnsi"/>
-              </w:rPr>
-              <w:t xml:space="preserve"> object </w:t>
+              <w:t xml:space="preserve">UserBudget object </w:t>
             </w:r>
           </w:p>
           <w:p>
@@ -294,14 +295,12 @@
                 <w:rFonts w:asciiTheme="minorHAnsi" w:hAnsiTheme="minorHAnsi" w:cstheme="minorHAnsi"/>
               </w:rPr>
             </w:pPr>
-            <w:proofErr w:type="spellStart"/>
             <w:r>
               <w:rPr>
                 <w:rFonts w:asciiTheme="minorHAnsi" w:hAnsiTheme="minorHAnsi" w:cstheme="minorHAnsi"/>
               </w:rPr>
               <w:t>userBudget</w:t>
             </w:r>
-            <w:proofErr w:type="spellEnd"/>
           </w:p>
         </w:tc>
         <w:tc>
@@ -416,6 +415,9 @@
           <w:ilvl w:val="1"/>
           <w:numId w:val="2"/>
         </w:numPr>
+        <w:rPr>
+          <w:rFonts w:hint="eastAsia"/>
+        </w:rPr>
       </w:pPr>
       <w:r>
         <w:t>Methods</w:t>
@@ -438,6 +440,14 @@
         <w:t>document.onload</w:t>
       </w:r>
       <w:proofErr w:type="spellEnd"/>
+      <w:r>
+        <w:rPr>
+          <w:rFonts w:ascii="Bookman Old Style" w:eastAsia="Bookman Old Style" w:hAnsi="Bookman Old Style" w:cs="Bookman Old Style"/>
+          <w:b/>
+          <w:bCs/>
+        </w:rPr>
+        <w:t>(</w:t>
+      </w:r>
       <w:proofErr w:type="gramEnd"/>
       <w:r>
         <w:rPr>
@@ -445,7 +455,7 @@
           <w:b/>
           <w:bCs/>
         </w:rPr>
-        <w:t>():</w:t>
+        <w:t>):</w:t>
       </w:r>
       <w:r>
         <w:t xml:space="preserve"> </w:t>
@@ -555,12 +565,18 @@
         <w:t>io.verifyPassword</w:t>
       </w:r>
       <w:proofErr w:type="spellEnd"/>
+      <w:r>
+        <w:rPr>
+          <w:rFonts w:ascii="Courier New" w:eastAsia="Courier New" w:hAnsi="Courier New" w:cs="Courier New"/>
+        </w:rPr>
+        <w:t>(</w:t>
+      </w:r>
       <w:proofErr w:type="gramEnd"/>
       <w:r>
         <w:rPr>
           <w:rFonts w:ascii="Courier New" w:eastAsia="Courier New" w:hAnsi="Courier New" w:cs="Courier New"/>
         </w:rPr>
-        <w:t xml:space="preserve">(String password, String </w:t>
+        <w:t xml:space="preserve">String password, String </w:t>
       </w:r>
       <w:proofErr w:type="spellStart"/>
       <w:r>
@@ -599,27 +615,61 @@
           <w:rFonts w:ascii="Courier New" w:eastAsia="Courier New" w:hAnsi="Courier New" w:cs="Courier New"/>
         </w:rPr>
       </w:pPr>
+      <w:proofErr w:type="gramStart"/>
+      <w:r>
+        <w:rPr>
+          <w:rFonts w:ascii="Courier New" w:eastAsia="Courier New" w:hAnsi="Courier New" w:cs="Courier New"/>
+        </w:rPr>
+        <w:t>userBudget</w:t>
+      </w:r>
+      <w:proofErr w:type="gramEnd"/>
+      <w:r>
+        <w:rPr>
+          <w:rFonts w:ascii="Courier New" w:eastAsia="Courier New" w:hAnsi="Courier New" w:cs="Courier New"/>
+        </w:rPr>
+        <w:t xml:space="preserve"> = new UserBudget(String name, String password, String </w:t>
+      </w:r>
       <w:proofErr w:type="spellStart"/>
       <w:r>
         <w:rPr>
           <w:rFonts w:ascii="Courier New" w:eastAsia="Courier New" w:hAnsi="Courier New" w:cs="Courier New"/>
         </w:rPr>
-        <w:t>userBudget</w:t>
+        <w:t>filePath</w:t>
       </w:r>
       <w:proofErr w:type="spellEnd"/>
       <w:r>
         <w:rPr>
           <w:rFonts w:ascii="Courier New" w:eastAsia="Courier New" w:hAnsi="Courier New" w:cs="Courier New"/>
         </w:rPr>
-        <w:t xml:space="preserve"> = new </w:t>
-      </w:r>
+        <w:t xml:space="preserve">) </w:t>
+      </w:r>
+    </w:p>
+    <w:p>
+      <w:pPr>
+        <w:rPr>
+          <w:rFonts w:asciiTheme="minorHAnsi" w:hAnsiTheme="minorHAnsi" w:cstheme="minorHAnsi"/>
+        </w:rPr>
+      </w:pPr>
+      <w:r>
+        <w:rPr>
+          <w:rFonts w:asciiTheme="minorHAnsi" w:hAnsiTheme="minorHAnsi" w:cstheme="minorHAnsi"/>
+        </w:rPr>
+        <w:t xml:space="preserve">then calls </w:t>
+      </w:r>
+    </w:p>
+    <w:p>
+      <w:pPr>
+        <w:rPr>
+          <w:rFonts w:ascii="Courier New" w:eastAsia="Courier New" w:hAnsi="Courier New" w:cs="Courier New"/>
+        </w:rPr>
+      </w:pPr>
       <w:proofErr w:type="spellStart"/>
       <w:proofErr w:type="gramStart"/>
       <w:r>
         <w:rPr>
           <w:rFonts w:ascii="Courier New" w:eastAsia="Courier New" w:hAnsi="Courier New" w:cs="Courier New"/>
         </w:rPr>
-        <w:t>UserBudget</w:t>
+        <w:t>io.saveAcount</w:t>
       </w:r>
       <w:proofErr w:type="spellEnd"/>
       <w:r>
@@ -633,188 +683,124 @@
         <w:rPr>
           <w:rFonts w:ascii="Courier New" w:eastAsia="Courier New" w:hAnsi="Courier New" w:cs="Courier New"/>
         </w:rPr>
-        <w:t xml:space="preserve">String name, String password, String </w:t>
-      </w:r>
-      <w:proofErr w:type="spellStart"/>
-      <w:r>
-        <w:rPr>
-          <w:rFonts w:ascii="Courier New" w:eastAsia="Courier New" w:hAnsi="Courier New" w:cs="Courier New"/>
-        </w:rPr>
-        <w:t>filePath</w:t>
-      </w:r>
-      <w:proofErr w:type="spellEnd"/>
-      <w:r>
-        <w:rPr>
-          <w:rFonts w:ascii="Courier New" w:eastAsia="Courier New" w:hAnsi="Courier New" w:cs="Courier New"/>
-        </w:rPr>
-        <w:t xml:space="preserve">) </w:t>
-      </w:r>
-    </w:p>
-    <w:p>
-      <w:pPr>
-        <w:rPr>
-          <w:rFonts w:asciiTheme="minorHAnsi" w:hAnsiTheme="minorHAnsi" w:cstheme="minorHAnsi"/>
-        </w:rPr>
-      </w:pPr>
-      <w:r>
-        <w:rPr>
-          <w:rFonts w:asciiTheme="minorHAnsi" w:hAnsiTheme="minorHAnsi" w:cstheme="minorHAnsi"/>
-        </w:rPr>
-        <w:t xml:space="preserve">then calls </w:t>
-      </w:r>
-    </w:p>
-    <w:p>
-      <w:pPr>
-        <w:rPr>
-          <w:rFonts w:ascii="Courier New" w:eastAsia="Courier New" w:hAnsi="Courier New" w:cs="Courier New"/>
+        <w:t>userBudget).</w:t>
+      </w:r>
+    </w:p>
+    <w:p>
+      <w:pPr>
+        <w:rPr>
+          <w:rFonts w:hint="eastAsia"/>
+        </w:rPr>
+      </w:pPr>
+    </w:p>
+    <w:p>
+      <w:pPr>
+        <w:rPr>
+          <w:rFonts w:ascii="Bookman Old Style" w:eastAsia="Bookman Old Style" w:hAnsi="Bookman Old Style" w:cs="Bookman Old Style"/>
+          <w:b/>
+          <w:bCs/>
         </w:rPr>
       </w:pPr>
       <w:proofErr w:type="spellStart"/>
       <w:proofErr w:type="gramStart"/>
       <w:r>
         <w:rPr>
+          <w:rFonts w:ascii="Bookman Old Style" w:eastAsia="Bookman Old Style" w:hAnsi="Bookman Old Style" w:cs="Bookman Old Style"/>
+          <w:b/>
+          <w:bCs/>
+        </w:rPr>
+        <w:t>resetBudgetFile</w:t>
+      </w:r>
+      <w:proofErr w:type="spellEnd"/>
+      <w:r>
+        <w:rPr>
+          <w:rFonts w:ascii="Bookman Old Style" w:eastAsia="Bookman Old Style" w:hAnsi="Bookman Old Style" w:cs="Bookman Old Style"/>
+          <w:b/>
+          <w:bCs/>
+        </w:rPr>
+        <w:t>(</w:t>
+      </w:r>
+      <w:proofErr w:type="gramEnd"/>
+      <w:r>
+        <w:rPr>
+          <w:rFonts w:ascii="Bookman Old Style" w:eastAsia="Bookman Old Style" w:hAnsi="Bookman Old Style" w:cs="Bookman Old Style"/>
+          <w:b/>
+          <w:bCs/>
+        </w:rPr>
+        <w:t>):</w:t>
+      </w:r>
+    </w:p>
+    <w:p>
+      <w:pPr>
+        <w:rPr>
+          <w:rFonts w:hint="eastAsia"/>
+        </w:rPr>
+      </w:pPr>
+      <w:proofErr w:type="gramStart"/>
+      <w:r>
+        <w:rPr>
+          <w:rFonts w:asciiTheme="minorHAnsi" w:hAnsiTheme="minorHAnsi" w:cstheme="minorHAnsi"/>
+        </w:rPr>
+        <w:t>calls</w:t>
+      </w:r>
+      <w:proofErr w:type="gramEnd"/>
+      <w:r>
+        <w:t xml:space="preserve"> </w:t>
+      </w:r>
+      <w:proofErr w:type="spellStart"/>
+      <w:r>
+        <w:rPr>
           <w:rFonts w:ascii="Courier New" w:eastAsia="Courier New" w:hAnsi="Courier New" w:cs="Courier New"/>
         </w:rPr>
-        <w:t>io.saveAcount</w:t>
+        <w:t>io.deleteBudgetFile</w:t>
       </w:r>
       <w:proofErr w:type="spellEnd"/>
+      <w:r>
+        <w:rPr>
+          <w:rFonts w:ascii="Courier New" w:eastAsia="Courier New" w:hAnsi="Courier New" w:cs="Courier New"/>
+        </w:rPr>
+        <w:t xml:space="preserve">(String </w:t>
+      </w:r>
+      <w:proofErr w:type="spellStart"/>
+      <w:r>
+        <w:rPr>
+          <w:rFonts w:ascii="Courier New" w:eastAsia="Courier New" w:hAnsi="Courier New" w:cs="Courier New"/>
+        </w:rPr>
+        <w:t>filePath</w:t>
+      </w:r>
+      <w:proofErr w:type="spellEnd"/>
+      <w:r>
+        <w:rPr>
+          <w:rFonts w:ascii="Courier New" w:eastAsia="Courier New" w:hAnsi="Courier New" w:cs="Courier New"/>
+        </w:rPr>
+        <w:t>)</w:t>
+      </w:r>
+    </w:p>
+    <w:p>
+      <w:pPr>
+        <w:rPr>
+          <w:rFonts w:hint="eastAsia"/>
+        </w:rPr>
+      </w:pPr>
+      <w:proofErr w:type="gramStart"/>
+      <w:r>
+        <w:rPr>
+          <w:rFonts w:asciiTheme="minorHAnsi" w:hAnsiTheme="minorHAnsi" w:cstheme="minorHAnsi"/>
+        </w:rPr>
+        <w:t>calls</w:t>
+      </w:r>
       <w:proofErr w:type="gramEnd"/>
       <w:r>
+        <w:t xml:space="preserve"> </w:t>
+      </w:r>
+      <w:proofErr w:type="spellStart"/>
+      <w:r>
         <w:rPr>
           <w:rFonts w:ascii="Courier New" w:eastAsia="Courier New" w:hAnsi="Courier New" w:cs="Courier New"/>
         </w:rPr>
-        <w:t>(</w:t>
-      </w:r>
-      <w:proofErr w:type="spellStart"/>
-      <w:r>
-        <w:rPr>
-          <w:rFonts w:ascii="Courier New" w:eastAsia="Courier New" w:hAnsi="Courier New" w:cs="Courier New"/>
-        </w:rPr>
-        <w:t>userBudget</w:t>
+        <w:t>document.onload</w:t>
       </w:r>
       <w:proofErr w:type="spellEnd"/>
-      <w:r>
-        <w:rPr>
-          <w:rFonts w:ascii="Courier New" w:eastAsia="Courier New" w:hAnsi="Courier New" w:cs="Courier New"/>
-        </w:rPr>
-        <w:t>).</w:t>
-      </w:r>
-    </w:p>
-    <w:p>
-      <w:pPr>
-        <w:rPr>
-          <w:rFonts w:hint="eastAsia"/>
-        </w:rPr>
-      </w:pPr>
-    </w:p>
-    <w:p>
-      <w:pPr>
-        <w:rPr>
-          <w:rFonts w:ascii="Bookman Old Style" w:eastAsia="Bookman Old Style" w:hAnsi="Bookman Old Style" w:cs="Bookman Old Style"/>
-          <w:b/>
-          <w:bCs/>
-        </w:rPr>
-      </w:pPr>
-      <w:proofErr w:type="spellStart"/>
-      <w:proofErr w:type="gramStart"/>
-      <w:r>
-        <w:rPr>
-          <w:rFonts w:ascii="Bookman Old Style" w:eastAsia="Bookman Old Style" w:hAnsi="Bookman Old Style" w:cs="Bookman Old Style"/>
-          <w:b/>
-          <w:bCs/>
-        </w:rPr>
-        <w:t>resetBudgetFile</w:t>
-      </w:r>
-      <w:proofErr w:type="spellEnd"/>
-      <w:r>
-        <w:rPr>
-          <w:rFonts w:ascii="Bookman Old Style" w:eastAsia="Bookman Old Style" w:hAnsi="Bookman Old Style" w:cs="Bookman Old Style"/>
-          <w:b/>
-          <w:bCs/>
-        </w:rPr>
-        <w:t>(</w:t>
-      </w:r>
-      <w:proofErr w:type="gramEnd"/>
-      <w:r>
-        <w:rPr>
-          <w:rFonts w:ascii="Bookman Old Style" w:eastAsia="Bookman Old Style" w:hAnsi="Bookman Old Style" w:cs="Bookman Old Style"/>
-          <w:b/>
-          <w:bCs/>
-        </w:rPr>
-        <w:t>):</w:t>
-      </w:r>
-    </w:p>
-    <w:p>
-      <w:pPr>
-        <w:rPr>
-          <w:rFonts w:hint="eastAsia"/>
-        </w:rPr>
-      </w:pPr>
-      <w:r>
-        <w:rPr>
-          <w:rFonts w:asciiTheme="minorHAnsi" w:hAnsiTheme="minorHAnsi" w:cstheme="minorHAnsi"/>
-        </w:rPr>
-        <w:t>calls</w:t>
-      </w:r>
-      <w:r>
-        <w:t xml:space="preserve"> </w:t>
-      </w:r>
-      <w:proofErr w:type="spellStart"/>
-      <w:proofErr w:type="gramStart"/>
-      <w:r>
-        <w:rPr>
-          <w:rFonts w:ascii="Courier New" w:eastAsia="Courier New" w:hAnsi="Courier New" w:cs="Courier New"/>
-        </w:rPr>
-        <w:t>io.deleteBudgetFile</w:t>
-      </w:r>
-      <w:proofErr w:type="spellEnd"/>
-      <w:proofErr w:type="gramEnd"/>
-      <w:r>
-        <w:rPr>
-          <w:rFonts w:ascii="Courier New" w:eastAsia="Courier New" w:hAnsi="Courier New" w:cs="Courier New"/>
-        </w:rPr>
-        <w:t xml:space="preserve">(String </w:t>
-      </w:r>
-      <w:proofErr w:type="spellStart"/>
-      <w:r>
-        <w:rPr>
-          <w:rFonts w:ascii="Courier New" w:eastAsia="Courier New" w:hAnsi="Courier New" w:cs="Courier New"/>
-        </w:rPr>
-        <w:t>filePath</w:t>
-      </w:r>
-      <w:proofErr w:type="spellEnd"/>
-      <w:r>
-        <w:rPr>
-          <w:rFonts w:ascii="Courier New" w:eastAsia="Courier New" w:hAnsi="Courier New" w:cs="Courier New"/>
-        </w:rPr>
-        <w:t>)</w:t>
-      </w:r>
-    </w:p>
-    <w:p>
-      <w:pPr>
-        <w:rPr>
-          <w:rFonts w:hint="eastAsia"/>
-        </w:rPr>
-      </w:pPr>
-      <w:r>
-        <w:rPr>
-          <w:rFonts w:asciiTheme="minorHAnsi" w:hAnsiTheme="minorHAnsi" w:cstheme="minorHAnsi"/>
-        </w:rPr>
-        <w:t>calls</w:t>
-      </w:r>
-      <w:r>
-        <w:t xml:space="preserve"> </w:t>
-      </w:r>
-      <w:proofErr w:type="spellStart"/>
-      <w:proofErr w:type="gramStart"/>
-      <w:r>
-        <w:rPr>
-          <w:rFonts w:ascii="Courier New" w:eastAsia="Courier New" w:hAnsi="Courier New" w:cs="Courier New"/>
-        </w:rPr>
-        <w:t>document.onload</w:t>
-      </w:r>
-      <w:proofErr w:type="spellEnd"/>
-      <w:proofErr w:type="gramEnd"/>
       <w:r>
         <w:rPr>
           <w:rFonts w:ascii="Courier New" w:eastAsia="Courier New" w:hAnsi="Courier New" w:cs="Courier New"/>
@@ -922,6 +908,9 @@
           <w:ilvl w:val="0"/>
           <w:numId w:val="2"/>
         </w:numPr>
+        <w:rPr>
+          <w:rFonts w:hint="eastAsia"/>
+        </w:rPr>
       </w:pPr>
       <w:proofErr w:type="spellStart"/>
       <w:r>
@@ -940,6 +929,9 @@
           <w:ilvl w:val="1"/>
           <w:numId w:val="2"/>
         </w:numPr>
+        <w:rPr>
+          <w:rFonts w:hint="eastAsia"/>
+        </w:rPr>
       </w:pPr>
       <w:r>
         <w:t>Fields</w:t>
@@ -1200,6 +1192,9 @@
           <w:ilvl w:val="1"/>
           <w:numId w:val="2"/>
         </w:numPr>
+        <w:rPr>
+          <w:rFonts w:hint="eastAsia"/>
+        </w:rPr>
       </w:pPr>
       <w:r>
         <w:t>Methods</w:t>
@@ -1514,17 +1509,9 @@
           <w:b/>
           <w:bCs/>
         </w:rPr>
-        <w:t>(</w:t>
+        <w:t>()</w:t>
       </w:r>
       <w:proofErr w:type="gramEnd"/>
-      <w:r>
-        <w:rPr>
-          <w:rFonts w:ascii="Bookman Old Style" w:eastAsia="Bookman Old Style" w:hAnsi="Bookman Old Style" w:cs="Bookman Old Style"/>
-          <w:b/>
-          <w:bCs/>
-        </w:rPr>
-        <w:t>)</w:t>
-      </w:r>
     </w:p>
     <w:p>
       <w:pPr>
@@ -1736,17 +1723,9 @@
           <w:b/>
           <w:bCs/>
         </w:rPr>
-        <w:t>(</w:t>
+        <w:t>()</w:t>
       </w:r>
       <w:proofErr w:type="gramEnd"/>
-      <w:r>
-        <w:rPr>
-          <w:rFonts w:ascii="Bookman Old Style" w:eastAsia="Bookman Old Style" w:hAnsi="Bookman Old Style" w:cs="Bookman Old Style"/>
-          <w:b/>
-          <w:bCs/>
-        </w:rPr>
-        <w:t>)</w:t>
-      </w:r>
     </w:p>
     <w:p>
       <w:pPr>
@@ -1763,60 +1742,36 @@
           <w:b/>
           <w:bCs/>
         </w:rPr>
-        <w:t xml:space="preserve">: return </w:t>
+        <w:t>: return UserBudget</w:t>
+      </w:r>
+    </w:p>
+    <w:p>
+      <w:pPr>
+        <w:rPr>
+          <w:rFonts w:asciiTheme="minorHAnsi" w:eastAsia="Bookman Old Style" w:hAnsiTheme="minorHAnsi" w:cstheme="minorHAnsi"/>
+          <w:b/>
+          <w:bCs/>
+        </w:rPr>
+      </w:pPr>
+      <w:r>
+        <w:rPr>
+          <w:rFonts w:asciiTheme="minorHAnsi" w:eastAsia="Liberation Sans" w:hAnsiTheme="minorHAnsi" w:cstheme="minorHAnsi"/>
+        </w:rPr>
+        <w:t xml:space="preserve">This parses the string field </w:t>
       </w:r>
       <w:proofErr w:type="spellStart"/>
       <w:r>
         <w:rPr>
-          <w:rFonts w:ascii="Bookman Old Style" w:eastAsia="Bookman Old Style" w:hAnsi="Bookman Old Style" w:cs="Bookman Old Style"/>
-          <w:b/>
-          <w:bCs/>
-        </w:rPr>
-        <w:t>UserBudget</w:t>
+          <w:rFonts w:ascii="Courier New" w:eastAsia="Courier New" w:hAnsi="Courier New" w:cs="Courier New"/>
+        </w:rPr>
+        <w:t>userFile</w:t>
       </w:r>
       <w:proofErr w:type="spellEnd"/>
-    </w:p>
-    <w:p>
-      <w:pPr>
-        <w:rPr>
-          <w:rFonts w:asciiTheme="minorHAnsi" w:eastAsia="Bookman Old Style" w:hAnsiTheme="minorHAnsi" w:cstheme="minorHAnsi"/>
-          <w:b/>
-          <w:bCs/>
-        </w:rPr>
-      </w:pPr>
       <w:r>
         <w:rPr>
           <w:rFonts w:asciiTheme="minorHAnsi" w:eastAsia="Liberation Sans" w:hAnsiTheme="minorHAnsi" w:cstheme="minorHAnsi"/>
         </w:rPr>
-        <w:t xml:space="preserve">This parses the string field </w:t>
-      </w:r>
-      <w:proofErr w:type="spellStart"/>
-      <w:r>
-        <w:rPr>
-          <w:rFonts w:ascii="Courier New" w:eastAsia="Courier New" w:hAnsi="Courier New" w:cs="Courier New"/>
-        </w:rPr>
-        <w:t>userFile</w:t>
-      </w:r>
-      <w:proofErr w:type="spellEnd"/>
-      <w:r>
-        <w:rPr>
-          <w:rFonts w:asciiTheme="minorHAnsi" w:eastAsia="Liberation Sans" w:hAnsiTheme="minorHAnsi" w:cstheme="minorHAnsi"/>
-        </w:rPr>
-        <w:t xml:space="preserve">, provided it is not empty and well-formed, and stores it as a </w:t>
-      </w:r>
-      <w:proofErr w:type="spellStart"/>
-      <w:r>
-        <w:rPr>
-          <w:rFonts w:asciiTheme="minorHAnsi" w:eastAsia="Liberation Sans" w:hAnsiTheme="minorHAnsi" w:cstheme="minorHAnsi"/>
-        </w:rPr>
-        <w:t>UserBudget</w:t>
-      </w:r>
-      <w:proofErr w:type="spellEnd"/>
-      <w:r>
-        <w:rPr>
-          <w:rFonts w:asciiTheme="minorHAnsi" w:eastAsia="Liberation Sans" w:hAnsiTheme="minorHAnsi" w:cstheme="minorHAnsi"/>
-        </w:rPr>
-        <w:t xml:space="preserve"> object, which is returned.</w:t>
+        <w:t>, provided it is not empty and well-formed, and stores it as a UserBudget object, which is returned.</w:t>
       </w:r>
     </w:p>
     <w:p>
@@ -1855,7 +1810,6 @@
         </w:rPr>
         <w:t>(</w:t>
       </w:r>
-      <w:proofErr w:type="spellStart"/>
       <w:proofErr w:type="gramEnd"/>
       <w:r>
         <w:rPr>
@@ -1863,82 +1817,53 @@
           <w:b/>
           <w:bCs/>
         </w:rPr>
-        <w:t>UserBudget</w:t>
-      </w:r>
-      <w:proofErr w:type="spellEnd"/>
-      <w:r>
-        <w:rPr>
-          <w:rFonts w:ascii="Bookman Old Style" w:eastAsia="Bookman Old Style" w:hAnsi="Bookman Old Style" w:cs="Bookman Old Style"/>
-          <w:b/>
-          <w:bCs/>
+        <w:t>UserBudget userBudget)</w:t>
+      </w:r>
+    </w:p>
+    <w:p>
+      <w:pPr>
+        <w:ind w:firstLine="709"/>
+        <w:rPr>
+          <w:rFonts w:ascii="Bookman Old Style" w:eastAsia="Bookman Old Style" w:hAnsi="Bookman Old Style" w:cs="Bookman Old Style"/>
+          <w:b/>
+          <w:bCs/>
+        </w:rPr>
+      </w:pPr>
+      <w:r>
+        <w:rPr>
+          <w:rFonts w:ascii="Bookman Old Style" w:eastAsia="Bookman Old Style" w:hAnsi="Bookman Old Style" w:cs="Bookman Old Style"/>
+          <w:b/>
+          <w:bCs/>
+        </w:rPr>
+        <w:t>: returns Boolean success</w:t>
+      </w:r>
+    </w:p>
+    <w:p>
+      <w:pPr>
+        <w:rPr>
+          <w:rFonts w:asciiTheme="minorHAnsi" w:eastAsia="Bookman Old Style" w:hAnsiTheme="minorHAnsi" w:cstheme="minorHAnsi"/>
+          <w:b/>
+          <w:bCs/>
+        </w:rPr>
+      </w:pPr>
+      <w:r>
+        <w:rPr>
+          <w:rFonts w:asciiTheme="minorHAnsi" w:eastAsia="Liberation Sans" w:hAnsiTheme="minorHAnsi" w:cstheme="minorHAnsi"/>
+        </w:rPr>
+        <w:t>This method parses the</w:t>
+      </w:r>
+      <w:r>
+        <w:rPr>
+          <w:rFonts w:ascii="Liberation Sans" w:eastAsia="Liberation Sans" w:hAnsi="Liberation Sans" w:cs="Liberation Sans"/>
         </w:rPr>
         <w:t xml:space="preserve"> </w:t>
       </w:r>
-      <w:proofErr w:type="spellStart"/>
-      <w:r>
-        <w:rPr>
-          <w:rFonts w:ascii="Bookman Old Style" w:eastAsia="Bookman Old Style" w:hAnsi="Bookman Old Style" w:cs="Bookman Old Style"/>
-          <w:b/>
-          <w:bCs/>
+      <w:r>
+        <w:rPr>
+          <w:rFonts w:ascii="Courier New" w:eastAsia="Courier New" w:hAnsi="Courier New" w:cs="Courier New"/>
         </w:rPr>
         <w:t>userBudget</w:t>
       </w:r>
-      <w:proofErr w:type="spellEnd"/>
-      <w:r>
-        <w:rPr>
-          <w:rFonts w:ascii="Bookman Old Style" w:eastAsia="Bookman Old Style" w:hAnsi="Bookman Old Style" w:cs="Bookman Old Style"/>
-          <w:b/>
-          <w:bCs/>
-        </w:rPr>
-        <w:t>)</w:t>
-      </w:r>
-    </w:p>
-    <w:p>
-      <w:pPr>
-        <w:ind w:firstLine="709"/>
-        <w:rPr>
-          <w:rFonts w:ascii="Bookman Old Style" w:eastAsia="Bookman Old Style" w:hAnsi="Bookman Old Style" w:cs="Bookman Old Style"/>
-          <w:b/>
-          <w:bCs/>
-        </w:rPr>
-      </w:pPr>
-      <w:r>
-        <w:rPr>
-          <w:rFonts w:ascii="Bookman Old Style" w:eastAsia="Bookman Old Style" w:hAnsi="Bookman Old Style" w:cs="Bookman Old Style"/>
-          <w:b/>
-          <w:bCs/>
-        </w:rPr>
-        <w:t>: returns Boolean success</w:t>
-      </w:r>
-    </w:p>
-    <w:p>
-      <w:pPr>
-        <w:rPr>
-          <w:rFonts w:asciiTheme="minorHAnsi" w:eastAsia="Bookman Old Style" w:hAnsiTheme="minorHAnsi" w:cstheme="minorHAnsi"/>
-          <w:b/>
-          <w:bCs/>
-        </w:rPr>
-      </w:pPr>
-      <w:r>
-        <w:rPr>
-          <w:rFonts w:asciiTheme="minorHAnsi" w:eastAsia="Liberation Sans" w:hAnsiTheme="minorHAnsi" w:cstheme="minorHAnsi"/>
-        </w:rPr>
-        <w:t>This method parses the</w:t>
-      </w:r>
-      <w:r>
-        <w:rPr>
-          <w:rFonts w:ascii="Liberation Sans" w:eastAsia="Liberation Sans" w:hAnsi="Liberation Sans" w:cs="Liberation Sans"/>
-        </w:rPr>
-        <w:t xml:space="preserve"> </w:t>
-      </w:r>
-      <w:proofErr w:type="spellStart"/>
-      <w:r>
-        <w:rPr>
-          <w:rFonts w:ascii="Courier New" w:eastAsia="Courier New" w:hAnsi="Courier New" w:cs="Courier New"/>
-        </w:rPr>
-        <w:t>userBudget</w:t>
-      </w:r>
-      <w:proofErr w:type="spellEnd"/>
       <w:r>
         <w:rPr>
           <w:rFonts w:ascii="Liberation Sans" w:eastAsia="Liberation Sans" w:hAnsi="Liberation Sans" w:cs="Liberation Sans"/>
@@ -2019,7 +1944,6 @@
         </w:rPr>
         <w:t>(</w:t>
       </w:r>
-      <w:proofErr w:type="spellStart"/>
       <w:proofErr w:type="gramEnd"/>
       <w:r>
         <w:rPr>
@@ -2027,34 +1951,7 @@
           <w:b/>
           <w:bCs/>
         </w:rPr>
-        <w:t>UserBudget</w:t>
-      </w:r>
-      <w:proofErr w:type="spellEnd"/>
-      <w:r>
-        <w:rPr>
-          <w:rFonts w:ascii="Bookman Old Style" w:eastAsia="Bookman Old Style" w:hAnsi="Bookman Old Style" w:cs="Bookman Old Style"/>
-          <w:b/>
-          <w:bCs/>
-        </w:rPr>
-        <w:t xml:space="preserve"> </w:t>
-      </w:r>
-      <w:proofErr w:type="spellStart"/>
-      <w:r>
-        <w:rPr>
-          <w:rFonts w:ascii="Bookman Old Style" w:eastAsia="Bookman Old Style" w:hAnsi="Bookman Old Style" w:cs="Bookman Old Style"/>
-          <w:b/>
-          <w:bCs/>
-        </w:rPr>
-        <w:t>userBudget</w:t>
-      </w:r>
-      <w:proofErr w:type="spellEnd"/>
-      <w:r>
-        <w:rPr>
-          <w:rFonts w:ascii="Bookman Old Style" w:eastAsia="Bookman Old Style" w:hAnsi="Bookman Old Style" w:cs="Bookman Old Style"/>
-          <w:b/>
-          <w:bCs/>
-        </w:rPr>
-        <w:t>)</w:t>
+        <w:t>UserBudget userBudget)</w:t>
       </w:r>
     </w:p>
     <w:p>
@@ -2140,6 +2037,7 @@
         <w:br/>
       </w:r>
       <w:proofErr w:type="spellStart"/>
+      <w:proofErr w:type="gramStart"/>
       <w:r>
         <w:rPr>
           <w:rFonts w:ascii="Bookman Old Style" w:eastAsia="Bookman Old Style" w:hAnsi="Bookman Old Style" w:cs="Bookman Old Style"/>
@@ -2155,7 +2053,44 @@
           <w:b/>
           <w:bCs/>
         </w:rPr>
-        <w:t xml:space="preserve">(Asset asset, </w:t>
+        <w:t>(</w:t>
+      </w:r>
+      <w:proofErr w:type="gramEnd"/>
+      <w:r>
+        <w:rPr>
+          <w:rFonts w:ascii="Bookman Old Style" w:eastAsia="Bookman Old Style" w:hAnsi="Bookman Old Style" w:cs="Bookman Old Style"/>
+          <w:b/>
+          <w:bCs/>
+        </w:rPr>
+        <w:t>Asset asset, UserBudget userBudget)</w:t>
+      </w:r>
+    </w:p>
+    <w:p>
+      <w:pPr>
+        <w:ind w:firstLine="709"/>
+        <w:rPr>
+          <w:rFonts w:ascii="Bookman Old Style" w:eastAsia="Bookman Old Style" w:hAnsi="Bookman Old Style" w:cs="Bookman Old Style"/>
+          <w:b/>
+          <w:bCs/>
+        </w:rPr>
+      </w:pPr>
+      <w:proofErr w:type="gramStart"/>
+      <w:r>
+        <w:rPr>
+          <w:rFonts w:ascii="Bookman Old Style" w:eastAsia="Bookman Old Style" w:hAnsi="Bookman Old Style" w:cs="Bookman Old Style"/>
+          <w:b/>
+          <w:bCs/>
+        </w:rPr>
+        <w:t>:returns</w:t>
+      </w:r>
+      <w:proofErr w:type="gramEnd"/>
+      <w:r>
+        <w:rPr>
+          <w:rFonts w:ascii="Bookman Old Style" w:eastAsia="Bookman Old Style" w:hAnsi="Bookman Old Style" w:cs="Bookman Old Style"/>
+          <w:b/>
+          <w:bCs/>
+        </w:rPr>
+        <w:t xml:space="preserve"> UserBudget </w:t>
       </w:r>
       <w:proofErr w:type="spellStart"/>
       <w:r>
@@ -2164,163 +2099,65 @@
           <w:b/>
           <w:bCs/>
         </w:rPr>
-        <w:t>UserBudget</w:t>
+        <w:t>userBudget</w:t>
       </w:r>
       <w:proofErr w:type="spellEnd"/>
-      <w:r>
-        <w:rPr>
-          <w:rFonts w:ascii="Bookman Old Style" w:eastAsia="Bookman Old Style" w:hAnsi="Bookman Old Style" w:cs="Bookman Old Style"/>
-          <w:b/>
-          <w:bCs/>
+    </w:p>
+    <w:p>
+      <w:pPr>
+        <w:rPr>
+          <w:rFonts w:ascii="Bookman Old Style" w:eastAsia="Bookman Old Style" w:hAnsi="Bookman Old Style" w:cs="Bookman Old Style"/>
+          <w:b/>
+          <w:bCs/>
+        </w:rPr>
+      </w:pPr>
+      <w:r>
+        <w:rPr>
+          <w:rFonts w:asciiTheme="minorHAnsi" w:eastAsia="Liberation Sans" w:hAnsiTheme="minorHAnsi" w:cstheme="minorHAnsi"/>
+        </w:rPr>
+        <w:t xml:space="preserve">This method takes in the </w:t>
+      </w:r>
+      <w:r>
+        <w:rPr>
+          <w:rFonts w:ascii="Courier New" w:eastAsia="Courier New" w:hAnsi="Courier New" w:cs="Courier New"/>
+        </w:rPr>
+        <w:t>asset</w:t>
+      </w:r>
+      <w:r>
+        <w:rPr>
+          <w:rFonts w:ascii="Liberation Sans" w:eastAsia="Liberation Sans" w:hAnsi="Liberation Sans" w:cs="Liberation Sans"/>
         </w:rPr>
         <w:t xml:space="preserve"> </w:t>
       </w:r>
-      <w:proofErr w:type="spellStart"/>
-      <w:r>
-        <w:rPr>
-          <w:rFonts w:ascii="Bookman Old Style" w:eastAsia="Bookman Old Style" w:hAnsi="Bookman Old Style" w:cs="Bookman Old Style"/>
-          <w:b/>
-          <w:bCs/>
+      <w:r>
+        <w:rPr>
+          <w:rFonts w:asciiTheme="minorHAnsi" w:eastAsia="Liberation Sans" w:hAnsiTheme="minorHAnsi" w:cstheme="minorHAnsi"/>
+        </w:rPr>
+        <w:t>and</w:t>
+      </w:r>
+      <w:r>
+        <w:rPr>
+          <w:rFonts w:ascii="Liberation Sans" w:eastAsia="Liberation Sans" w:hAnsi="Liberation Sans" w:cs="Liberation Sans"/>
+        </w:rPr>
+        <w:t xml:space="preserve"> </w:t>
+      </w:r>
+      <w:r>
+        <w:rPr>
+          <w:rFonts w:ascii="Courier New" w:eastAsia="Courier New" w:hAnsi="Courier New" w:cs="Courier New"/>
         </w:rPr>
         <w:t>userBudget</w:t>
       </w:r>
-      <w:proofErr w:type="spellEnd"/>
-      <w:r>
-        <w:rPr>
-          <w:rFonts w:ascii="Bookman Old Style" w:eastAsia="Bookman Old Style" w:hAnsi="Bookman Old Style" w:cs="Bookman Old Style"/>
-          <w:b/>
-          <w:bCs/>
-        </w:rPr>
-        <w:t>)</w:t>
-      </w:r>
-    </w:p>
-    <w:p>
-      <w:pPr>
-        <w:ind w:firstLine="709"/>
-        <w:rPr>
-          <w:rFonts w:ascii="Bookman Old Style" w:eastAsia="Bookman Old Style" w:hAnsi="Bookman Old Style" w:cs="Bookman Old Style"/>
-          <w:b/>
-          <w:bCs/>
-        </w:rPr>
-      </w:pPr>
-      <w:proofErr w:type="gramStart"/>
-      <w:r>
-        <w:rPr>
-          <w:rFonts w:ascii="Bookman Old Style" w:eastAsia="Bookman Old Style" w:hAnsi="Bookman Old Style" w:cs="Bookman Old Style"/>
-          <w:b/>
-          <w:bCs/>
-        </w:rPr>
-        <w:t>:returns</w:t>
-      </w:r>
-      <w:proofErr w:type="gramEnd"/>
-      <w:r>
-        <w:rPr>
-          <w:rFonts w:ascii="Bookman Old Style" w:eastAsia="Bookman Old Style" w:hAnsi="Bookman Old Style" w:cs="Bookman Old Style"/>
-          <w:b/>
-          <w:bCs/>
+      <w:r>
+        <w:rPr>
+          <w:rFonts w:ascii="Liberation Sans" w:eastAsia="Liberation Sans" w:hAnsi="Liberation Sans" w:cs="Liberation Sans"/>
         </w:rPr>
         <w:t xml:space="preserve"> </w:t>
       </w:r>
-      <w:proofErr w:type="spellStart"/>
-      <w:r>
-        <w:rPr>
-          <w:rFonts w:ascii="Bookman Old Style" w:eastAsia="Bookman Old Style" w:hAnsi="Bookman Old Style" w:cs="Bookman Old Style"/>
-          <w:b/>
-          <w:bCs/>
-        </w:rPr>
-        <w:t>UserBudget</w:t>
-      </w:r>
-      <w:proofErr w:type="spellEnd"/>
-      <w:r>
-        <w:rPr>
-          <w:rFonts w:ascii="Bookman Old Style" w:eastAsia="Bookman Old Style" w:hAnsi="Bookman Old Style" w:cs="Bookman Old Style"/>
-          <w:b/>
-          <w:bCs/>
-        </w:rPr>
-        <w:t xml:space="preserve"> </w:t>
-      </w:r>
-      <w:proofErr w:type="spellStart"/>
-      <w:r>
-        <w:rPr>
-          <w:rFonts w:ascii="Bookman Old Style" w:eastAsia="Bookman Old Style" w:hAnsi="Bookman Old Style" w:cs="Bookman Old Style"/>
-          <w:b/>
-          <w:bCs/>
-        </w:rPr>
-        <w:t>userBudget</w:t>
-      </w:r>
-      <w:proofErr w:type="spellEnd"/>
-    </w:p>
-    <w:p>
-      <w:pPr>
-        <w:rPr>
-          <w:rFonts w:ascii="Bookman Old Style" w:eastAsia="Bookman Old Style" w:hAnsi="Bookman Old Style" w:cs="Bookman Old Style"/>
-          <w:b/>
-          <w:bCs/>
-        </w:rPr>
-      </w:pPr>
       <w:r>
         <w:rPr>
           <w:rFonts w:asciiTheme="minorHAnsi" w:eastAsia="Liberation Sans" w:hAnsiTheme="minorHAnsi" w:cstheme="minorHAnsi"/>
         </w:rPr>
-        <w:t xml:space="preserve">This method takes in the </w:t>
-      </w:r>
-      <w:r>
-        <w:rPr>
-          <w:rFonts w:ascii="Courier New" w:eastAsia="Courier New" w:hAnsi="Courier New" w:cs="Courier New"/>
-        </w:rPr>
-        <w:t>asset</w:t>
-      </w:r>
-      <w:r>
-        <w:rPr>
-          <w:rFonts w:ascii="Liberation Sans" w:eastAsia="Liberation Sans" w:hAnsi="Liberation Sans" w:cs="Liberation Sans"/>
-        </w:rPr>
-        <w:t xml:space="preserve"> </w:t>
-      </w:r>
-      <w:r>
-        <w:rPr>
-          <w:rFonts w:asciiTheme="minorHAnsi" w:eastAsia="Liberation Sans" w:hAnsiTheme="minorHAnsi" w:cstheme="minorHAnsi"/>
-        </w:rPr>
-        <w:t>and</w:t>
-      </w:r>
-      <w:r>
-        <w:rPr>
-          <w:rFonts w:ascii="Liberation Sans" w:eastAsia="Liberation Sans" w:hAnsi="Liberation Sans" w:cs="Liberation Sans"/>
-        </w:rPr>
-        <w:t xml:space="preserve"> </w:t>
-      </w:r>
-      <w:proofErr w:type="spellStart"/>
-      <w:r>
-        <w:rPr>
-          <w:rFonts w:ascii="Courier New" w:eastAsia="Courier New" w:hAnsi="Courier New" w:cs="Courier New"/>
-        </w:rPr>
-        <w:t>userBudget</w:t>
-      </w:r>
-      <w:proofErr w:type="spellEnd"/>
-      <w:r>
-        <w:rPr>
-          <w:rFonts w:ascii="Liberation Sans" w:eastAsia="Liberation Sans" w:hAnsi="Liberation Sans" w:cs="Liberation Sans"/>
-        </w:rPr>
-        <w:t xml:space="preserve"> </w:t>
-      </w:r>
-      <w:r>
-        <w:rPr>
-          <w:rFonts w:asciiTheme="minorHAnsi" w:eastAsia="Liberation Sans" w:hAnsiTheme="minorHAnsi" w:cstheme="minorHAnsi"/>
-        </w:rPr>
-        <w:t xml:space="preserve">parameters, adds the new Asset object to the </w:t>
-      </w:r>
-      <w:proofErr w:type="spellStart"/>
-      <w:r>
-        <w:rPr>
-          <w:rFonts w:asciiTheme="minorHAnsi" w:eastAsia="Liberation Sans" w:hAnsiTheme="minorHAnsi" w:cstheme="minorHAnsi"/>
-        </w:rPr>
-        <w:t>UserBudget</w:t>
-      </w:r>
-      <w:proofErr w:type="spellEnd"/>
-      <w:r>
-        <w:rPr>
-          <w:rFonts w:asciiTheme="minorHAnsi" w:eastAsia="Liberation Sans" w:hAnsiTheme="minorHAnsi" w:cstheme="minorHAnsi"/>
-        </w:rPr>
-        <w:t xml:space="preserve"> object and returns the now altered object.</w:t>
+        <w:t>parameters, adds the new Asset object to the UserBudget object and returns the now altered object.</w:t>
       </w:r>
       <w:r>
         <w:rPr>
@@ -2354,7 +2191,6 @@
         </w:rPr>
         <w:t>(</w:t>
       </w:r>
-      <w:proofErr w:type="spellStart"/>
       <w:proofErr w:type="gramEnd"/>
       <w:r>
         <w:rPr>
@@ -2362,9 +2198,26 @@
           <w:b/>
           <w:bCs/>
         </w:rPr>
-        <w:t>UserBudget</w:t>
-      </w:r>
-      <w:proofErr w:type="spellEnd"/>
+        <w:t>UserBudget userBudget, Integer pageIndex)</w:t>
+      </w:r>
+    </w:p>
+    <w:p>
+      <w:pPr>
+        <w:ind w:firstLine="709"/>
+        <w:rPr>
+          <w:rFonts w:ascii="Bookman Old Style" w:eastAsia="Bookman Old Style" w:hAnsi="Bookman Old Style" w:cs="Bookman Old Style"/>
+          <w:b/>
+          <w:bCs/>
+        </w:rPr>
+      </w:pPr>
+      <w:r>
+        <w:rPr>
+          <w:rFonts w:ascii="Bookman Old Style" w:eastAsia="Bookman Old Style" w:hAnsi="Bookman Old Style" w:cs="Bookman Old Style"/>
+          <w:b/>
+          <w:bCs/>
+        </w:rPr>
+        <w:t>: return</w:t>
+      </w:r>
       <w:r>
         <w:rPr>
           <w:rFonts w:ascii="Bookman Old Style" w:eastAsia="Bookman Old Style" w:hAnsi="Bookman Old Style" w:cs="Bookman Old Style"/>
@@ -2373,120 +2226,144 @@
         </w:rPr>
         <w:t xml:space="preserve"> </w:t>
       </w:r>
-      <w:proofErr w:type="spellStart"/>
-      <w:r>
-        <w:rPr>
-          <w:rFonts w:ascii="Bookman Old Style" w:eastAsia="Bookman Old Style" w:hAnsi="Bookman Old Style" w:cs="Bookman Old Style"/>
-          <w:b/>
-          <w:bCs/>
+      <w:proofErr w:type="gramStart"/>
+      <w:r>
+        <w:rPr>
+          <w:rFonts w:ascii="Bookman Old Style" w:eastAsia="Bookman Old Style" w:hAnsi="Bookman Old Style" w:cs="Bookman Old Style"/>
+          <w:b/>
+          <w:bCs/>
+        </w:rPr>
+        <w:t>Asset[</w:t>
+      </w:r>
+      <w:proofErr w:type="gramEnd"/>
+      <w:r>
+        <w:rPr>
+          <w:rFonts w:ascii="Bookman Old Style" w:eastAsia="Bookman Old Style" w:hAnsi="Bookman Old Style" w:cs="Bookman Old Style"/>
+          <w:b/>
+          <w:bCs/>
+        </w:rPr>
+        <w:t>] assetList</w:t>
+      </w:r>
+    </w:p>
+    <w:p>
+      <w:pPr>
+        <w:rPr>
+          <w:rFonts w:asciiTheme="minorHAnsi" w:hAnsiTheme="minorHAnsi" w:cstheme="minorHAnsi"/>
+        </w:rPr>
+      </w:pPr>
+      <w:r>
+        <w:rPr>
+          <w:rFonts w:asciiTheme="minorHAnsi" w:eastAsia="Bookman Old Style" w:hAnsiTheme="minorHAnsi" w:cstheme="minorHAnsi"/>
+          <w:bCs/>
+        </w:rPr>
+        <w:t>This metho</w:t>
+      </w:r>
+      <w:r>
+        <w:rPr>
+          <w:rFonts w:asciiTheme="minorHAnsi" w:hAnsiTheme="minorHAnsi" w:cstheme="minorHAnsi"/>
+        </w:rPr>
+        <w:t xml:space="preserve">d </w:t>
+      </w:r>
+      <w:r>
+        <w:rPr>
+          <w:rFonts w:asciiTheme="minorHAnsi" w:hAnsiTheme="minorHAnsi" w:cstheme="minorHAnsi"/>
+        </w:rPr>
+        <w:t xml:space="preserve">takes in the parameters </w:t>
+      </w:r>
+      <w:r>
+        <w:rPr>
+          <w:rFonts w:ascii="Courier New" w:hAnsi="Courier New" w:cs="Courier New"/>
         </w:rPr>
         <w:t>userBudget</w:t>
       </w:r>
-      <w:proofErr w:type="spellEnd"/>
-      <w:r>
-        <w:rPr>
-          <w:rFonts w:ascii="Bookman Old Style" w:eastAsia="Bookman Old Style" w:hAnsi="Bookman Old Style" w:cs="Bookman Old Style"/>
-          <w:b/>
-          <w:bCs/>
-        </w:rPr>
-        <w:t xml:space="preserve">, Integer </w:t>
-      </w:r>
-      <w:proofErr w:type="spellStart"/>
-      <w:r>
-        <w:rPr>
-          <w:rFonts w:ascii="Bookman Old Style" w:eastAsia="Bookman Old Style" w:hAnsi="Bookman Old Style" w:cs="Bookman Old Style"/>
-          <w:b/>
-          <w:bCs/>
+      <w:r>
+        <w:rPr>
+          <w:rFonts w:asciiTheme="minorHAnsi" w:hAnsiTheme="minorHAnsi" w:cstheme="minorHAnsi"/>
+        </w:rPr>
+        <w:t xml:space="preserve"> and </w:t>
+      </w:r>
+      <w:r>
+        <w:rPr>
+          <w:rFonts w:ascii="Courier New" w:hAnsi="Courier New" w:cs="Courier New"/>
+        </w:rPr>
+        <w:t>pag</w:t>
+      </w:r>
+      <w:r>
+        <w:rPr>
+          <w:rFonts w:ascii="Courier New" w:hAnsi="Courier New" w:cs="Courier New"/>
+        </w:rPr>
+        <w:t>eIndex</w:t>
+      </w:r>
+      <w:r>
+        <w:rPr>
+          <w:rFonts w:asciiTheme="minorHAnsi" w:hAnsiTheme="minorHAnsi" w:cstheme="minorHAnsi"/>
+        </w:rPr>
+        <w:t xml:space="preserve">, </w:t>
+      </w:r>
+      <w:r>
+        <w:rPr>
+          <w:rFonts w:asciiTheme="minorHAnsi" w:hAnsiTheme="minorHAnsi" w:cstheme="minorHAnsi"/>
+        </w:rPr>
+        <w:t xml:space="preserve">and returns the </w:t>
+      </w:r>
+      <w:r>
+        <w:rPr>
+          <w:rFonts w:asciiTheme="minorHAnsi" w:hAnsiTheme="minorHAnsi" w:cstheme="minorHAnsi"/>
+        </w:rPr>
+        <w:t>Asset</w:t>
+      </w:r>
+      <w:r>
+        <w:rPr>
+          <w:rFonts w:asciiTheme="minorHAnsi" w:hAnsiTheme="minorHAnsi" w:cstheme="minorHAnsi"/>
+        </w:rPr>
+        <w:t xml:space="preserve"> list associated with the </w:t>
+      </w:r>
+      <w:r>
+        <w:rPr>
+          <w:rFonts w:ascii="Courier New" w:hAnsi="Courier New" w:cs="Courier New"/>
         </w:rPr>
         <w:t>pageIndex</w:t>
       </w:r>
-      <w:proofErr w:type="spellEnd"/>
-      <w:r>
-        <w:rPr>
-          <w:rFonts w:ascii="Bookman Old Style" w:eastAsia="Bookman Old Style" w:hAnsi="Bookman Old Style" w:cs="Bookman Old Style"/>
-          <w:b/>
-          <w:bCs/>
-        </w:rPr>
-        <w:t>)</w:t>
-      </w:r>
-    </w:p>
-    <w:p>
-      <w:pPr>
-        <w:ind w:firstLine="709"/>
-        <w:rPr>
-          <w:rFonts w:ascii="Bookman Old Style" w:eastAsia="Bookman Old Style" w:hAnsi="Bookman Old Style" w:cs="Bookman Old Style"/>
-          <w:b/>
-          <w:bCs/>
-        </w:rPr>
-      </w:pPr>
-      <w:proofErr w:type="gramStart"/>
-      <w:r>
-        <w:rPr>
-          <w:rFonts w:ascii="Bookman Old Style" w:eastAsia="Bookman Old Style" w:hAnsi="Bookman Old Style" w:cs="Bookman Old Style"/>
-          <w:b/>
-          <w:bCs/>
-        </w:rPr>
-        <w:t>:return</w:t>
-      </w:r>
-      <w:proofErr w:type="gramEnd"/>
-      <w:r>
-        <w:rPr>
-          <w:rFonts w:ascii="Bookman Old Style" w:eastAsia="Bookman Old Style" w:hAnsi="Bookman Old Style" w:cs="Bookman Old Style"/>
-          <w:b/>
-          <w:bCs/>
-        </w:rPr>
-        <w:t xml:space="preserve"> Asset[] </w:t>
-      </w:r>
-      <w:proofErr w:type="spellStart"/>
-      <w:r>
-        <w:rPr>
-          <w:rFonts w:ascii="Bookman Old Style" w:eastAsia="Bookman Old Style" w:hAnsi="Bookman Old Style" w:cs="Bookman Old Style"/>
-          <w:b/>
-          <w:bCs/>
-        </w:rPr>
-        <w:t>assetList</w:t>
-      </w:r>
-      <w:proofErr w:type="spellEnd"/>
-    </w:p>
-    <w:p>
-      <w:pPr>
-        <w:rPr>
-          <w:rFonts w:ascii="Bookman Old Style" w:eastAsia="Bookman Old Style" w:hAnsi="Bookman Old Style" w:cs="Bookman Old Style"/>
-          <w:bCs/>
-        </w:rPr>
-      </w:pPr>
-      <w:r>
-        <w:rPr>
-          <w:rFonts w:asciiTheme="minorHAnsi" w:eastAsia="Bookman Old Style" w:hAnsiTheme="minorHAnsi" w:cstheme="minorHAnsi"/>
-          <w:bCs/>
-        </w:rPr>
-        <w:t>This metho</w:t>
-      </w:r>
-      <w:r>
-        <w:t xml:space="preserve">d </w:t>
-      </w:r>
-      <w:r>
-        <w:t xml:space="preserve"> takes in the parameters </w:t>
-      </w:r>
-      <w:proofErr w:type="spellStart"/>
-      <w:r>
-        <w:t>userBudget</w:t>
-      </w:r>
-      <w:proofErr w:type="spellEnd"/>
-      <w:r>
+      <w:r>
+        <w:rPr>
+          <w:rFonts w:asciiTheme="minorHAnsi" w:hAnsiTheme="minorHAnsi" w:cstheme="minorHAnsi"/>
+        </w:rPr>
+        <w:t xml:space="preserve">, determined by the </w:t>
+      </w:r>
+      <w:r>
+        <w:rPr>
+          <w:rFonts w:asciiTheme="minorHAnsi" w:hAnsiTheme="minorHAnsi" w:cstheme="minorHAnsi"/>
+        </w:rPr>
+        <w:t xml:space="preserve">UserBudget objects </w:t>
+      </w:r>
+      <w:r>
+        <w:rPr>
+          <w:rFonts w:ascii="Courier New" w:hAnsi="Courier New" w:cs="Courier New"/>
+        </w:rPr>
+        <w:t>income</w:t>
+      </w:r>
+      <w:r>
+        <w:rPr>
+          <w:rFonts w:asciiTheme="minorHAnsi" w:hAnsiTheme="minorHAnsi" w:cstheme="minorHAnsi"/>
+        </w:rPr>
         <w:t xml:space="preserve"> and </w:t>
       </w:r>
-      <w:proofErr w:type="spellStart"/>
-      <w:r>
-        <w:t>padeIndex</w:t>
-      </w:r>
-      <w:proofErr w:type="spellEnd"/>
-      <w:r>
-        <w:t xml:space="preserve">, </w:t>
-      </w:r>
-      <w:bookmarkStart w:id="0" w:name="_GoBack"/>
-      <w:bookmarkEnd w:id="0"/>
-      <w:r>
+      <w:r>
+        <w:rPr>
+          <w:rFonts w:ascii="Courier New" w:hAnsi="Courier New" w:cs="Courier New"/>
+        </w:rPr>
+        <w:t>expenditure</w:t>
+      </w:r>
+      <w:r>
+        <w:rPr>
+          <w:rFonts w:asciiTheme="minorHAnsi" w:hAnsiTheme="minorHAnsi" w:cstheme="minorHAnsi"/>
+        </w:rPr>
+        <w:t xml:space="preserve"> Lists.</w:t>
+      </w:r>
+      <w:r>
+        <w:rPr>
+          <w:rFonts w:asciiTheme="minorHAnsi" w:hAnsiTheme="minorHAnsi" w:cstheme="minorHAnsi"/>
+        </w:rPr>
         <w:br/>
       </w:r>
     </w:p>
@@ -2517,7 +2394,6 @@
         </w:rPr>
         <w:t>(</w:t>
       </w:r>
-      <w:proofErr w:type="spellStart"/>
       <w:proofErr w:type="gramEnd"/>
       <w:r>
         <w:rPr>
@@ -2525,9 +2401,26 @@
           <w:b/>
           <w:bCs/>
         </w:rPr>
-        <w:t>UserBudget</w:t>
-      </w:r>
-      <w:proofErr w:type="spellEnd"/>
+        <w:t>UserBudget userBudget, Integer pageIndex)</w:t>
+      </w:r>
+    </w:p>
+    <w:p>
+      <w:pPr>
+        <w:ind w:firstLine="709"/>
+        <w:rPr>
+          <w:rFonts w:ascii="Bookman Old Style" w:eastAsia="Bookman Old Style" w:hAnsi="Bookman Old Style" w:cs="Bookman Old Style"/>
+          <w:b/>
+          <w:bCs/>
+        </w:rPr>
+      </w:pPr>
+      <w:r>
+        <w:rPr>
+          <w:rFonts w:ascii="Bookman Old Style" w:eastAsia="Bookman Old Style" w:hAnsi="Bookman Old Style" w:cs="Bookman Old Style"/>
+          <w:b/>
+          <w:bCs/>
+        </w:rPr>
+        <w:t>: return</w:t>
+      </w:r>
       <w:r>
         <w:rPr>
           <w:rFonts w:ascii="Bookman Old Style" w:eastAsia="Bookman Old Style" w:hAnsi="Bookman Old Style" w:cs="Bookman Old Style"/>
@@ -2536,62 +2429,136 @@
         </w:rPr>
         <w:t xml:space="preserve"> </w:t>
       </w:r>
-      <w:proofErr w:type="spellStart"/>
-      <w:r>
-        <w:rPr>
-          <w:rFonts w:ascii="Bookman Old Style" w:eastAsia="Bookman Old Style" w:hAnsi="Bookman Old Style" w:cs="Bookman Old Style"/>
-          <w:b/>
-          <w:bCs/>
+      <w:proofErr w:type="gramStart"/>
+      <w:r>
+        <w:rPr>
+          <w:rFonts w:ascii="Bookman Old Style" w:eastAsia="Bookman Old Style" w:hAnsi="Bookman Old Style" w:cs="Bookman Old Style"/>
+          <w:b/>
+          <w:bCs/>
+        </w:rPr>
+        <w:t>Asset[</w:t>
+      </w:r>
+      <w:proofErr w:type="gramEnd"/>
+      <w:r>
+        <w:rPr>
+          <w:rFonts w:ascii="Bookman Old Style" w:eastAsia="Bookman Old Style" w:hAnsi="Bookman Old Style" w:cs="Bookman Old Style"/>
+          <w:b/>
+          <w:bCs/>
+        </w:rPr>
+        <w:t>] assetList</w:t>
+      </w:r>
+    </w:p>
+    <w:p>
+      <w:pPr>
+        <w:rPr>
+          <w:rFonts w:ascii="Bookman Old Style" w:eastAsia="Bookman Old Style" w:hAnsi="Bookman Old Style" w:cs="Bookman Old Style" w:hint="eastAsia"/>
+          <w:b/>
+          <w:bCs/>
+        </w:rPr>
+      </w:pPr>
+      <w:r>
+        <w:rPr>
+          <w:rFonts w:asciiTheme="minorHAnsi" w:eastAsia="Bookman Old Style" w:hAnsiTheme="minorHAnsi" w:cstheme="minorHAnsi"/>
+          <w:bCs/>
+        </w:rPr>
+        <w:t>This metho</w:t>
+      </w:r>
+      <w:r>
+        <w:rPr>
+          <w:rFonts w:asciiTheme="minorHAnsi" w:hAnsiTheme="minorHAnsi" w:cstheme="minorHAnsi"/>
+        </w:rPr>
+        <w:t xml:space="preserve">d takes in the parameters </w:t>
+      </w:r>
+      <w:r>
+        <w:rPr>
+          <w:rFonts w:ascii="Courier New" w:hAnsi="Courier New" w:cs="Courier New"/>
         </w:rPr>
         <w:t>userBudget</w:t>
       </w:r>
-      <w:proofErr w:type="spellEnd"/>
-      <w:r>
-        <w:rPr>
-          <w:rFonts w:ascii="Bookman Old Style" w:eastAsia="Bookman Old Style" w:hAnsi="Bookman Old Style" w:cs="Bookman Old Style"/>
-          <w:b/>
-          <w:bCs/>
-        </w:rPr>
-        <w:t>)</w:t>
-      </w:r>
-    </w:p>
-    <w:p>
-      <w:pPr>
-        <w:ind w:firstLine="709"/>
-        <w:rPr>
-          <w:rFonts w:ascii="Bookman Old Style" w:eastAsia="Bookman Old Style" w:hAnsi="Bookman Old Style" w:cs="Bookman Old Style"/>
-          <w:b/>
-          <w:bCs/>
-        </w:rPr>
-      </w:pPr>
-      <w:proofErr w:type="gramStart"/>
-      <w:r>
-        <w:rPr>
-          <w:rFonts w:ascii="Bookman Old Style" w:eastAsia="Bookman Old Style" w:hAnsi="Bookman Old Style" w:cs="Bookman Old Style"/>
-          <w:b/>
-          <w:bCs/>
-        </w:rPr>
-        <w:t>:return</w:t>
-      </w:r>
-      <w:proofErr w:type="gramEnd"/>
-      <w:r>
-        <w:rPr>
-          <w:rFonts w:ascii="Bookman Old Style" w:eastAsia="Bookman Old Style" w:hAnsi="Bookman Old Style" w:cs="Bookman Old Style"/>
-          <w:b/>
-          <w:bCs/>
-        </w:rPr>
-        <w:t xml:space="preserve"> Asset[] </w:t>
-      </w:r>
-      <w:proofErr w:type="spellStart"/>
-      <w:r>
-        <w:rPr>
-          <w:rFonts w:ascii="Bookman Old Style" w:eastAsia="Bookman Old Style" w:hAnsi="Bookman Old Style" w:cs="Bookman Old Style"/>
-          <w:b/>
-          <w:bCs/>
-        </w:rPr>
-        <w:t>assetList</w:t>
-      </w:r>
-      <w:proofErr w:type="spellEnd"/>
+      <w:r>
+        <w:rPr>
+          <w:rFonts w:asciiTheme="minorHAnsi" w:hAnsiTheme="minorHAnsi" w:cstheme="minorHAnsi"/>
+        </w:rPr>
+        <w:t xml:space="preserve"> and </w:t>
+      </w:r>
+      <w:r>
+        <w:rPr>
+          <w:rFonts w:ascii="Courier New" w:hAnsi="Courier New" w:cs="Courier New"/>
+        </w:rPr>
+        <w:t>pag</w:t>
+      </w:r>
+      <w:r>
+        <w:rPr>
+          <w:rFonts w:ascii="Courier New" w:hAnsi="Courier New" w:cs="Courier New"/>
+        </w:rPr>
+        <w:t>eIndex</w:t>
+      </w:r>
+      <w:r>
+        <w:rPr>
+          <w:rFonts w:asciiTheme="minorHAnsi" w:hAnsiTheme="minorHAnsi" w:cstheme="minorHAnsi"/>
+        </w:rPr>
+        <w:t xml:space="preserve">, and returns the </w:t>
+      </w:r>
+      <w:r>
+        <w:rPr>
+          <w:rFonts w:asciiTheme="minorHAnsi" w:hAnsiTheme="minorHAnsi" w:cstheme="minorHAnsi"/>
+        </w:rPr>
+        <w:t>Asset</w:t>
+      </w:r>
+      <w:r>
+        <w:rPr>
+          <w:rFonts w:asciiTheme="minorHAnsi" w:hAnsiTheme="minorHAnsi" w:cstheme="minorHAnsi"/>
+        </w:rPr>
+        <w:t xml:space="preserve"> list associated with the </w:t>
+      </w:r>
+      <w:r>
+        <w:rPr>
+          <w:rFonts w:ascii="Courier New" w:hAnsi="Courier New" w:cs="Courier New"/>
+        </w:rPr>
+        <w:t>pageIndex,</w:t>
+      </w:r>
+      <w:r>
+        <w:rPr>
+          <w:rFonts w:asciiTheme="minorHAnsi" w:hAnsiTheme="minorHAnsi" w:cstheme="minorHAnsi"/>
+        </w:rPr>
+        <w:t xml:space="preserve"> determined by the</w:t>
+      </w:r>
+      <w:r>
+        <w:rPr>
+          <w:rFonts w:ascii="Courier New" w:hAnsi="Courier New" w:cs="Courier New"/>
+        </w:rPr>
+        <w:t xml:space="preserve"> UserBudget</w:t>
+      </w:r>
+      <w:r>
+        <w:rPr>
+          <w:rFonts w:asciiTheme="minorHAnsi" w:hAnsiTheme="minorHAnsi" w:cstheme="minorHAnsi"/>
+        </w:rPr>
+        <w:t xml:space="preserve"> objects </w:t>
+      </w:r>
+      <w:r>
+        <w:rPr>
+          <w:rFonts w:ascii="Courier New" w:hAnsi="Courier New" w:cs="Courier New"/>
+        </w:rPr>
+        <w:t>income</w:t>
+      </w:r>
+      <w:r>
+        <w:rPr>
+          <w:rFonts w:asciiTheme="minorHAnsi" w:hAnsiTheme="minorHAnsi" w:cstheme="minorHAnsi"/>
+        </w:rPr>
+        <w:t xml:space="preserve"> and </w:t>
+      </w:r>
+      <w:r>
+        <w:rPr>
+          <w:rFonts w:ascii="Courier New" w:hAnsi="Courier New" w:cs="Courier New"/>
+        </w:rPr>
+        <w:t>expenditure</w:t>
+      </w:r>
+      <w:r>
+        <w:rPr>
+          <w:rFonts w:asciiTheme="minorHAnsi" w:hAnsiTheme="minorHAnsi" w:cstheme="minorHAnsi"/>
+        </w:rPr>
+        <w:t xml:space="preserve"> Lists.</w:t>
+      </w:r>
       <w:r>
         <w:br/>
       </w:r>
@@ -2599,7 +2566,9 @@
     <w:p>
       <w:pPr>
         <w:rPr>
-          <w:rFonts w:hint="eastAsia"/>
+          <w:rFonts w:ascii="Bookman Old Style" w:eastAsia="Bookman Old Style" w:hAnsi="Bookman Old Style" w:cs="Bookman Old Style"/>
+          <w:b/>
+          <w:bCs/>
         </w:rPr>
       </w:pPr>
       <w:proofErr w:type="spellStart"/>
@@ -2610,7 +2579,7 @@
           <w:b/>
           <w:bCs/>
         </w:rPr>
-        <w:t>backButtonEvent</w:t>
+        <w:t>confirmAssetEvent</w:t>
       </w:r>
       <w:proofErr w:type="spellEnd"/>
       <w:r>
@@ -2621,7 +2590,6 @@
         </w:rPr>
         <w:t>(</w:t>
       </w:r>
-      <w:proofErr w:type="spellStart"/>
       <w:proofErr w:type="gramEnd"/>
       <w:r>
         <w:rPr>
@@ -2629,43 +2597,116 @@
           <w:b/>
           <w:bCs/>
         </w:rPr>
-        <w:t>UserBudget</w:t>
-      </w:r>
-      <w:proofErr w:type="spellEnd"/>
-      <w:r>
-        <w:rPr>
-          <w:rFonts w:ascii="Bookman Old Style" w:eastAsia="Bookman Old Style" w:hAnsi="Bookman Old Style" w:cs="Bookman Old Style"/>
-          <w:b/>
-          <w:bCs/>
+        <w:t>Asset</w:t>
+      </w:r>
+      <w:r>
+        <w:rPr>
+          <w:rFonts w:ascii="Bookman Old Style" w:eastAsia="Bookman Old Style" w:hAnsi="Bookman Old Style" w:cs="Bookman Old Style"/>
+          <w:b/>
+          <w:bCs/>
+        </w:rPr>
+        <w:t xml:space="preserve"> asset</w:t>
+      </w:r>
+      <w:r>
+        <w:rPr>
+          <w:rFonts w:ascii="Bookman Old Style" w:eastAsia="Bookman Old Style" w:hAnsi="Bookman Old Style" w:cs="Bookman Old Style"/>
+          <w:b/>
+          <w:bCs/>
+        </w:rPr>
+        <w:t>, UserBudget</w:t>
+      </w:r>
+      <w:r>
+        <w:rPr>
+          <w:rFonts w:ascii="Bookman Old Style" w:eastAsia="Bookman Old Style" w:hAnsi="Bookman Old Style" w:cs="Bookman Old Style"/>
+          <w:b/>
+          <w:bCs/>
+        </w:rPr>
+        <w:t xml:space="preserve"> userBudget</w:t>
+      </w:r>
+      <w:r>
+        <w:rPr>
+          <w:rFonts w:ascii="Bookman Old Style" w:eastAsia="Bookman Old Style" w:hAnsi="Bookman Old Style" w:cs="Bookman Old Style"/>
+          <w:b/>
+          <w:bCs/>
+        </w:rPr>
+        <w:t>)</w:t>
+      </w:r>
+    </w:p>
+    <w:p>
+      <w:pPr>
+        <w:rPr>
+          <w:rFonts w:asciiTheme="minorHAnsi" w:hAnsiTheme="minorHAnsi" w:cstheme="minorHAnsi"/>
+        </w:rPr>
+      </w:pPr>
+      <w:r>
+        <w:rPr>
+          <w:rFonts w:asciiTheme="minorHAnsi" w:eastAsia="Bookman Old Style" w:hAnsiTheme="minorHAnsi" w:cstheme="minorHAnsi"/>
+          <w:bCs/>
+        </w:rPr>
+        <w:t>This metho</w:t>
+      </w:r>
+      <w:r>
+        <w:rPr>
+          <w:rFonts w:asciiTheme="minorHAnsi" w:hAnsiTheme="minorHAnsi" w:cstheme="minorHAnsi"/>
+        </w:rPr>
+        <w:t xml:space="preserve">d takes in the parameters </w:t>
+      </w:r>
+      <w:r>
+        <w:rPr>
+          <w:rFonts w:ascii="Courier New" w:hAnsi="Courier New" w:cs="Courier New"/>
+        </w:rPr>
+        <w:t>asset</w:t>
+      </w:r>
+      <w:r>
+        <w:rPr>
+          <w:rFonts w:asciiTheme="minorHAnsi" w:hAnsiTheme="minorHAnsi" w:cstheme="minorHAnsi"/>
+        </w:rPr>
+        <w:t xml:space="preserve"> and </w:t>
+      </w:r>
+      <w:r>
+        <w:rPr>
+          <w:rFonts w:ascii="Courier New" w:hAnsi="Courier New" w:cs="Courier New"/>
+        </w:rPr>
+        <w:t>userBudget</w:t>
+      </w:r>
+      <w:r>
+        <w:rPr>
+          <w:rFonts w:ascii="Courier New" w:hAnsi="Courier New" w:cs="Courier New"/>
         </w:rPr>
         <w:t xml:space="preserve"> </w:t>
       </w:r>
-      <w:proofErr w:type="spellStart"/>
-      <w:r>
-        <w:rPr>
-          <w:rFonts w:ascii="Bookman Old Style" w:eastAsia="Bookman Old Style" w:hAnsi="Bookman Old Style" w:cs="Bookman Old Style"/>
-          <w:b/>
-          <w:bCs/>
-        </w:rPr>
-        <w:t>userBudget</w:t>
-      </w:r>
-      <w:proofErr w:type="spellEnd"/>
-      <w:r>
-        <w:rPr>
-          <w:rFonts w:ascii="Bookman Old Style" w:eastAsia="Bookman Old Style" w:hAnsi="Bookman Old Style" w:cs="Bookman Old Style"/>
-          <w:b/>
-          <w:bCs/>
-        </w:rPr>
-        <w:t>)</w:t>
-      </w:r>
-      <w:r>
-        <w:br/>
-      </w:r>
-    </w:p>
-    <w:p>
-      <w:pPr>
-        <w:rPr>
-          <w:rFonts w:hint="eastAsia"/>
+      <w:r>
+        <w:rPr>
+          <w:rFonts w:asciiTheme="minorHAnsi" w:hAnsiTheme="minorHAnsi" w:cstheme="minorHAnsi"/>
+        </w:rPr>
+        <w:t xml:space="preserve">and pushes the </w:t>
+      </w:r>
+      <w:r>
+        <w:rPr>
+          <w:rFonts w:asciiTheme="minorHAnsi" w:hAnsiTheme="minorHAnsi" w:cstheme="minorHAnsi"/>
+        </w:rPr>
+        <w:t>Asset</w:t>
+      </w:r>
+      <w:r>
+        <w:rPr>
+          <w:rFonts w:asciiTheme="minorHAnsi" w:hAnsiTheme="minorHAnsi" w:cstheme="minorHAnsi"/>
+        </w:rPr>
+        <w:t xml:space="preserve"> into said list. </w:t>
+      </w:r>
+    </w:p>
+    <w:p>
+      <w:pPr>
+        <w:rPr>
+          <w:rFonts w:asciiTheme="minorHAnsi" w:hAnsiTheme="minorHAnsi" w:cstheme="minorHAnsi"/>
+        </w:rPr>
+      </w:pPr>
+    </w:p>
+    <w:p>
+      <w:pPr>
+        <w:rPr>
+          <w:rFonts w:ascii="Bookman Old Style" w:eastAsia="Bookman Old Style" w:hAnsi="Bookman Old Style" w:cs="Bookman Old Style"/>
+          <w:b/>
+          <w:bCs/>
         </w:rPr>
       </w:pPr>
       <w:proofErr w:type="spellStart"/>
@@ -2676,7 +2717,7 @@
           <w:b/>
           <w:bCs/>
         </w:rPr>
-        <w:t>confirmAssetEvent</w:t>
+        <w:t>confirmReminderEvent</w:t>
       </w:r>
       <w:proofErr w:type="spellEnd"/>
       <w:r>
@@ -2694,16 +2735,169 @@
           <w:b/>
           <w:bCs/>
         </w:rPr>
-        <w:t xml:space="preserve">Asset, </w:t>
+        <w:t>Reminder</w:t>
+      </w:r>
+      <w:r>
+        <w:rPr>
+          <w:rFonts w:ascii="Bookman Old Style" w:eastAsia="Bookman Old Style" w:hAnsi="Bookman Old Style" w:cs="Bookman Old Style"/>
+          <w:b/>
+          <w:bCs/>
+        </w:rPr>
+        <w:t xml:space="preserve"> reminder</w:t>
+      </w:r>
+      <w:r>
+        <w:rPr>
+          <w:rFonts w:ascii="Bookman Old Style" w:eastAsia="Bookman Old Style" w:hAnsi="Bookman Old Style" w:cs="Bookman Old Style"/>
+          <w:b/>
+          <w:bCs/>
+        </w:rPr>
+        <w:t>, Integer</w:t>
+      </w:r>
+      <w:r>
+        <w:rPr>
+          <w:rFonts w:ascii="Bookman Old Style" w:eastAsia="Bookman Old Style" w:hAnsi="Bookman Old Style" w:cs="Bookman Old Style"/>
+          <w:b/>
+          <w:bCs/>
+        </w:rPr>
+        <w:t xml:space="preserve"> index</w:t>
+      </w:r>
+      <w:r>
+        <w:rPr>
+          <w:rFonts w:ascii="Bookman Old Style" w:eastAsia="Bookman Old Style" w:hAnsi="Bookman Old Style" w:cs="Bookman Old Style"/>
+          <w:b/>
+          <w:bCs/>
+        </w:rPr>
+        <w:t>, UserBudget</w:t>
+      </w:r>
+      <w:r>
+        <w:rPr>
+          <w:rFonts w:ascii="Bookman Old Style" w:eastAsia="Bookman Old Style" w:hAnsi="Bookman Old Style" w:cs="Bookman Old Style"/>
+          <w:b/>
+          <w:bCs/>
+        </w:rPr>
+        <w:t xml:space="preserve"> userBudget</w:t>
+      </w:r>
+      <w:r>
+        <w:rPr>
+          <w:rFonts w:ascii="Bookman Old Style" w:eastAsia="Bookman Old Style" w:hAnsi="Bookman Old Style" w:cs="Bookman Old Style"/>
+          <w:b/>
+          <w:bCs/>
+        </w:rPr>
+        <w:t>)</w:t>
+      </w:r>
+    </w:p>
+    <w:p>
+      <w:pPr>
+        <w:rPr>
+          <w:rFonts w:asciiTheme="minorHAnsi" w:hAnsiTheme="minorHAnsi" w:cstheme="minorHAnsi"/>
+        </w:rPr>
+      </w:pPr>
+      <w:r>
+        <w:rPr>
+          <w:rFonts w:asciiTheme="minorHAnsi" w:eastAsia="Bookman Old Style" w:hAnsiTheme="minorHAnsi" w:cstheme="minorHAnsi"/>
+          <w:bCs/>
+        </w:rPr>
+        <w:t>This metho</w:t>
+      </w:r>
+      <w:r>
+        <w:rPr>
+          <w:rFonts w:asciiTheme="minorHAnsi" w:hAnsiTheme="minorHAnsi" w:cstheme="minorHAnsi"/>
+        </w:rPr>
+        <w:t xml:space="preserve">d takes in the parameters </w:t>
+      </w:r>
+      <w:r>
+        <w:rPr>
+          <w:rFonts w:ascii="Courier New" w:hAnsi="Courier New" w:cs="Courier New"/>
+        </w:rPr>
+        <w:t>reminder, index</w:t>
+      </w:r>
+      <w:r>
+        <w:rPr>
+          <w:rFonts w:asciiTheme="minorHAnsi" w:hAnsiTheme="minorHAnsi" w:cstheme="minorHAnsi"/>
+        </w:rPr>
+        <w:t xml:space="preserve"> and </w:t>
+      </w:r>
+      <w:r>
+        <w:rPr>
+          <w:rFonts w:ascii="Courier New" w:hAnsi="Courier New" w:cs="Courier New"/>
+        </w:rPr>
+        <w:t>userBudget</w:t>
+      </w:r>
+      <w:r>
+        <w:rPr>
+          <w:rFonts w:asciiTheme="minorHAnsi" w:hAnsiTheme="minorHAnsi" w:cstheme="minorHAnsi"/>
+        </w:rPr>
+        <w:t xml:space="preserve">, </w:t>
+      </w:r>
+      <w:r>
+        <w:rPr>
+          <w:rFonts w:asciiTheme="minorHAnsi" w:hAnsiTheme="minorHAnsi" w:cstheme="minorHAnsi"/>
+        </w:rPr>
+        <w:t xml:space="preserve">then saves the reminder in an Asset (from either the </w:t>
+      </w:r>
+      <w:r>
+        <w:rPr>
+          <w:rFonts w:ascii="Courier New" w:hAnsi="Courier New" w:cs="Courier New"/>
+        </w:rPr>
+        <w:t>income</w:t>
+      </w:r>
+      <w:r>
+        <w:rPr>
+          <w:rFonts w:asciiTheme="minorHAnsi" w:hAnsiTheme="minorHAnsi" w:cstheme="minorHAnsi"/>
+        </w:rPr>
+        <w:t xml:space="preserve"> or </w:t>
+      </w:r>
+      <w:r>
+        <w:rPr>
+          <w:rFonts w:ascii="Courier New" w:hAnsi="Courier New" w:cs="Courier New"/>
+        </w:rPr>
+        <w:t>expenditure</w:t>
+      </w:r>
+      <w:r>
+        <w:rPr>
+          <w:rFonts w:asciiTheme="minorHAnsi" w:hAnsiTheme="minorHAnsi" w:cstheme="minorHAnsi"/>
+        </w:rPr>
+        <w:t xml:space="preserve"> lists) </w:t>
+      </w:r>
+      <w:r>
+        <w:rPr>
+          <w:rFonts w:asciiTheme="minorHAnsi" w:hAnsiTheme="minorHAnsi" w:cstheme="minorHAnsi"/>
+        </w:rPr>
+        <w:t xml:space="preserve">in </w:t>
+      </w:r>
+      <w:r>
+        <w:rPr>
+          <w:rFonts w:ascii="Courier New" w:hAnsi="Courier New" w:cs="Courier New"/>
+        </w:rPr>
+        <w:t>userBudget</w:t>
+      </w:r>
+      <w:r>
+        <w:rPr>
+          <w:rFonts w:ascii="Courier New" w:hAnsi="Courier New" w:cs="Courier New"/>
+        </w:rPr>
+        <w:t>.</w:t>
+      </w:r>
+    </w:p>
+    <w:p>
+      <w:pPr>
+        <w:rPr>
+          <w:rFonts w:ascii="Bookman Old Style" w:eastAsia="Bookman Old Style" w:hAnsi="Bookman Old Style" w:cs="Bookman Old Style"/>
+          <w:b/>
+          <w:bCs/>
+        </w:rPr>
+      </w:pPr>
+      <w:r>
+        <w:br/>
       </w:r>
       <w:proofErr w:type="spellStart"/>
-      <w:r>
-        <w:rPr>
-          <w:rFonts w:ascii="Bookman Old Style" w:eastAsia="Bookman Old Style" w:hAnsi="Bookman Old Style" w:cs="Bookman Old Style"/>
-          <w:b/>
-          <w:bCs/>
-        </w:rPr>
-        <w:t>UserBudget</w:t>
+      <w:proofErr w:type="gramStart"/>
+      <w:r>
+        <w:rPr>
+          <w:rFonts w:ascii="Bookman Old Style" w:eastAsia="Bookman Old Style" w:hAnsi="Bookman Old Style" w:cs="Bookman Old Style"/>
+          <w:b/>
+          <w:bCs/>
+        </w:rPr>
+        <w:t>editAssetEvent</w:t>
       </w:r>
       <w:proofErr w:type="spellEnd"/>
       <w:r>
@@ -2712,19 +2906,188 @@
           <w:b/>
           <w:bCs/>
         </w:rPr>
+        <w:t>(</w:t>
+      </w:r>
+      <w:proofErr w:type="gramEnd"/>
+      <w:r>
+        <w:rPr>
+          <w:rFonts w:ascii="Bookman Old Style" w:eastAsia="Bookman Old Style" w:hAnsi="Bookman Old Style" w:cs="Bookman Old Style"/>
+          <w:b/>
+          <w:bCs/>
+        </w:rPr>
+        <w:t>Integer</w:t>
+      </w:r>
+      <w:r>
+        <w:rPr>
+          <w:rFonts w:ascii="Bookman Old Style" w:eastAsia="Bookman Old Style" w:hAnsi="Bookman Old Style" w:cs="Bookman Old Style"/>
+          <w:b/>
+          <w:bCs/>
+        </w:rPr>
+        <w:t xml:space="preserve"> index</w:t>
+      </w:r>
+      <w:r>
+        <w:rPr>
+          <w:rFonts w:ascii="Bookman Old Style" w:eastAsia="Bookman Old Style" w:hAnsi="Bookman Old Style" w:cs="Bookman Old Style"/>
+          <w:b/>
+          <w:bCs/>
+        </w:rPr>
+        <w:t>, Asset</w:t>
+      </w:r>
+      <w:r>
+        <w:rPr>
+          <w:rFonts w:ascii="Bookman Old Style" w:eastAsia="Bookman Old Style" w:hAnsi="Bookman Old Style" w:cs="Bookman Old Style"/>
+          <w:b/>
+          <w:bCs/>
+        </w:rPr>
+        <w:t xml:space="preserve"> </w:t>
+      </w:r>
+      <w:proofErr w:type="spellStart"/>
+      <w:r>
+        <w:rPr>
+          <w:rFonts w:ascii="Bookman Old Style" w:eastAsia="Bookman Old Style" w:hAnsi="Bookman Old Style" w:cs="Bookman Old Style"/>
+          <w:b/>
+          <w:bCs/>
+        </w:rPr>
+        <w:t>asset</w:t>
+      </w:r>
+      <w:proofErr w:type="spellEnd"/>
+      <w:r>
+        <w:rPr>
+          <w:rFonts w:ascii="Bookman Old Style" w:eastAsia="Bookman Old Style" w:hAnsi="Bookman Old Style" w:cs="Bookman Old Style"/>
+          <w:b/>
+          <w:bCs/>
+        </w:rPr>
+        <w:t>, UserBudget</w:t>
+      </w:r>
+      <w:r>
+        <w:rPr>
+          <w:rFonts w:ascii="Bookman Old Style" w:eastAsia="Bookman Old Style" w:hAnsi="Bookman Old Style" w:cs="Bookman Old Style"/>
+          <w:b/>
+          <w:bCs/>
+        </w:rPr>
+        <w:t xml:space="preserve"> userBudget</w:t>
+      </w:r>
+      <w:r>
+        <w:rPr>
+          <w:rFonts w:ascii="Bookman Old Style" w:eastAsia="Bookman Old Style" w:hAnsi="Bookman Old Style" w:cs="Bookman Old Style"/>
+          <w:b/>
+          <w:bCs/>
+        </w:rPr>
         <w:t>)</w:t>
       </w:r>
+    </w:p>
+    <w:p>
+      <w:pPr>
+        <w:rPr>
+          <w:rFonts w:asciiTheme="minorHAnsi" w:hAnsiTheme="minorHAnsi" w:cstheme="minorHAnsi"/>
+        </w:rPr>
+      </w:pPr>
+      <w:r>
+        <w:rPr>
+          <w:rFonts w:asciiTheme="minorHAnsi" w:eastAsia="Bookman Old Style" w:hAnsiTheme="minorHAnsi" w:cstheme="minorHAnsi"/>
+          <w:bCs/>
+        </w:rPr>
+        <w:t>This metho</w:t>
+      </w:r>
+      <w:r>
+        <w:rPr>
+          <w:rFonts w:asciiTheme="minorHAnsi" w:hAnsiTheme="minorHAnsi" w:cstheme="minorHAnsi"/>
+        </w:rPr>
+        <w:t xml:space="preserve">d takes in the parameters </w:t>
+      </w:r>
+      <w:r>
+        <w:rPr>
+          <w:rFonts w:ascii="Courier New" w:hAnsi="Courier New" w:cs="Courier New"/>
+        </w:rPr>
+        <w:t>index, asset</w:t>
+      </w:r>
+      <w:r>
+        <w:rPr>
+          <w:rFonts w:asciiTheme="minorHAnsi" w:hAnsiTheme="minorHAnsi" w:cstheme="minorHAnsi"/>
+        </w:rPr>
+        <w:t xml:space="preserve"> and </w:t>
+      </w:r>
+      <w:r>
+        <w:rPr>
+          <w:rFonts w:ascii="Courier New" w:hAnsi="Courier New" w:cs="Courier New"/>
+        </w:rPr>
+        <w:t>userBudget</w:t>
+      </w:r>
+      <w:r>
+        <w:rPr>
+          <w:rFonts w:asciiTheme="minorHAnsi" w:hAnsiTheme="minorHAnsi" w:cstheme="minorHAnsi"/>
+        </w:rPr>
+        <w:t xml:space="preserve">, identifies the </w:t>
+      </w:r>
+      <w:r>
+        <w:rPr>
+          <w:rFonts w:asciiTheme="minorHAnsi" w:hAnsiTheme="minorHAnsi" w:cstheme="minorHAnsi"/>
+        </w:rPr>
+        <w:t>Asset</w:t>
+      </w:r>
+      <w:r>
+        <w:rPr>
+          <w:rFonts w:asciiTheme="minorHAnsi" w:hAnsiTheme="minorHAnsi" w:cstheme="minorHAnsi"/>
+        </w:rPr>
+        <w:t xml:space="preserve"> to be edited via </w:t>
+      </w:r>
+      <w:r>
+        <w:rPr>
+          <w:rFonts w:ascii="Courier New" w:hAnsi="Courier New" w:cs="Courier New"/>
+        </w:rPr>
+        <w:t>index</w:t>
+      </w:r>
+      <w:r>
+        <w:rPr>
+          <w:rFonts w:asciiTheme="minorHAnsi" w:hAnsiTheme="minorHAnsi" w:cstheme="minorHAnsi"/>
+        </w:rPr>
+        <w:t xml:space="preserve">, and then replaces said </w:t>
+      </w:r>
+      <w:r>
+        <w:rPr>
+          <w:rFonts w:asciiTheme="minorHAnsi" w:hAnsiTheme="minorHAnsi" w:cstheme="minorHAnsi"/>
+        </w:rPr>
+        <w:t>Asset</w:t>
+      </w:r>
+      <w:r>
+        <w:rPr>
+          <w:rFonts w:asciiTheme="minorHAnsi" w:hAnsiTheme="minorHAnsi" w:cstheme="minorHAnsi"/>
+        </w:rPr>
+        <w:t xml:space="preserve"> in its list within </w:t>
+      </w:r>
+      <w:r>
+        <w:rPr>
+          <w:rFonts w:ascii="Courier New" w:hAnsi="Courier New" w:cs="Courier New"/>
+        </w:rPr>
+        <w:t>userBudget</w:t>
+      </w:r>
+      <w:r>
+        <w:rPr>
+          <w:rFonts w:ascii="Courier New" w:hAnsi="Courier New" w:cs="Courier New"/>
+        </w:rPr>
+        <w:t>.</w:t>
+      </w:r>
+    </w:p>
+    <w:p>
+      <w:pPr>
+        <w:rPr>
+          <w:rFonts w:ascii="Bookman Old Style" w:eastAsia="Bookman Old Style" w:hAnsi="Bookman Old Style" w:cs="Bookman Old Style"/>
+          <w:b/>
+          <w:bCs/>
+        </w:rPr>
+      </w:pPr>
       <w:r>
         <w:br/>
       </w:r>
       <w:proofErr w:type="spellStart"/>
-      <w:r>
-        <w:rPr>
-          <w:rFonts w:ascii="Bookman Old Style" w:eastAsia="Bookman Old Style" w:hAnsi="Bookman Old Style" w:cs="Bookman Old Style"/>
-          <w:b/>
-          <w:bCs/>
-        </w:rPr>
-        <w:t>confirmReminderEvent</w:t>
+      <w:proofErr w:type="gramStart"/>
+      <w:r>
+        <w:rPr>
+          <w:rFonts w:ascii="Bookman Old Style" w:eastAsia="Bookman Old Style" w:hAnsi="Bookman Old Style" w:cs="Bookman Old Style"/>
+          <w:b/>
+          <w:bCs/>
+        </w:rPr>
+        <w:t>editReminderEvent</w:t>
       </w:r>
       <w:proofErr w:type="spellEnd"/>
       <w:r>
@@ -2733,7 +3096,40 @@
           <w:b/>
           <w:bCs/>
         </w:rPr>
-        <w:t xml:space="preserve">(Reminder, Integer, </w:t>
+        <w:t>(</w:t>
+      </w:r>
+      <w:proofErr w:type="gramEnd"/>
+      <w:r>
+        <w:rPr>
+          <w:rFonts w:ascii="Bookman Old Style" w:eastAsia="Bookman Old Style" w:hAnsi="Bookman Old Style" w:cs="Bookman Old Style"/>
+          <w:b/>
+          <w:bCs/>
+        </w:rPr>
+        <w:t>Integer</w:t>
+      </w:r>
+      <w:r>
+        <w:rPr>
+          <w:rFonts w:ascii="Bookman Old Style" w:eastAsia="Bookman Old Style" w:hAnsi="Bookman Old Style" w:cs="Bookman Old Style"/>
+          <w:b/>
+          <w:bCs/>
+        </w:rPr>
+        <w:t xml:space="preserve"> index</w:t>
+      </w:r>
+      <w:r>
+        <w:rPr>
+          <w:rFonts w:ascii="Bookman Old Style" w:eastAsia="Bookman Old Style" w:hAnsi="Bookman Old Style" w:cs="Bookman Old Style"/>
+          <w:b/>
+          <w:bCs/>
+        </w:rPr>
+        <w:t xml:space="preserve">, </w:t>
+      </w:r>
+      <w:r>
+        <w:rPr>
+          <w:rFonts w:ascii="Bookman Old Style" w:eastAsia="Bookman Old Style" w:hAnsi="Bookman Old Style" w:cs="Bookman Old Style"/>
+          <w:b/>
+          <w:bCs/>
+        </w:rPr>
+        <w:t xml:space="preserve">Reminder </w:t>
       </w:r>
       <w:proofErr w:type="spellStart"/>
       <w:r>
@@ -2742,7 +3138,7 @@
           <w:b/>
           <w:bCs/>
         </w:rPr>
-        <w:t>UserBudget</w:t>
+        <w:t>reminder</w:t>
       </w:r>
       <w:proofErr w:type="spellEnd"/>
       <w:r>
@@ -2751,19 +3147,149 @@
           <w:b/>
           <w:bCs/>
         </w:rPr>
+        <w:t>, UserBudget</w:t>
+      </w:r>
+      <w:r>
+        <w:rPr>
+          <w:rFonts w:ascii="Bookman Old Style" w:eastAsia="Bookman Old Style" w:hAnsi="Bookman Old Style" w:cs="Bookman Old Style"/>
+          <w:b/>
+          <w:bCs/>
+        </w:rPr>
+        <w:t xml:space="preserve"> userBudget</w:t>
+      </w:r>
+      <w:r>
+        <w:rPr>
+          <w:rFonts w:ascii="Bookman Old Style" w:eastAsia="Bookman Old Style" w:hAnsi="Bookman Old Style" w:cs="Bookman Old Style"/>
+          <w:b/>
+          <w:bCs/>
+        </w:rPr>
         <w:t>)</w:t>
       </w:r>
+    </w:p>
+    <w:p>
+      <w:pPr>
+        <w:rPr>
+          <w:rFonts w:asciiTheme="minorHAnsi" w:hAnsiTheme="minorHAnsi" w:cstheme="minorHAnsi"/>
+        </w:rPr>
+      </w:pPr>
+      <w:r>
+        <w:rPr>
+          <w:rFonts w:asciiTheme="minorHAnsi" w:eastAsia="Bookman Old Style" w:hAnsiTheme="minorHAnsi" w:cstheme="minorHAnsi"/>
+          <w:bCs/>
+        </w:rPr>
+        <w:t>This metho</w:t>
+      </w:r>
+      <w:r>
+        <w:rPr>
+          <w:rFonts w:asciiTheme="minorHAnsi" w:hAnsiTheme="minorHAnsi" w:cstheme="minorHAnsi"/>
+        </w:rPr>
+        <w:t xml:space="preserve">d takes in the parameters </w:t>
+      </w:r>
+      <w:r>
+        <w:rPr>
+          <w:rFonts w:ascii="Courier New" w:hAnsi="Courier New" w:cs="Courier New"/>
+        </w:rPr>
+        <w:t>reminder, index</w:t>
+      </w:r>
+      <w:r>
+        <w:rPr>
+          <w:rFonts w:asciiTheme="minorHAnsi" w:hAnsiTheme="minorHAnsi" w:cstheme="minorHAnsi"/>
+        </w:rPr>
+        <w:t xml:space="preserve"> and </w:t>
+      </w:r>
+      <w:r>
+        <w:rPr>
+          <w:rFonts w:ascii="Courier New" w:hAnsi="Courier New" w:cs="Courier New"/>
+        </w:rPr>
+        <w:t>userBudget</w:t>
+      </w:r>
+      <w:r>
+        <w:rPr>
+          <w:rFonts w:asciiTheme="minorHAnsi" w:hAnsiTheme="minorHAnsi" w:cstheme="minorHAnsi"/>
+        </w:rPr>
+        <w:t xml:space="preserve">, </w:t>
+      </w:r>
+      <w:r>
+        <w:rPr>
+          <w:rFonts w:asciiTheme="minorHAnsi" w:hAnsiTheme="minorHAnsi" w:cstheme="minorHAnsi"/>
+        </w:rPr>
+        <w:t>identifies the A</w:t>
+      </w:r>
+      <w:r>
+        <w:rPr>
+          <w:rFonts w:asciiTheme="minorHAnsi" w:hAnsiTheme="minorHAnsi" w:cstheme="minorHAnsi"/>
+        </w:rPr>
+        <w:t xml:space="preserve">sset the </w:t>
+      </w:r>
+      <w:r>
+        <w:rPr>
+          <w:rFonts w:ascii="Courier New" w:hAnsi="Courier New" w:cs="Courier New"/>
+        </w:rPr>
+        <w:t xml:space="preserve">reminder </w:t>
+      </w:r>
+      <w:r>
+        <w:rPr>
+          <w:rFonts w:asciiTheme="minorHAnsi" w:hAnsiTheme="minorHAnsi" w:cstheme="minorHAnsi"/>
+        </w:rPr>
+        <w:t xml:space="preserve">belongs to via </w:t>
+      </w:r>
+      <w:r>
+        <w:rPr>
+          <w:rFonts w:ascii="Courier New" w:hAnsi="Courier New" w:cs="Courier New"/>
+        </w:rPr>
+        <w:t>index</w:t>
+      </w:r>
+      <w:r>
+        <w:rPr>
+          <w:rFonts w:asciiTheme="minorHAnsi" w:hAnsiTheme="minorHAnsi" w:cstheme="minorHAnsi"/>
+        </w:rPr>
+        <w:t xml:space="preserve">, then saves the reminder in said </w:t>
+      </w:r>
+      <w:r>
+        <w:rPr>
+          <w:rFonts w:asciiTheme="minorHAnsi" w:hAnsiTheme="minorHAnsi" w:cstheme="minorHAnsi"/>
+        </w:rPr>
+        <w:t>Asset</w:t>
+      </w:r>
+      <w:r>
+        <w:rPr>
+          <w:rFonts w:asciiTheme="minorHAnsi" w:hAnsiTheme="minorHAnsi" w:cstheme="minorHAnsi"/>
+        </w:rPr>
+        <w:t xml:space="preserve"> in </w:t>
+      </w:r>
+      <w:r>
+        <w:rPr>
+          <w:rFonts w:ascii="Courier New" w:hAnsi="Courier New" w:cs="Courier New"/>
+        </w:rPr>
+        <w:t>userBudget</w:t>
+      </w:r>
+      <w:r>
+        <w:rPr>
+          <w:rFonts w:ascii="Courier New" w:hAnsi="Courier New" w:cs="Courier New"/>
+        </w:rPr>
+        <w:t>.</w:t>
+      </w:r>
+    </w:p>
+    <w:p>
+      <w:pPr>
+        <w:rPr>
+          <w:rFonts w:ascii="Bookman Old Style" w:eastAsia="Bookman Old Style" w:hAnsi="Bookman Old Style" w:cs="Bookman Old Style"/>
+          <w:b/>
+          <w:bCs/>
+        </w:rPr>
+      </w:pPr>
       <w:r>
         <w:br/>
       </w:r>
       <w:proofErr w:type="spellStart"/>
-      <w:r>
-        <w:rPr>
-          <w:rFonts w:ascii="Bookman Old Style" w:eastAsia="Bookman Old Style" w:hAnsi="Bookman Old Style" w:cs="Bookman Old Style"/>
-          <w:b/>
-          <w:bCs/>
-        </w:rPr>
-        <w:t>editAssetEvent</w:t>
+      <w:proofErr w:type="gramStart"/>
+      <w:r>
+        <w:rPr>
+          <w:rFonts w:ascii="Bookman Old Style" w:eastAsia="Bookman Old Style" w:hAnsi="Bookman Old Style" w:cs="Bookman Old Style"/>
+          <w:b/>
+          <w:bCs/>
+        </w:rPr>
+        <w:t>removeAssetEvent</w:t>
       </w:r>
       <w:proofErr w:type="spellEnd"/>
       <w:r>
@@ -2772,16 +3298,110 @@
           <w:b/>
           <w:bCs/>
         </w:rPr>
-        <w:t xml:space="preserve">(Integer, Asset, </w:t>
+        <w:t>(</w:t>
+      </w:r>
+      <w:proofErr w:type="gramEnd"/>
+      <w:r>
+        <w:rPr>
+          <w:rFonts w:ascii="Bookman Old Style" w:eastAsia="Bookman Old Style" w:hAnsi="Bookman Old Style" w:cs="Bookman Old Style"/>
+          <w:b/>
+          <w:bCs/>
+        </w:rPr>
+        <w:t>Integer, UserBudget)</w:t>
+      </w:r>
+    </w:p>
+    <w:p>
+      <w:pPr>
+        <w:rPr>
+          <w:rFonts w:asciiTheme="minorHAnsi" w:hAnsiTheme="minorHAnsi" w:cstheme="minorHAnsi"/>
+        </w:rPr>
+      </w:pPr>
+      <w:r>
+        <w:rPr>
+          <w:rFonts w:asciiTheme="minorHAnsi" w:eastAsia="Bookman Old Style" w:hAnsiTheme="minorHAnsi" w:cstheme="minorHAnsi"/>
+          <w:bCs/>
+        </w:rPr>
+        <w:t>This metho</w:t>
+      </w:r>
+      <w:r>
+        <w:rPr>
+          <w:rFonts w:asciiTheme="minorHAnsi" w:hAnsiTheme="minorHAnsi" w:cstheme="minorHAnsi"/>
+        </w:rPr>
+        <w:t xml:space="preserve">d takes in the parameters </w:t>
+      </w:r>
+      <w:r>
+        <w:rPr>
+          <w:rFonts w:ascii="Courier New" w:hAnsi="Courier New" w:cs="Courier New"/>
+        </w:rPr>
+        <w:t xml:space="preserve">index </w:t>
+      </w:r>
+      <w:r>
+        <w:rPr>
+          <w:rFonts w:asciiTheme="minorHAnsi" w:hAnsiTheme="minorHAnsi" w:cstheme="minorHAnsi"/>
+        </w:rPr>
+        <w:t xml:space="preserve">and </w:t>
+      </w:r>
+      <w:r>
+        <w:rPr>
+          <w:rFonts w:ascii="Courier New" w:hAnsi="Courier New" w:cs="Courier New"/>
+        </w:rPr>
+        <w:t>userBudget</w:t>
+      </w:r>
+      <w:r>
+        <w:rPr>
+          <w:rFonts w:ascii="Courier New" w:hAnsi="Courier New" w:cs="Courier New"/>
+        </w:rPr>
+        <w:t xml:space="preserve"> </w:t>
+      </w:r>
+      <w:r>
+        <w:rPr>
+          <w:rFonts w:asciiTheme="minorHAnsi" w:hAnsiTheme="minorHAnsi" w:cstheme="minorHAnsi"/>
+        </w:rPr>
+        <w:t xml:space="preserve">and </w:t>
+      </w:r>
+      <w:r>
+        <w:rPr>
+          <w:rFonts w:asciiTheme="minorHAnsi" w:hAnsiTheme="minorHAnsi" w:cstheme="minorHAnsi"/>
+        </w:rPr>
+        <w:t>removes the A</w:t>
+      </w:r>
+      <w:r>
+        <w:rPr>
+          <w:rFonts w:asciiTheme="minorHAnsi" w:hAnsiTheme="minorHAnsi" w:cstheme="minorHAnsi"/>
+        </w:rPr>
+        <w:t>sset</w:t>
+      </w:r>
+      <w:r>
+        <w:rPr>
+          <w:rFonts w:asciiTheme="minorHAnsi" w:hAnsiTheme="minorHAnsi" w:cstheme="minorHAnsi"/>
+        </w:rPr>
+        <w:t xml:space="preserve"> from</w:t>
+      </w:r>
+      <w:r>
+        <w:rPr>
+          <w:rFonts w:asciiTheme="minorHAnsi" w:hAnsiTheme="minorHAnsi" w:cstheme="minorHAnsi"/>
+        </w:rPr>
+        <w:t xml:space="preserve"> said list. </w:t>
+      </w:r>
+    </w:p>
+    <w:p>
+      <w:pPr>
+        <w:rPr>
+          <w:rFonts w:hint="eastAsia"/>
+        </w:rPr>
+      </w:pPr>
+      <w:r>
+        <w:br/>
       </w:r>
       <w:proofErr w:type="spellStart"/>
-      <w:r>
-        <w:rPr>
-          <w:rFonts w:ascii="Bookman Old Style" w:eastAsia="Bookman Old Style" w:hAnsi="Bookman Old Style" w:cs="Bookman Old Style"/>
-          <w:b/>
-          <w:bCs/>
-        </w:rPr>
-        <w:t>UserBudget</w:t>
+      <w:proofErr w:type="gramStart"/>
+      <w:r>
+        <w:rPr>
+          <w:rFonts w:ascii="Bookman Old Style" w:eastAsia="Bookman Old Style" w:hAnsi="Bookman Old Style" w:cs="Bookman Old Style"/>
+          <w:b/>
+          <w:bCs/>
+        </w:rPr>
+        <w:t>removeReminderEvent</w:t>
       </w:r>
       <w:proofErr w:type="spellEnd"/>
       <w:r>
@@ -2790,124 +3410,126 @@
           <w:b/>
           <w:bCs/>
         </w:rPr>
-        <w:t>)</w:t>
-      </w:r>
-      <w:r>
-        <w:br/>
-      </w:r>
-      <w:proofErr w:type="spellStart"/>
-      <w:r>
-        <w:rPr>
-          <w:rFonts w:ascii="Bookman Old Style" w:eastAsia="Bookman Old Style" w:hAnsi="Bookman Old Style" w:cs="Bookman Old Style"/>
-          <w:b/>
-          <w:bCs/>
-        </w:rPr>
-        <w:t>editReminderEvent</w:t>
-      </w:r>
-      <w:proofErr w:type="spellEnd"/>
-      <w:r>
-        <w:rPr>
-          <w:rFonts w:ascii="Bookman Old Style" w:eastAsia="Bookman Old Style" w:hAnsi="Bookman Old Style" w:cs="Bookman Old Style"/>
-          <w:b/>
-          <w:bCs/>
-        </w:rPr>
-        <w:t xml:space="preserve">(Integer, Asset, </w:t>
-      </w:r>
-      <w:proofErr w:type="spellStart"/>
-      <w:r>
-        <w:rPr>
-          <w:rFonts w:ascii="Bookman Old Style" w:eastAsia="Bookman Old Style" w:hAnsi="Bookman Old Style" w:cs="Bookman Old Style"/>
-          <w:b/>
-          <w:bCs/>
-        </w:rPr>
-        <w:t>UserBudget</w:t>
-      </w:r>
-      <w:proofErr w:type="spellEnd"/>
-      <w:r>
-        <w:rPr>
-          <w:rFonts w:ascii="Bookman Old Style" w:eastAsia="Bookman Old Style" w:hAnsi="Bookman Old Style" w:cs="Bookman Old Style"/>
-          <w:b/>
-          <w:bCs/>
-        </w:rPr>
-        <w:t>)</w:t>
-      </w:r>
-      <w:r>
-        <w:br/>
-      </w:r>
-      <w:proofErr w:type="spellStart"/>
-      <w:r>
-        <w:rPr>
-          <w:rFonts w:ascii="Bookman Old Style" w:eastAsia="Bookman Old Style" w:hAnsi="Bookman Old Style" w:cs="Bookman Old Style"/>
-          <w:b/>
-          <w:bCs/>
-        </w:rPr>
-        <w:t>removeAssetEvent</w:t>
-      </w:r>
-      <w:proofErr w:type="spellEnd"/>
-      <w:r>
-        <w:rPr>
-          <w:rFonts w:ascii="Bookman Old Style" w:eastAsia="Bookman Old Style" w:hAnsi="Bookman Old Style" w:cs="Bookman Old Style"/>
-          <w:b/>
-          <w:bCs/>
-        </w:rPr>
-        <w:t xml:space="preserve">(Integer, </w:t>
-      </w:r>
-      <w:proofErr w:type="spellStart"/>
-      <w:r>
-        <w:rPr>
-          <w:rFonts w:ascii="Bookman Old Style" w:eastAsia="Bookman Old Style" w:hAnsi="Bookman Old Style" w:cs="Bookman Old Style"/>
-          <w:b/>
-          <w:bCs/>
-        </w:rPr>
-        <w:t>UserBudget</w:t>
-      </w:r>
-      <w:proofErr w:type="spellEnd"/>
-      <w:r>
-        <w:rPr>
-          <w:rFonts w:ascii="Bookman Old Style" w:eastAsia="Bookman Old Style" w:hAnsi="Bookman Old Style" w:cs="Bookman Old Style"/>
-          <w:b/>
-          <w:bCs/>
-        </w:rPr>
-        <w:t>)</w:t>
-      </w:r>
-      <w:r>
-        <w:br/>
-      </w:r>
-      <w:proofErr w:type="spellStart"/>
-      <w:r>
-        <w:rPr>
-          <w:rFonts w:ascii="Bookman Old Style" w:eastAsia="Bookman Old Style" w:hAnsi="Bookman Old Style" w:cs="Bookman Old Style"/>
-          <w:b/>
-          <w:bCs/>
-        </w:rPr>
-        <w:t>removeReminderEvent</w:t>
-      </w:r>
-      <w:proofErr w:type="spellEnd"/>
-      <w:r>
-        <w:rPr>
-          <w:rFonts w:ascii="Bookman Old Style" w:eastAsia="Bookman Old Style" w:hAnsi="Bookman Old Style" w:cs="Bookman Old Style"/>
-          <w:b/>
-          <w:bCs/>
-        </w:rPr>
-        <w:t xml:space="preserve">(Integer, </w:t>
-      </w:r>
-      <w:proofErr w:type="spellStart"/>
-      <w:r>
-        <w:rPr>
-          <w:rFonts w:ascii="Bookman Old Style" w:eastAsia="Bookman Old Style" w:hAnsi="Bookman Old Style" w:cs="Bookman Old Style"/>
-          <w:b/>
-          <w:bCs/>
-        </w:rPr>
-        <w:t>UserBudget</w:t>
-      </w:r>
-      <w:proofErr w:type="spellEnd"/>
-      <w:r>
-        <w:rPr>
-          <w:rFonts w:ascii="Bookman Old Style" w:eastAsia="Bookman Old Style" w:hAnsi="Bookman Old Style" w:cs="Bookman Old Style"/>
-          <w:b/>
-          <w:bCs/>
-        </w:rPr>
-        <w:t>)</w:t>
+        <w:t>(</w:t>
+      </w:r>
+      <w:proofErr w:type="gramEnd"/>
+      <w:r>
+        <w:rPr>
+          <w:rFonts w:ascii="Bookman Old Style" w:eastAsia="Bookman Old Style" w:hAnsi="Bookman Old Style" w:cs="Bookman Old Style"/>
+          <w:b/>
+          <w:bCs/>
+        </w:rPr>
+        <w:t>Integer, UserBudget)</w:t>
+      </w:r>
+    </w:p>
+    <w:p>
+      <w:pPr>
+        <w:rPr>
+          <w:rFonts w:asciiTheme="minorHAnsi" w:hAnsiTheme="minorHAnsi" w:cstheme="minorHAnsi"/>
+        </w:rPr>
+      </w:pPr>
+      <w:r>
+        <w:rPr>
+          <w:rFonts w:asciiTheme="minorHAnsi" w:eastAsia="Bookman Old Style" w:hAnsiTheme="minorHAnsi" w:cstheme="minorHAnsi"/>
+          <w:bCs/>
+        </w:rPr>
+        <w:t>This metho</w:t>
+      </w:r>
+      <w:r>
+        <w:rPr>
+          <w:rFonts w:asciiTheme="minorHAnsi" w:hAnsiTheme="minorHAnsi" w:cstheme="minorHAnsi"/>
+        </w:rPr>
+        <w:t xml:space="preserve">d takes in the parameters </w:t>
+      </w:r>
+      <w:r>
+        <w:rPr>
+          <w:rFonts w:ascii="Courier New" w:hAnsi="Courier New" w:cs="Courier New"/>
+        </w:rPr>
+        <w:t>index</w:t>
+      </w:r>
+      <w:r>
+        <w:rPr>
+          <w:rFonts w:asciiTheme="minorHAnsi" w:hAnsiTheme="minorHAnsi" w:cstheme="minorHAnsi"/>
+        </w:rPr>
+        <w:t xml:space="preserve"> and </w:t>
+      </w:r>
+      <w:r>
+        <w:rPr>
+          <w:rFonts w:ascii="Courier New" w:hAnsi="Courier New" w:cs="Courier New"/>
+        </w:rPr>
+        <w:t>userBudget</w:t>
+      </w:r>
+      <w:r>
+        <w:rPr>
+          <w:rFonts w:asciiTheme="minorHAnsi" w:hAnsiTheme="minorHAnsi" w:cstheme="minorHAnsi"/>
+        </w:rPr>
+        <w:t xml:space="preserve">, identifies the </w:t>
+      </w:r>
+      <w:r>
+        <w:rPr>
+          <w:rFonts w:asciiTheme="minorHAnsi" w:hAnsiTheme="minorHAnsi" w:cstheme="minorHAnsi"/>
+        </w:rPr>
+        <w:t>Asset</w:t>
+      </w:r>
+      <w:r>
+        <w:rPr>
+          <w:rFonts w:asciiTheme="minorHAnsi" w:hAnsiTheme="minorHAnsi" w:cstheme="minorHAnsi"/>
+        </w:rPr>
+        <w:t xml:space="preserve"> the </w:t>
+      </w:r>
+      <w:r>
+        <w:rPr>
+          <w:rFonts w:ascii="Courier New" w:hAnsi="Courier New" w:cs="Courier New"/>
+        </w:rPr>
+        <w:t xml:space="preserve">reminder </w:t>
+      </w:r>
+      <w:r>
+        <w:rPr>
+          <w:rFonts w:asciiTheme="minorHAnsi" w:hAnsiTheme="minorHAnsi" w:cstheme="minorHAnsi"/>
+        </w:rPr>
+        <w:t xml:space="preserve">belongs to via </w:t>
+      </w:r>
+      <w:r>
+        <w:rPr>
+          <w:rFonts w:ascii="Courier New" w:hAnsi="Courier New" w:cs="Courier New"/>
+        </w:rPr>
+        <w:t>index</w:t>
+      </w:r>
+      <w:r>
+        <w:rPr>
+          <w:rFonts w:asciiTheme="minorHAnsi" w:hAnsiTheme="minorHAnsi" w:cstheme="minorHAnsi"/>
+        </w:rPr>
+        <w:t xml:space="preserve">, then instantiates a blank </w:t>
+      </w:r>
+      <w:r>
+        <w:rPr>
+          <w:rFonts w:asciiTheme="minorHAnsi" w:hAnsiTheme="minorHAnsi" w:cstheme="minorHAnsi"/>
+        </w:rPr>
+        <w:t xml:space="preserve">reminder in said </w:t>
+      </w:r>
+      <w:r>
+        <w:rPr>
+          <w:rFonts w:asciiTheme="minorHAnsi" w:hAnsiTheme="minorHAnsi" w:cstheme="minorHAnsi"/>
+        </w:rPr>
+        <w:t>Asset</w:t>
+      </w:r>
+      <w:r>
+        <w:rPr>
+          <w:rFonts w:asciiTheme="minorHAnsi" w:hAnsiTheme="minorHAnsi" w:cstheme="minorHAnsi"/>
+        </w:rPr>
+        <w:t xml:space="preserve"> in </w:t>
+      </w:r>
+      <w:r>
+        <w:rPr>
+          <w:rFonts w:ascii="Courier New" w:hAnsi="Courier New" w:cs="Courier New"/>
+        </w:rPr>
+        <w:t>userBudget</w:t>
+      </w:r>
+      <w:r>
+        <w:rPr>
+          <w:rFonts w:ascii="Courier New" w:hAnsi="Courier New" w:cs="Courier New"/>
+        </w:rPr>
+        <w:t>.</w:t>
       </w:r>
     </w:p>
     <w:p>
@@ -2934,6 +3556,9 @@
           <w:ilvl w:val="0"/>
           <w:numId w:val="2"/>
         </w:numPr>
+        <w:rPr>
+          <w:rFonts w:hint="eastAsia"/>
+        </w:rPr>
       </w:pPr>
       <w:r>
         <w:t>Reminder</w:t>
@@ -2946,6 +3571,9 @@
           <w:ilvl w:val="1"/>
           <w:numId w:val="2"/>
         </w:numPr>
+        <w:rPr>
+          <w:rFonts w:hint="eastAsia"/>
+        </w:rPr>
       </w:pPr>
       <w:r>
         <w:t>Fields</w:t>
@@ -3061,7 +3689,11 @@
               </w:rPr>
             </w:pPr>
             <w:r>
-              <w:t>Name for the reminder to identify it by</w:t>
+              <w:t xml:space="preserve">Name for the reminder to </w:t>
+            </w:r>
+            <w:r>
+              <w:lastRenderedPageBreak/>
+              <w:t>identify it by</w:t>
             </w:r>
           </w:p>
         </w:tc>
@@ -3079,6 +3711,7 @@
               </w:rPr>
             </w:pPr>
             <w:r>
+              <w:lastRenderedPageBreak/>
               <w:t>String</w:t>
             </w:r>
           </w:p>
@@ -3145,7 +3778,10 @@
               </w:rPr>
             </w:pPr>
             <w:r>
-              <w:t>date</w:t>
+              <w:t>dueD</w:t>
+            </w:r>
+            <w:r>
+              <w:t>ate</w:t>
             </w:r>
           </w:p>
         </w:tc>
@@ -3162,6 +3798,51 @@
             </w:pPr>
             <w:r>
               <w:t>Due date for the reminder</w:t>
+            </w:r>
+          </w:p>
+        </w:tc>
+      </w:tr>
+      <w:tr>
+        <w:tc>
+          <w:tcPr>
+            <w:cnfStyle w:val="001000000000" w:firstRow="0" w:lastRow="0" w:firstColumn="1" w:lastColumn="0" w:oddVBand="0" w:evenVBand="0" w:oddHBand="0" w:evenHBand="0" w:firstRowFirstColumn="0" w:firstRowLastColumn="0" w:lastRowFirstColumn="0" w:lastRowLastColumn="0"/>
+            <w:tcW w:w="3213" w:type="dxa"/>
+          </w:tcPr>
+          <w:p>
+            <w:r>
+              <w:t>Integer</w:t>
+            </w:r>
+          </w:p>
+        </w:tc>
+        <w:tc>
+          <w:tcPr>
+            <w:tcW w:w="3213" w:type="dxa"/>
+          </w:tcPr>
+          <w:p>
+            <w:pPr>
+              <w:cnfStyle w:val="000000000000" w:firstRow="0" w:lastRow="0" w:firstColumn="0" w:lastColumn="0" w:oddVBand="0" w:evenVBand="0" w:oddHBand="0" w:evenHBand="0" w:firstRowFirstColumn="0" w:firstRowLastColumn="0" w:lastRowFirstColumn="0" w:lastRowLastColumn="0"/>
+            </w:pPr>
+            <w:r>
+              <w:t>frequency</w:t>
+            </w:r>
+          </w:p>
+        </w:tc>
+        <w:tc>
+          <w:tcPr>
+            <w:tcW w:w="3213" w:type="dxa"/>
+          </w:tcPr>
+          <w:p>
+            <w:pPr>
+              <w:cnfStyle w:val="000000000000" w:firstRow="0" w:lastRow="0" w:firstColumn="0" w:lastColumn="0" w:oddVBand="0" w:evenVBand="0" w:oddHBand="0" w:evenHBand="0" w:firstRowFirstColumn="0" w:firstRowLastColumn="0" w:lastRowFirstColumn="0" w:lastRowLastColumn="0"/>
+            </w:pPr>
+            <w:r>
+              <w:rPr>
+                <w:rFonts w:hint="eastAsia"/>
+              </w:rPr>
+              <w:t>I</w:t>
+            </w:r>
+            <w:r>
+              <w:t>nteger to determine how regularly the reminder should occur.</w:t>
             </w:r>
           </w:p>
         </w:tc>
@@ -3181,6 +3862,9 @@
           <w:ilvl w:val="1"/>
           <w:numId w:val="2"/>
         </w:numPr>
+        <w:rPr>
+          <w:rFonts w:hint="eastAsia"/>
+        </w:rPr>
       </w:pPr>
       <w:r>
         <w:t>Methods</w:t>
@@ -3190,55 +3874,367 @@
       <w:pPr>
         <w:rPr>
           <w:rFonts w:ascii="Bookman Old Style" w:eastAsia="Bookman Old Style" w:hAnsi="Bookman Old Style" w:cs="Bookman Old Style"/>
+          <w:b/>
         </w:rPr>
       </w:pPr>
       <w:proofErr w:type="gramStart"/>
       <w:r>
         <w:rPr>
           <w:rFonts w:ascii="Bookman Old Style" w:eastAsia="Bookman Old Style" w:hAnsi="Bookman Old Style" w:cs="Bookman Old Style"/>
-        </w:rPr>
-        <w:t>Reminder( String</w:t>
+          <w:b/>
+        </w:rPr>
+        <w:t>Reminder(</w:t>
       </w:r>
       <w:proofErr w:type="gramEnd"/>
       <w:r>
         <w:rPr>
           <w:rFonts w:ascii="Bookman Old Style" w:eastAsia="Bookman Old Style" w:hAnsi="Bookman Old Style" w:cs="Bookman Old Style"/>
-        </w:rPr>
-        <w:t>, String, Date)</w:t>
-      </w:r>
-      <w:r>
+          <w:b/>
+        </w:rPr>
+        <w:t>String</w:t>
+      </w:r>
+      <w:r>
+        <w:rPr>
+          <w:rFonts w:ascii="Bookman Old Style" w:eastAsia="Bookman Old Style" w:hAnsi="Bookman Old Style" w:cs="Bookman Old Style"/>
+          <w:b/>
+        </w:rPr>
+        <w:t xml:space="preserve"> name</w:t>
+      </w:r>
+      <w:r>
+        <w:rPr>
+          <w:rFonts w:ascii="Bookman Old Style" w:eastAsia="Bookman Old Style" w:hAnsi="Bookman Old Style" w:cs="Bookman Old Style"/>
+          <w:b/>
+        </w:rPr>
+        <w:t>, String</w:t>
+      </w:r>
+      <w:r>
+        <w:rPr>
+          <w:rFonts w:ascii="Bookman Old Style" w:eastAsia="Bookman Old Style" w:hAnsi="Bookman Old Style" w:cs="Bookman Old Style"/>
+          <w:b/>
+        </w:rPr>
+        <w:t xml:space="preserve"> description</w:t>
+      </w:r>
+      <w:r>
+        <w:rPr>
+          <w:rFonts w:ascii="Bookman Old Style" w:eastAsia="Bookman Old Style" w:hAnsi="Bookman Old Style" w:cs="Bookman Old Style"/>
+          <w:b/>
+        </w:rPr>
+        <w:t>, Date</w:t>
+      </w:r>
+      <w:r>
+        <w:rPr>
+          <w:rFonts w:ascii="Bookman Old Style" w:eastAsia="Bookman Old Style" w:hAnsi="Bookman Old Style" w:cs="Bookman Old Style"/>
+          <w:b/>
+        </w:rPr>
+        <w:t xml:space="preserve"> dueDate, Integer frequency</w:t>
+      </w:r>
+      <w:r>
+        <w:rPr>
+          <w:rFonts w:ascii="Bookman Old Style" w:eastAsia="Bookman Old Style" w:hAnsi="Bookman Old Style" w:cs="Bookman Old Style"/>
+          <w:b/>
+        </w:rPr>
+        <w:t>)</w:t>
+      </w:r>
+    </w:p>
+    <w:p>
+      <w:pPr>
+        <w:rPr>
+          <w:rFonts w:asciiTheme="minorHAnsi" w:eastAsia="Bookman Old Style" w:hAnsiTheme="minorHAnsi" w:cstheme="minorHAnsi"/>
+        </w:rPr>
+      </w:pPr>
+      <w:r>
+        <w:rPr>
+          <w:rFonts w:asciiTheme="minorHAnsi" w:eastAsia="Bookman Old Style" w:hAnsiTheme="minorHAnsi" w:cstheme="minorHAnsi"/>
+        </w:rPr>
+        <w:t xml:space="preserve">Instantiates a new reminder based on its </w:t>
+      </w:r>
+      <w:r>
+        <w:rPr>
+          <w:rFonts w:ascii="Courier New" w:eastAsia="Bookman Old Style" w:hAnsi="Courier New" w:cs="Courier New"/>
+        </w:rPr>
+        <w:t>name</w:t>
+      </w:r>
+      <w:r>
+        <w:rPr>
+          <w:rFonts w:asciiTheme="minorHAnsi" w:eastAsia="Bookman Old Style" w:hAnsiTheme="minorHAnsi" w:cstheme="minorHAnsi"/>
+        </w:rPr>
+        <w:t xml:space="preserve">, </w:t>
+      </w:r>
+      <w:r>
+        <w:rPr>
+          <w:rFonts w:ascii="Courier New" w:eastAsia="Bookman Old Style" w:hAnsi="Courier New" w:cs="Courier New"/>
+        </w:rPr>
+        <w:t>description</w:t>
+      </w:r>
+      <w:r>
+        <w:rPr>
+          <w:rFonts w:asciiTheme="minorHAnsi" w:eastAsia="Bookman Old Style" w:hAnsiTheme="minorHAnsi" w:cstheme="minorHAnsi"/>
+        </w:rPr>
+        <w:t xml:space="preserve">, </w:t>
+      </w:r>
+      <w:r>
+        <w:rPr>
+          <w:rFonts w:ascii="Courier New" w:eastAsia="Bookman Old Style" w:hAnsi="Courier New" w:cs="Courier New"/>
+        </w:rPr>
+        <w:t>dueDate</w:t>
+      </w:r>
+      <w:r>
+        <w:rPr>
+          <w:rFonts w:asciiTheme="minorHAnsi" w:eastAsia="Bookman Old Style" w:hAnsiTheme="minorHAnsi" w:cstheme="minorHAnsi"/>
+        </w:rPr>
+        <w:t xml:space="preserve"> and </w:t>
+      </w:r>
+      <w:r>
+        <w:rPr>
+          <w:rFonts w:ascii="Courier New" w:eastAsia="Bookman Old Style" w:hAnsi="Courier New" w:cs="Courier New"/>
+        </w:rPr>
+        <w:t>frequency</w:t>
+      </w:r>
+      <w:r>
+        <w:rPr>
+          <w:rFonts w:asciiTheme="minorHAnsi" w:eastAsia="Bookman Old Style" w:hAnsiTheme="minorHAnsi" w:cstheme="minorHAnsi"/>
+        </w:rPr>
+        <w:t>.</w:t>
+      </w:r>
+    </w:p>
+    <w:p>
+      <w:pPr>
+        <w:rPr>
+          <w:rFonts w:asciiTheme="minorHAnsi" w:eastAsia="Bookman Old Style" w:hAnsiTheme="minorHAnsi" w:cstheme="minorHAnsi"/>
+        </w:rPr>
+      </w:pPr>
+    </w:p>
+    <w:p>
+      <w:pPr>
+        <w:rPr>
+          <w:rFonts w:ascii="Bookman Old Style" w:eastAsia="Bookman Old Style" w:hAnsi="Bookman Old Style" w:cs="Bookman Old Style"/>
+          <w:b/>
+        </w:rPr>
+      </w:pPr>
+      <w:proofErr w:type="gramStart"/>
+      <w:r>
+        <w:rPr>
+          <w:rFonts w:ascii="Bookman Old Style" w:eastAsia="Bookman Old Style" w:hAnsi="Bookman Old Style" w:cs="Bookman Old Style"/>
+          <w:b/>
+        </w:rPr>
+        <w:t>getReminder()</w:t>
+      </w:r>
+      <w:proofErr w:type="gramEnd"/>
+    </w:p>
+    <w:p>
+      <w:pPr>
+        <w:ind w:firstLine="709"/>
+        <w:rPr>
+          <w:rFonts w:ascii="Bookman Old Style" w:eastAsia="Bookman Old Style" w:hAnsi="Bookman Old Style" w:cs="Bookman Old Style"/>
+          <w:b/>
+        </w:rPr>
+      </w:pPr>
+      <w:proofErr w:type="gramStart"/>
+      <w:r>
+        <w:rPr>
+          <w:rFonts w:ascii="Bookman Old Style" w:eastAsia="Bookman Old Style" w:hAnsi="Bookman Old Style" w:cs="Bookman Old Style"/>
+          <w:b/>
+        </w:rPr>
+        <w:t>:</w:t>
+      </w:r>
+      <w:r>
+        <w:rPr>
+          <w:rFonts w:ascii="Bookman Old Style" w:eastAsia="Bookman Old Style" w:hAnsi="Bookman Old Style" w:cs="Bookman Old Style"/>
+          <w:b/>
+        </w:rPr>
+        <w:t>returns</w:t>
+      </w:r>
+      <w:proofErr w:type="gramEnd"/>
+      <w:r>
+        <w:rPr>
+          <w:rFonts w:ascii="Bookman Old Style" w:eastAsia="Bookman Old Style" w:hAnsi="Bookman Old Style" w:cs="Bookman Old Style"/>
+          <w:b/>
+        </w:rPr>
+        <w:t xml:space="preserve"> Reminder</w:t>
+      </w:r>
+      <w:r>
+        <w:rPr>
+          <w:rFonts w:ascii="Bookman Old Style" w:eastAsia="Bookman Old Style" w:hAnsi="Bookman Old Style" w:cs="Bookman Old Style"/>
+          <w:b/>
+        </w:rPr>
+        <w:t xml:space="preserve"> </w:t>
+      </w:r>
+      <w:proofErr w:type="spellStart"/>
+      <w:r>
+        <w:rPr>
+          <w:rFonts w:ascii="Bookman Old Style" w:eastAsia="Bookman Old Style" w:hAnsi="Bookman Old Style" w:cs="Bookman Old Style"/>
+          <w:b/>
+        </w:rPr>
+        <w:t>reminder</w:t>
+      </w:r>
+      <w:proofErr w:type="spellEnd"/>
+    </w:p>
+    <w:p>
+      <w:pPr>
+        <w:rPr>
+          <w:rFonts w:ascii="Bookman Old Style" w:eastAsia="Bookman Old Style" w:hAnsi="Bookman Old Style" w:cs="Bookman Old Style"/>
+          <w:b/>
+        </w:rPr>
+      </w:pPr>
+      <w:r>
+        <w:rPr>
+          <w:rFonts w:asciiTheme="minorHAnsi" w:eastAsia="Bookman Old Style" w:hAnsiTheme="minorHAnsi" w:cstheme="minorHAnsi"/>
+        </w:rPr>
+        <w:t xml:space="preserve">Returns a complete </w:t>
+      </w:r>
+      <w:proofErr w:type="gramStart"/>
+      <w:r>
+        <w:rPr>
+          <w:rFonts w:asciiTheme="minorHAnsi" w:eastAsia="Bookman Old Style" w:hAnsiTheme="minorHAnsi" w:cstheme="minorHAnsi"/>
+        </w:rPr>
+        <w:t>Reminder  object</w:t>
+      </w:r>
+      <w:proofErr w:type="gramEnd"/>
+      <w:r>
+        <w:rPr>
+          <w:rFonts w:asciiTheme="minorHAnsi" w:eastAsia="Bookman Old Style" w:hAnsiTheme="minorHAnsi" w:cstheme="minorHAnsi"/>
+        </w:rPr>
+        <w:t xml:space="preserve"> when called.</w:t>
+      </w:r>
+      <w:r>
+        <w:rPr>
+          <w:b/>
+        </w:rPr>
         <w:br/>
       </w:r>
-      <w:proofErr w:type="spellStart"/>
-      <w:r>
-        <w:rPr>
-          <w:rFonts w:ascii="Bookman Old Style" w:eastAsia="Bookman Old Style" w:hAnsi="Bookman Old Style" w:cs="Bookman Old Style"/>
-        </w:rPr>
-        <w:t>getReminder</w:t>
-      </w:r>
-      <w:proofErr w:type="spellEnd"/>
-      <w:r>
-        <w:rPr>
-          <w:rFonts w:ascii="Bookman Old Style" w:eastAsia="Bookman Old Style" w:hAnsi="Bookman Old Style" w:cs="Bookman Old Style"/>
-        </w:rPr>
-        <w:t>(): Reminder</w:t>
-      </w:r>
-      <w:r>
-        <w:br/>
-      </w:r>
-      <w:proofErr w:type="spellStart"/>
-      <w:r>
-        <w:rPr>
-          <w:rFonts w:ascii="Bookman Old Style" w:eastAsia="Bookman Old Style" w:hAnsi="Bookman Old Style" w:cs="Bookman Old Style"/>
+    </w:p>
+    <w:p>
+      <w:pPr>
+        <w:rPr>
+          <w:rFonts w:ascii="Bookman Old Style" w:eastAsia="Bookman Old Style" w:hAnsi="Bookman Old Style" w:cs="Bookman Old Style"/>
+          <w:b/>
+        </w:rPr>
+      </w:pPr>
+      <w:proofErr w:type="gramStart"/>
+      <w:r>
+        <w:rPr>
+          <w:rFonts w:ascii="Bookman Old Style" w:eastAsia="Bookman Old Style" w:hAnsi="Bookman Old Style" w:cs="Bookman Old Style"/>
+          <w:b/>
         </w:rPr>
         <w:t>setReminder</w:t>
       </w:r>
-      <w:proofErr w:type="spellEnd"/>
-      <w:r>
-        <w:rPr>
-          <w:rFonts w:ascii="Bookman Old Style" w:eastAsia="Bookman Old Style" w:hAnsi="Bookman Old Style" w:cs="Bookman Old Style"/>
-        </w:rPr>
-        <w:t>(String, String, Date)</w:t>
+      <w:r>
+        <w:rPr>
+          <w:rFonts w:ascii="Bookman Old Style" w:eastAsia="Bookman Old Style" w:hAnsi="Bookman Old Style" w:cs="Bookman Old Style"/>
+          <w:b/>
+        </w:rPr>
+        <w:t>(</w:t>
+      </w:r>
+      <w:proofErr w:type="gramEnd"/>
+      <w:r>
+        <w:rPr>
+          <w:rFonts w:ascii="Bookman Old Style" w:eastAsia="Bookman Old Style" w:hAnsi="Bookman Old Style" w:cs="Bookman Old Style"/>
+          <w:b/>
+        </w:rPr>
+        <w:t>String</w:t>
+      </w:r>
+      <w:r>
+        <w:rPr>
+          <w:rFonts w:ascii="Bookman Old Style" w:eastAsia="Bookman Old Style" w:hAnsi="Bookman Old Style" w:cs="Bookman Old Style"/>
+          <w:b/>
+        </w:rPr>
+        <w:t xml:space="preserve"> name</w:t>
+      </w:r>
+      <w:r>
+        <w:rPr>
+          <w:rFonts w:ascii="Bookman Old Style" w:eastAsia="Bookman Old Style" w:hAnsi="Bookman Old Style" w:cs="Bookman Old Style"/>
+          <w:b/>
+        </w:rPr>
+        <w:t>, String</w:t>
+      </w:r>
+      <w:r>
+        <w:rPr>
+          <w:rFonts w:ascii="Bookman Old Style" w:eastAsia="Bookman Old Style" w:hAnsi="Bookman Old Style" w:cs="Bookman Old Style"/>
+          <w:b/>
+        </w:rPr>
+        <w:t xml:space="preserve"> description</w:t>
+      </w:r>
+      <w:r>
+        <w:rPr>
+          <w:rFonts w:ascii="Bookman Old Style" w:eastAsia="Bookman Old Style" w:hAnsi="Bookman Old Style" w:cs="Bookman Old Style"/>
+          <w:b/>
+        </w:rPr>
+        <w:t>, Date</w:t>
+      </w:r>
+      <w:r>
+        <w:rPr>
+          <w:rFonts w:ascii="Bookman Old Style" w:eastAsia="Bookman Old Style" w:hAnsi="Bookman Old Style" w:cs="Bookman Old Style"/>
+          <w:b/>
+        </w:rPr>
+        <w:t xml:space="preserve"> dueDate, Integer frequency</w:t>
+      </w:r>
+      <w:r>
+        <w:rPr>
+          <w:rFonts w:ascii="Bookman Old Style" w:eastAsia="Bookman Old Style" w:hAnsi="Bookman Old Style" w:cs="Bookman Old Style"/>
+          <w:b/>
+        </w:rPr>
+        <w:t>)</w:t>
+      </w:r>
+    </w:p>
+    <w:p>
+      <w:pPr>
+        <w:rPr>
+          <w:rFonts w:asciiTheme="minorHAnsi" w:eastAsia="Bookman Old Style" w:hAnsiTheme="minorHAnsi" w:cstheme="minorHAnsi"/>
+        </w:rPr>
+      </w:pPr>
+      <w:r>
+        <w:rPr>
+          <w:rFonts w:asciiTheme="minorHAnsi" w:eastAsia="Bookman Old Style" w:hAnsiTheme="minorHAnsi" w:cstheme="minorHAnsi"/>
+        </w:rPr>
+        <w:t xml:space="preserve">Sets the Reminder object based on the parameters </w:t>
+      </w:r>
+      <w:r>
+        <w:rPr>
+          <w:rFonts w:ascii="Courier New" w:eastAsia="Bookman Old Style" w:hAnsi="Courier New" w:cs="Courier New"/>
+        </w:rPr>
+        <w:t>name</w:t>
+      </w:r>
+      <w:r>
+        <w:rPr>
+          <w:rFonts w:asciiTheme="minorHAnsi" w:eastAsia="Bookman Old Style" w:hAnsiTheme="minorHAnsi" w:cstheme="minorHAnsi"/>
+        </w:rPr>
+        <w:t xml:space="preserve">, </w:t>
+      </w:r>
+      <w:r>
+        <w:rPr>
+          <w:rFonts w:ascii="Courier New" w:eastAsia="Bookman Old Style" w:hAnsi="Courier New" w:cs="Courier New"/>
+        </w:rPr>
+        <w:t>description</w:t>
+      </w:r>
+      <w:r>
+        <w:rPr>
+          <w:rFonts w:asciiTheme="minorHAnsi" w:eastAsia="Bookman Old Style" w:hAnsiTheme="minorHAnsi" w:cstheme="minorHAnsi"/>
+        </w:rPr>
+        <w:t xml:space="preserve">, </w:t>
+      </w:r>
+      <w:r>
+        <w:rPr>
+          <w:rFonts w:ascii="Courier New" w:eastAsia="Bookman Old Style" w:hAnsi="Courier New" w:cs="Courier New"/>
+        </w:rPr>
+        <w:t>dueDate</w:t>
+      </w:r>
+      <w:r>
+        <w:rPr>
+          <w:rFonts w:asciiTheme="minorHAnsi" w:eastAsia="Bookman Old Style" w:hAnsiTheme="minorHAnsi" w:cstheme="minorHAnsi"/>
+        </w:rPr>
+        <w:t xml:space="preserve"> and </w:t>
+      </w:r>
+      <w:r>
+        <w:rPr>
+          <w:rFonts w:ascii="Courier New" w:eastAsia="Bookman Old Style" w:hAnsi="Courier New" w:cs="Courier New"/>
+        </w:rPr>
+        <w:t>frequency</w:t>
+      </w:r>
+      <w:r>
+        <w:rPr>
+          <w:rFonts w:asciiTheme="minorHAnsi" w:eastAsia="Bookman Old Style" w:hAnsiTheme="minorHAnsi" w:cstheme="minorHAnsi"/>
+        </w:rPr>
+        <w:t>, matching the Reminder object fields.</w:t>
       </w:r>
     </w:p>
     <w:p>
@@ -3255,6 +4251,9 @@
           <w:ilvl w:val="0"/>
           <w:numId w:val="2"/>
         </w:numPr>
+        <w:rPr>
+          <w:rFonts w:hint="eastAsia"/>
+        </w:rPr>
       </w:pPr>
       <w:r>
         <w:t xml:space="preserve">Asset </w:t>
@@ -3267,6 +4266,9 @@
           <w:ilvl w:val="1"/>
           <w:numId w:val="2"/>
         </w:numPr>
+        <w:rPr>
+          <w:rFonts w:hint="eastAsia"/>
+        </w:rPr>
       </w:pPr>
       <w:r>
         <w:t>Fields</w:t>
@@ -3381,6 +4383,15 @@
                 <w:rFonts w:hint="eastAsia"/>
               </w:rPr>
             </w:pPr>
+            <w:r>
+              <w:rPr>
+                <w:rFonts w:hint="eastAsia"/>
+              </w:rPr>
+              <w:t>T</w:t>
+            </w:r>
+            <w:r>
+              <w:t>he name by which the asset is identified</w:t>
+            </w:r>
           </w:p>
         </w:tc>
       </w:tr>
@@ -3428,6 +4439,15 @@
                 <w:rFonts w:hint="eastAsia"/>
               </w:rPr>
             </w:pPr>
+            <w:r>
+              <w:rPr>
+                <w:rFonts w:hint="eastAsia"/>
+              </w:rPr>
+              <w:t>T</w:t>
+            </w:r>
+            <w:r>
+              <w:t>he amount the Asset is worth</w:t>
+            </w:r>
           </w:p>
         </w:tc>
       </w:tr>
@@ -3477,6 +4497,15 @@
                 <w:rFonts w:hint="eastAsia"/>
               </w:rPr>
             </w:pPr>
+            <w:r>
+              <w:rPr>
+                <w:rFonts w:hint="eastAsia"/>
+              </w:rPr>
+              <w:t>A</w:t>
+            </w:r>
+            <w:r>
+              <w:t xml:space="preserve"> Boolean to determine if the Asset object is Expenditure or Income</w:t>
+            </w:r>
           </w:p>
         </w:tc>
       </w:tr>
@@ -3493,7 +4522,7 @@
               </w:rPr>
             </w:pPr>
             <w:r>
-              <w:t>Integer</w:t>
+              <w:t>Reminder</w:t>
             </w:r>
           </w:p>
         </w:tc>
@@ -3509,7 +4538,7 @@
               </w:rPr>
             </w:pPr>
             <w:r>
-              <w:t>Frequency</w:t>
+              <w:t>reminder</w:t>
             </w:r>
           </w:p>
         </w:tc>
@@ -3524,102 +4553,14 @@
                 <w:rFonts w:hint="eastAsia"/>
               </w:rPr>
             </w:pPr>
-          </w:p>
-        </w:tc>
-      </w:tr>
-      <w:tr>
-        <w:tc>
-          <w:tcPr>
-            <w:cnfStyle w:val="001000000000" w:firstRow="0" w:lastRow="0" w:firstColumn="1" w:lastColumn="0" w:oddVBand="0" w:evenVBand="0" w:oddHBand="0" w:evenHBand="0" w:firstRowFirstColumn="0" w:firstRowLastColumn="0" w:lastRowFirstColumn="0" w:lastRowLastColumn="0"/>
-            <w:tcW w:w="3213" w:type="dxa"/>
-          </w:tcPr>
-          <w:p>
-            <w:pPr>
-              <w:rPr>
-                <w:rFonts w:hint="eastAsia"/>
-              </w:rPr>
-            </w:pPr>
-            <w:r>
-              <w:t>Reminder</w:t>
-            </w:r>
-          </w:p>
-        </w:tc>
-        <w:tc>
-          <w:tcPr>
-            <w:tcW w:w="3213" w:type="dxa"/>
-          </w:tcPr>
-          <w:p>
-            <w:pPr>
-              <w:cnfStyle w:val="000000000000" w:firstRow="0" w:lastRow="0" w:firstColumn="0" w:lastColumn="0" w:oddVBand="0" w:evenVBand="0" w:oddHBand="0" w:evenHBand="0" w:firstRowFirstColumn="0" w:firstRowLastColumn="0" w:lastRowFirstColumn="0" w:lastRowLastColumn="0"/>
-              <w:rPr>
-                <w:rFonts w:hint="eastAsia"/>
-              </w:rPr>
-            </w:pPr>
-            <w:r>
-              <w:t>reminder</w:t>
-            </w:r>
-          </w:p>
-        </w:tc>
-        <w:tc>
-          <w:tcPr>
-            <w:tcW w:w="3213" w:type="dxa"/>
-          </w:tcPr>
-          <w:p>
-            <w:pPr>
-              <w:cnfStyle w:val="000000000000" w:firstRow="0" w:lastRow="0" w:firstColumn="0" w:lastColumn="0" w:oddVBand="0" w:evenVBand="0" w:oddHBand="0" w:evenHBand="0" w:firstRowFirstColumn="0" w:firstRowLastColumn="0" w:lastRowFirstColumn="0" w:lastRowLastColumn="0"/>
-              <w:rPr>
-                <w:rFonts w:hint="eastAsia"/>
-              </w:rPr>
-            </w:pPr>
-          </w:p>
-        </w:tc>
-      </w:tr>
-      <w:tr>
-        <w:tc>
-          <w:tcPr>
-            <w:cnfStyle w:val="001000000000" w:firstRow="0" w:lastRow="0" w:firstColumn="1" w:lastColumn="0" w:oddVBand="0" w:evenVBand="0" w:oddHBand="0" w:evenHBand="0" w:firstRowFirstColumn="0" w:firstRowLastColumn="0" w:lastRowFirstColumn="0" w:lastRowLastColumn="0"/>
-            <w:tcW w:w="3213" w:type="dxa"/>
-          </w:tcPr>
-          <w:p>
-            <w:pPr>
-              <w:rPr>
-                <w:rFonts w:hint="eastAsia"/>
-              </w:rPr>
-            </w:pPr>
-            <w:r>
-              <w:t>Date</w:t>
-            </w:r>
-          </w:p>
-        </w:tc>
-        <w:tc>
-          <w:tcPr>
-            <w:tcW w:w="3213" w:type="dxa"/>
-          </w:tcPr>
-          <w:p>
-            <w:pPr>
-              <w:cnfStyle w:val="000000000000" w:firstRow="0" w:lastRow="0" w:firstColumn="0" w:lastColumn="0" w:oddVBand="0" w:evenVBand="0" w:oddHBand="0" w:evenHBand="0" w:firstRowFirstColumn="0" w:firstRowLastColumn="0" w:lastRowFirstColumn="0" w:lastRowLastColumn="0"/>
-              <w:rPr>
-                <w:rFonts w:hint="eastAsia"/>
-              </w:rPr>
-            </w:pPr>
-            <w:proofErr w:type="spellStart"/>
-            <w:r>
-              <w:t>dateOfRecurrence</w:t>
-            </w:r>
-            <w:proofErr w:type="spellEnd"/>
-          </w:p>
-        </w:tc>
-        <w:tc>
-          <w:tcPr>
-            <w:tcW w:w="3213" w:type="dxa"/>
-          </w:tcPr>
-          <w:p>
-            <w:pPr>
-              <w:cnfStyle w:val="000000000000" w:firstRow="0" w:lastRow="0" w:firstColumn="0" w:lastColumn="0" w:oddVBand="0" w:evenVBand="0" w:oddHBand="0" w:evenHBand="0" w:firstRowFirstColumn="0" w:firstRowLastColumn="0" w:lastRowFirstColumn="0" w:lastRowLastColumn="0"/>
-              <w:rPr>
-                <w:rFonts w:hint="eastAsia"/>
-              </w:rPr>
-            </w:pPr>
+            <w:r>
+              <w:t>Reminder object for date and time</w:t>
+            </w:r>
+            <w:bookmarkStart w:id="0" w:name="_GoBack"/>
+            <w:bookmarkEnd w:id="0"/>
+            <w:r>
+              <w:t xml:space="preserve"> based events</w:t>
+            </w:r>
           </w:p>
         </w:tc>
       </w:tr>
@@ -3647,9 +4588,11 @@
           <w:ilvl w:val="1"/>
           <w:numId w:val="2"/>
         </w:numPr>
-      </w:pPr>
-      <w:r>
-        <w:lastRenderedPageBreak/>
+        <w:rPr>
+          <w:rFonts w:hint="eastAsia"/>
+        </w:rPr>
+      </w:pPr>
+      <w:r>
         <w:t>Methods</w:t>
       </w:r>
     </w:p>
@@ -3677,28 +4620,28 @@
           <w:b/>
           <w:bCs/>
         </w:rPr>
-        <w:t>String. Double. Boolean)</w:t>
-      </w:r>
+        <w:t>String. Double. Boolean</w:t>
+      </w:r>
+      <w:proofErr w:type="gramStart"/>
+      <w:r>
+        <w:rPr>
+          <w:rFonts w:ascii="Bookman Old Style" w:eastAsia="Bookman Old Style" w:hAnsi="Bookman Old Style" w:cs="Bookman Old Style"/>
+          <w:b/>
+          <w:bCs/>
+        </w:rPr>
+        <w:t>)</w:t>
+      </w:r>
+      <w:proofErr w:type="gramEnd"/>
       <w:r>
         <w:br/>
       </w:r>
-      <w:proofErr w:type="gramStart"/>
-      <w:r>
-        <w:rPr>
-          <w:rFonts w:ascii="Bookman Old Style" w:eastAsia="Bookman Old Style" w:hAnsi="Bookman Old Style" w:cs="Bookman Old Style"/>
-          <w:b/>
-          <w:bCs/>
-        </w:rPr>
-        <w:t>Asset(</w:t>
-      </w:r>
-      <w:proofErr w:type="gramEnd"/>
-      <w:r>
-        <w:rPr>
-          <w:rFonts w:ascii="Bookman Old Style" w:eastAsia="Bookman Old Style" w:hAnsi="Bookman Old Style" w:cs="Bookman Old Style"/>
-          <w:b/>
-          <w:bCs/>
-        </w:rPr>
-        <w:t>String. Double. Boolean, Date)</w:t>
+      <w:r>
+        <w:rPr>
+          <w:rFonts w:ascii="Bookman Old Style" w:eastAsia="Bookman Old Style" w:hAnsi="Bookman Old Style" w:cs="Bookman Old Style"/>
+          <w:b/>
+          <w:bCs/>
+        </w:rPr>
+        <w:t>Asset(String. Double. Boolean, Date)</w:t>
       </w:r>
       <w:r>
         <w:br/>
@@ -3707,7 +4650,6 @@
         <w:br/>
       </w:r>
       <w:proofErr w:type="spellStart"/>
-      <w:proofErr w:type="gramStart"/>
       <w:r>
         <w:rPr>
           <w:rFonts w:ascii="Bookman Old Style" w:eastAsia="Bookman Old Style" w:hAnsi="Bookman Old Style" w:cs="Bookman Old Style"/>
@@ -3723,20 +4665,22 @@
           <w:b/>
           <w:bCs/>
         </w:rPr>
-        <w:t>(</w:t>
-      </w:r>
-      <w:proofErr w:type="gramEnd"/>
-      <w:r>
-        <w:rPr>
-          <w:rFonts w:ascii="Bookman Old Style" w:eastAsia="Bookman Old Style" w:hAnsi="Bookman Old Style" w:cs="Bookman Old Style"/>
-          <w:b/>
-          <w:bCs/>
-        </w:rPr>
-        <w:t>String, String, Date)</w:t>
+        <w:t>(String, String, Date)</w:t>
       </w:r>
       <w:r>
         <w:br/>
       </w:r>
+      <w:r>
+        <w:rPr>
+          <w:rFonts w:ascii="Bookman Old Style" w:eastAsia="Bookman Old Style" w:hAnsi="Bookman Old Style" w:cs="Bookman Old Style"/>
+          <w:b/>
+          <w:bCs/>
+        </w:rPr>
+        <w:t>setReminder(String, String, Date)</w:t>
+      </w:r>
+      <w:r>
+        <w:br/>
+      </w:r>
       <w:proofErr w:type="spellStart"/>
       <w:r>
         <w:rPr>
@@ -3744,7 +4688,7 @@
           <w:b/>
           <w:bCs/>
         </w:rPr>
-        <w:t>setReminder</w:t>
+        <w:t>removeReminder</w:t>
       </w:r>
       <w:proofErr w:type="spellEnd"/>
       <w:r>
@@ -3753,49 +4697,18 @@
           <w:b/>
           <w:bCs/>
         </w:rPr>
-        <w:t>(String, String, Date)</w:t>
+        <w:t>()</w:t>
       </w:r>
       <w:r>
         <w:br/>
       </w:r>
-      <w:proofErr w:type="spellStart"/>
-      <w:r>
-        <w:rPr>
-          <w:rFonts w:ascii="Bookman Old Style" w:eastAsia="Bookman Old Style" w:hAnsi="Bookman Old Style" w:cs="Bookman Old Style"/>
-          <w:b/>
-          <w:bCs/>
-        </w:rPr>
-        <w:t>removeReminder</w:t>
-      </w:r>
-      <w:proofErr w:type="spellEnd"/>
-      <w:r>
-        <w:rPr>
-          <w:rFonts w:ascii="Bookman Old Style" w:eastAsia="Bookman Old Style" w:hAnsi="Bookman Old Style" w:cs="Bookman Old Style"/>
-          <w:b/>
-          <w:bCs/>
-        </w:rPr>
-        <w:t>()</w:t>
-      </w:r>
-      <w:r>
-        <w:br/>
-      </w:r>
-      <w:proofErr w:type="spellStart"/>
-      <w:r>
-        <w:rPr>
-          <w:rFonts w:ascii="Bookman Old Style" w:eastAsia="Bookman Old Style" w:hAnsi="Bookman Old Style" w:cs="Bookman Old Style"/>
-          <w:b/>
-          <w:bCs/>
-        </w:rPr>
-        <w:t>getReminder</w:t>
-      </w:r>
-      <w:proofErr w:type="spellEnd"/>
-      <w:r>
-        <w:rPr>
-          <w:rFonts w:ascii="Bookman Old Style" w:eastAsia="Bookman Old Style" w:hAnsi="Bookman Old Style" w:cs="Bookman Old Style"/>
-          <w:b/>
-          <w:bCs/>
-        </w:rPr>
-        <w:t>(): Reminder</w:t>
+      <w:r>
+        <w:rPr>
+          <w:rFonts w:ascii="Bookman Old Style" w:eastAsia="Bookman Old Style" w:hAnsi="Bookman Old Style" w:cs="Bookman Old Style"/>
+          <w:b/>
+          <w:bCs/>
+        </w:rPr>
+        <w:t>getReminder(): Reminder</w:t>
       </w:r>
     </w:p>
     <w:p>
@@ -3812,12 +4725,14 @@
           <w:ilvl w:val="0"/>
           <w:numId w:val="2"/>
         </w:numPr>
-      </w:pPr>
-      <w:proofErr w:type="spellStart"/>
-      <w:r>
+        <w:rPr>
+          <w:rFonts w:hint="eastAsia"/>
+        </w:rPr>
+      </w:pPr>
+      <w:r>
+        <w:lastRenderedPageBreak/>
         <w:t>UserBudget</w:t>
       </w:r>
-      <w:proofErr w:type="spellEnd"/>
     </w:p>
     <w:p>
       <w:pPr>
@@ -3826,6 +4741,9 @@
           <w:ilvl w:val="1"/>
           <w:numId w:val="2"/>
         </w:numPr>
+        <w:rPr>
+          <w:rFonts w:hint="eastAsia"/>
+        </w:rPr>
       </w:pPr>
       <w:r>
         <w:t xml:space="preserve">Fields </w:t>
@@ -4053,13 +4971,8 @@
                 <w:rFonts w:hint="eastAsia"/>
               </w:rPr>
             </w:pPr>
-            <w:proofErr w:type="gramStart"/>
-            <w:r>
-              <w:t>Asset[</w:t>
-            </w:r>
-            <w:proofErr w:type="gramEnd"/>
-            <w:r>
-              <w:t>]</w:t>
+            <w:r>
+              <w:t>Asset[]</w:t>
             </w:r>
           </w:p>
         </w:tc>
@@ -4105,13 +5018,8 @@
                 <w:rFonts w:hint="eastAsia"/>
               </w:rPr>
             </w:pPr>
-            <w:proofErr w:type="gramStart"/>
-            <w:r>
-              <w:t>Asset[</w:t>
-            </w:r>
-            <w:proofErr w:type="gramEnd"/>
-            <w:r>
-              <w:t>]</w:t>
+            <w:r>
+              <w:t>Asset[]</w:t>
             </w:r>
           </w:p>
         </w:tc>
@@ -4153,21 +5061,49 @@
           <w:ilvl w:val="1"/>
           <w:numId w:val="2"/>
         </w:numPr>
+        <w:rPr>
+          <w:rFonts w:hint="eastAsia"/>
+        </w:rPr>
       </w:pPr>
       <w:r>
         <w:t>Methods</w:t>
       </w:r>
     </w:p>
     <w:p>
+      <w:pPr>
+        <w:rPr>
+          <w:rFonts w:hint="eastAsia"/>
+        </w:rPr>
+      </w:pPr>
+      <w:proofErr w:type="gramStart"/>
+      <w:r>
+        <w:rPr>
+          <w:rFonts w:ascii="Bookman Old Style" w:eastAsia="Bookman Old Style" w:hAnsi="Bookman Old Style" w:cs="Bookman Old Style"/>
+          <w:b/>
+          <w:bCs/>
+        </w:rPr>
+        <w:t>UserBudget(</w:t>
+      </w:r>
+      <w:proofErr w:type="gramEnd"/>
+      <w:r>
+        <w:rPr>
+          <w:rFonts w:ascii="Bookman Old Style" w:eastAsia="Bookman Old Style" w:hAnsi="Bookman Old Style" w:cs="Bookman Old Style"/>
+          <w:b/>
+          <w:bCs/>
+        </w:rPr>
+        <w:t>String, String, String)</w:t>
+      </w:r>
+      <w:r>
+        <w:br/>
+      </w:r>
       <w:proofErr w:type="spellStart"/>
-      <w:proofErr w:type="gramStart"/>
-      <w:r>
-        <w:rPr>
-          <w:rFonts w:ascii="Bookman Old Style" w:eastAsia="Bookman Old Style" w:hAnsi="Bookman Old Style" w:cs="Bookman Old Style"/>
-          <w:b/>
-          <w:bCs/>
-        </w:rPr>
-        <w:t>UserBudget</w:t>
+      <w:r>
+        <w:rPr>
+          <w:rFonts w:ascii="Bookman Old Style" w:eastAsia="Bookman Old Style" w:hAnsi="Bookman Old Style" w:cs="Bookman Old Style"/>
+          <w:b/>
+          <w:bCs/>
+        </w:rPr>
+        <w:t>addAsset</w:t>
       </w:r>
       <w:proofErr w:type="spellEnd"/>
       <w:r>
@@ -4176,16 +5112,7 @@
           <w:b/>
           <w:bCs/>
         </w:rPr>
-        <w:t>(</w:t>
-      </w:r>
-      <w:proofErr w:type="gramEnd"/>
-      <w:r>
-        <w:rPr>
-          <w:rFonts w:ascii="Bookman Old Style" w:eastAsia="Bookman Old Style" w:hAnsi="Bookman Old Style" w:cs="Bookman Old Style"/>
-          <w:b/>
-          <w:bCs/>
-        </w:rPr>
-        <w:t>String, String, String)</w:t>
+        <w:t>(String, Double, Boolean)</w:t>
       </w:r>
       <w:r>
         <w:br/>
@@ -4206,11 +5133,17 @@
           <w:b/>
           <w:bCs/>
         </w:rPr>
-        <w:t>(String, Double, Boolean)</w:t>
-      </w:r>
-      <w:r>
-        <w:br/>
-      </w:r>
+        <w:t>(String, Double, Boolean, Integer, Date)</w:t>
+      </w:r>
+    </w:p>
+    <w:p>
+      <w:pPr>
+        <w:rPr>
+          <w:rFonts w:ascii="Bookman Old Style" w:eastAsia="Bookman Old Style" w:hAnsi="Bookman Old Style" w:cs="Bookman Old Style"/>
+          <w:b/>
+          <w:bCs/>
+        </w:rPr>
+      </w:pPr>
       <w:proofErr w:type="spellStart"/>
       <w:r>
         <w:rPr>
@@ -4218,7 +5151,7 @@
           <w:b/>
           <w:bCs/>
         </w:rPr>
-        <w:t>addAsset</w:t>
+        <w:t>setAsset</w:t>
       </w:r>
       <w:proofErr w:type="spellEnd"/>
       <w:r>
@@ -4227,44 +5160,7 @@
           <w:b/>
           <w:bCs/>
         </w:rPr>
-        <w:t>(String, Double, Boolean, Integer, Date)</w:t>
-      </w:r>
-    </w:p>
-    <w:p>
-      <w:pPr>
-        <w:rPr>
-          <w:rFonts w:ascii="Bookman Old Style" w:eastAsia="Bookman Old Style" w:hAnsi="Bookman Old Style" w:cs="Bookman Old Style"/>
-          <w:b/>
-          <w:bCs/>
-        </w:rPr>
-      </w:pPr>
-      <w:proofErr w:type="spellStart"/>
-      <w:proofErr w:type="gramStart"/>
-      <w:r>
-        <w:rPr>
-          <w:rFonts w:ascii="Bookman Old Style" w:eastAsia="Bookman Old Style" w:hAnsi="Bookman Old Style" w:cs="Bookman Old Style"/>
-          <w:b/>
-          <w:bCs/>
-        </w:rPr>
-        <w:t>setAsset</w:t>
-      </w:r>
-      <w:proofErr w:type="spellEnd"/>
-      <w:r>
-        <w:rPr>
-          <w:rFonts w:ascii="Bookman Old Style" w:eastAsia="Bookman Old Style" w:hAnsi="Bookman Old Style" w:cs="Bookman Old Style"/>
-          <w:b/>
-          <w:bCs/>
-        </w:rPr>
-        <w:t>(</w:t>
-      </w:r>
-      <w:proofErr w:type="gramEnd"/>
-      <w:r>
-        <w:rPr>
-          <w:rFonts w:ascii="Bookman Old Style" w:eastAsia="Bookman Old Style" w:hAnsi="Bookman Old Style" w:cs="Bookman Old Style"/>
-          <w:b/>
-          <w:bCs/>
-        </w:rPr>
-        <w:t>Integer, String, Double, Boolean)</w:t>
+        <w:t>(Integer, String, Double, Boolean)</w:t>
       </w:r>
       <w:r>
         <w:br/>
@@ -4537,7 +5433,7 @@
 </file>
 
 <file path=word/numbering.xml><?xml version="1.0" encoding="utf-8"?>
-<w:numbering xmlns:wpc="http://schemas.microsoft.com/office/word/2010/wordprocessingCanvas" xmlns:cx="http://schemas.microsoft.com/office/drawing/2014/chartex" xmlns:cx1="http://schemas.microsoft.com/office/drawing/2015/9/8/chartex" xmlns:cx2="http://schemas.microsoft.com/office/drawing/2015/10/21/chartex" xmlns:cx3="http://schemas.microsoft.com/office/drawing/2016/5/9/chartex" xmlns:cx4="http://schemas.microsoft.com/office/drawing/2016/5/10/chartex" xmlns:cx5="http://schemas.microsoft.com/office/drawing/2016/5/11/chartex" xmlns:cx6="http://schemas.microsoft.com/office/drawing/2016/5/12/chartex" xmlns:cx7="http://schemas.microsoft.com/office/drawing/2016/5/13/chartex" xmlns:cx8="http://schemas.microsoft.com/office/drawing/2016/5/14/chartex" xmlns:mc="http://schemas.openxmlformats.org/markup-compatibility/2006" xmlns:aink="http://schemas.microsoft.com/office/drawing/2016/ink" xmlns:am3d="http://schemas.microsoft.com/office/drawing/2017/model3d" xmlns:o="urn:schemas-microsoft-com:office:office" xmlns:r="http://schemas.openxmlformats.org/officeDocument/2006/relationships" xmlns:m="http://schemas.openxmlformats.org/officeDocument/2006/math" xmlns:v="urn:schemas-microsoft-com:vml" xmlns:wp14="http://schemas.microsoft.com/office/word/2010/wordprocessingDrawing" xmlns:wp="http://schemas.openxmlformats.org/drawingml/2006/wordprocessingDrawing" xmlns:w10="urn:schemas-microsoft-com:office:word" xmlns:w="http://schemas.openxmlformats.org/wordprocessingml/2006/main" xmlns:w14="http://schemas.microsoft.com/office/word/2010/wordml" xmlns:w15="http://schemas.microsoft.com/office/word/2012/wordml" xmlns:w16cid="http://schemas.microsoft.com/office/word/2016/wordml/cid" xmlns:w16se="http://schemas.microsoft.com/office/word/2015/wordml/symex" xmlns:wpg="http://schemas.microsoft.com/office/word/2010/wordprocessingGroup" xmlns:wpi="http://schemas.microsoft.com/office/word/2010/wordprocessingInk" xmlns:wne="http://schemas.microsoft.com/office/word/2006/wordml" xmlns:wps="http://schemas.microsoft.com/office/word/2010/wordprocessingShape" mc:Ignorable="w14 w15 w16se w16cid wp14">
+<w:numbering xmlns:wpc="http://schemas.microsoft.com/office/word/2010/wordprocessingCanvas" xmlns:cx="http://schemas.microsoft.com/office/drawing/2014/chartex" xmlns:cx1="http://schemas.microsoft.com/office/drawing/2015/9/8/chartex" xmlns:mc="http://schemas.openxmlformats.org/markup-compatibility/2006" xmlns:o="urn:schemas-microsoft-com:office:office" xmlns:r="http://schemas.openxmlformats.org/officeDocument/2006/relationships" xmlns:m="http://schemas.openxmlformats.org/officeDocument/2006/math" xmlns:v="urn:schemas-microsoft-com:vml" xmlns:wp14="http://schemas.microsoft.com/office/word/2010/wordprocessingDrawing" xmlns:wp="http://schemas.openxmlformats.org/drawingml/2006/wordprocessingDrawing" xmlns:w10="urn:schemas-microsoft-com:office:word" xmlns:w="http://schemas.openxmlformats.org/wordprocessingml/2006/main" xmlns:w14="http://schemas.microsoft.com/office/word/2010/wordml" xmlns:w15="http://schemas.microsoft.com/office/word/2012/wordml" xmlns:w16se="http://schemas.microsoft.com/office/word/2015/wordml/symex" xmlns:wpg="http://schemas.microsoft.com/office/word/2010/wordprocessingGroup" xmlns:wpi="http://schemas.microsoft.com/office/word/2010/wordprocessingInk" xmlns:wne="http://schemas.microsoft.com/office/word/2006/wordml" xmlns:wps="http://schemas.microsoft.com/office/word/2010/wordprocessingShape" mc:Ignorable="w14 w15 w16se wp14">
   <w:abstractNum w:abstractNumId="0" w15:restartNumberingAfterBreak="0">
     <w:nsid w:val="4F5D57E3"/>
     <w:multiLevelType w:val="multilevel"/>
@@ -4740,7 +5636,7 @@
 </file>
 
 <file path=word/styles.xml><?xml version="1.0" encoding="utf-8"?>
-<w:styles xmlns:mc="http://schemas.openxmlformats.org/markup-compatibility/2006" xmlns:r="http://schemas.openxmlformats.org/officeDocument/2006/relationships" xmlns:w="http://schemas.openxmlformats.org/wordprocessingml/2006/main" xmlns:w14="http://schemas.microsoft.com/office/word/2010/wordml" xmlns:w15="http://schemas.microsoft.com/office/word/2012/wordml" xmlns:w16cid="http://schemas.microsoft.com/office/word/2016/wordml/cid" xmlns:w16se="http://schemas.microsoft.com/office/word/2015/wordml/symex" mc:Ignorable="w14 w15 w16se w16cid">
+<w:styles xmlns:mc="http://schemas.openxmlformats.org/markup-compatibility/2006" xmlns:r="http://schemas.openxmlformats.org/officeDocument/2006/relationships" xmlns:w="http://schemas.openxmlformats.org/wordprocessingml/2006/main" xmlns:w14="http://schemas.microsoft.com/office/word/2010/wordml" xmlns:w15="http://schemas.microsoft.com/office/word/2012/wordml" xmlns:w16se="http://schemas.microsoft.com/office/word/2015/wordml/symex" mc:Ignorable="w14 w15 w16se">
   <w:docDefaults>
     <w:rPrDefault>
       <w:rPr>
@@ -4752,7 +5648,7 @@
     </w:rPrDefault>
     <w:pPrDefault/>
   </w:docDefaults>
-  <w:latentStyles w:defLockedState="0" w:defUIPriority="99" w:defSemiHidden="0" w:defUnhideWhenUsed="0" w:defQFormat="0" w:count="375">
+  <w:latentStyles w:defLockedState="0" w:defUIPriority="99" w:defSemiHidden="0" w:defUnhideWhenUsed="0" w:defQFormat="0" w:count="371">
     <w:lsdException w:name="Normal" w:uiPriority="0" w:qFormat="1"/>
     <w:lsdException w:name="heading 1" w:uiPriority="9" w:qFormat="1"/>
     <w:lsdException w:name="heading 2" w:semiHidden="1" w:uiPriority="9" w:unhideWhenUsed="1" w:qFormat="1"/>
@@ -5124,10 +6020,6 @@
     <w:lsdException w:name="List Table 5 Dark Accent 6" w:uiPriority="50"/>
     <w:lsdException w:name="List Table 6 Colorful Accent 6" w:uiPriority="51"/>
     <w:lsdException w:name="List Table 7 Colorful Accent 6" w:uiPriority="52"/>
-    <w:lsdException w:name="Mention" w:semiHidden="1" w:unhideWhenUsed="1"/>
-    <w:lsdException w:name="Smart Hyperlink" w:semiHidden="1" w:unhideWhenUsed="1"/>
-    <w:lsdException w:name="Hashtag" w:semiHidden="1" w:unhideWhenUsed="1"/>
-    <w:lsdException w:name="Unresolved Mention" w:semiHidden="1" w:unhideWhenUsed="1"/>
   </w:latentStyles>
   <w:style w:type="paragraph" w:default="1" w:styleId="Normal">
     <w:name w:val="Normal"/>

</xml_diff>

<commit_message>
Almost Finished with Class Documentation
</commit_message>
<xml_diff>
--- a/Interface Design/UML Class Diagram/Class documentation Version 0.docx
+++ b/Interface Design/UML Class Diagram/Class documentation Version 0.docx
@@ -3551,6 +3551,23 @@
     </w:p>
     <w:p>
       <w:pPr>
+        <w:rPr>
+          <w:rFonts w:ascii="Liberation Sans" w:eastAsia="Microsoft YaHei" w:hAnsi="Liberation Sans" w:hint="eastAsia"/>
+          <w:b/>
+          <w:bCs/>
+          <w:sz w:val="36"/>
+          <w:szCs w:val="36"/>
+        </w:rPr>
+      </w:pPr>
+      <w:r>
+        <w:rPr>
+          <w:rFonts w:hint="eastAsia"/>
+        </w:rPr>
+        <w:br w:type="page"/>
+      </w:r>
+    </w:p>
+    <w:p>
+      <w:pPr>
         <w:pStyle w:val="Heading1"/>
         <w:numPr>
           <w:ilvl w:val="0"/>
@@ -3561,6 +3578,7 @@
         </w:rPr>
       </w:pPr>
       <w:r>
+        <w:lastRenderedPageBreak/>
         <w:t>Reminder</w:t>
       </w:r>
     </w:p>
@@ -3603,10 +3621,13 @@
           <w:p>
             <w:pPr>
               <w:rPr>
-                <w:rFonts w:hint="eastAsia"/>
-              </w:rPr>
-            </w:pPr>
-            <w:r>
+                <w:rFonts w:asciiTheme="minorHAnsi" w:hAnsiTheme="minorHAnsi" w:cstheme="minorHAnsi"/>
+              </w:rPr>
+            </w:pPr>
+            <w:r>
+              <w:rPr>
+                <w:rFonts w:asciiTheme="minorHAnsi" w:hAnsiTheme="minorHAnsi" w:cstheme="minorHAnsi"/>
+              </w:rPr>
               <w:t>Type</w:t>
             </w:r>
           </w:p>
@@ -3619,10 +3640,13 @@
             <w:pPr>
               <w:cnfStyle w:val="100000000000" w:firstRow="1" w:lastRow="0" w:firstColumn="0" w:lastColumn="0" w:oddVBand="0" w:evenVBand="0" w:oddHBand="0" w:evenHBand="0" w:firstRowFirstColumn="0" w:firstRowLastColumn="0" w:lastRowFirstColumn="0" w:lastRowLastColumn="0"/>
               <w:rPr>
-                <w:rFonts w:hint="eastAsia"/>
-              </w:rPr>
-            </w:pPr>
-            <w:r>
+                <w:rFonts w:asciiTheme="minorHAnsi" w:hAnsiTheme="minorHAnsi" w:cstheme="minorHAnsi"/>
+              </w:rPr>
+            </w:pPr>
+            <w:r>
+              <w:rPr>
+                <w:rFonts w:asciiTheme="minorHAnsi" w:hAnsiTheme="minorHAnsi" w:cstheme="minorHAnsi"/>
+              </w:rPr>
               <w:t>Name</w:t>
             </w:r>
           </w:p>
@@ -3635,10 +3659,13 @@
             <w:pPr>
               <w:cnfStyle w:val="100000000000" w:firstRow="1" w:lastRow="0" w:firstColumn="0" w:lastColumn="0" w:oddVBand="0" w:evenVBand="0" w:oddHBand="0" w:evenHBand="0" w:firstRowFirstColumn="0" w:firstRowLastColumn="0" w:lastRowFirstColumn="0" w:lastRowLastColumn="0"/>
               <w:rPr>
-                <w:rFonts w:hint="eastAsia"/>
-              </w:rPr>
-            </w:pPr>
-            <w:r>
+                <w:rFonts w:asciiTheme="minorHAnsi" w:hAnsiTheme="minorHAnsi" w:cstheme="minorHAnsi"/>
+              </w:rPr>
+            </w:pPr>
+            <w:r>
+              <w:rPr>
+                <w:rFonts w:asciiTheme="minorHAnsi" w:hAnsiTheme="minorHAnsi" w:cstheme="minorHAnsi"/>
+              </w:rPr>
               <w:t>Description</w:t>
             </w:r>
           </w:p>
@@ -3653,10 +3680,13 @@
           <w:p>
             <w:pPr>
               <w:rPr>
-                <w:rFonts w:hint="eastAsia"/>
-              </w:rPr>
-            </w:pPr>
-            <w:r>
+                <w:rFonts w:asciiTheme="minorHAnsi" w:hAnsiTheme="minorHAnsi" w:cstheme="minorHAnsi"/>
+              </w:rPr>
+            </w:pPr>
+            <w:r>
+              <w:rPr>
+                <w:rFonts w:asciiTheme="minorHAnsi" w:hAnsiTheme="minorHAnsi" w:cstheme="minorHAnsi"/>
+              </w:rPr>
               <w:t>String</w:t>
             </w:r>
           </w:p>
@@ -3669,10 +3699,13 @@
             <w:pPr>
               <w:cnfStyle w:val="000000000000" w:firstRow="0" w:lastRow="0" w:firstColumn="0" w:lastColumn="0" w:oddVBand="0" w:evenVBand="0" w:oddHBand="0" w:evenHBand="0" w:firstRowFirstColumn="0" w:firstRowLastColumn="0" w:lastRowFirstColumn="0" w:lastRowLastColumn="0"/>
               <w:rPr>
-                <w:rFonts w:hint="eastAsia"/>
-              </w:rPr>
-            </w:pPr>
-            <w:r>
+                <w:rFonts w:asciiTheme="minorHAnsi" w:hAnsiTheme="minorHAnsi" w:cstheme="minorHAnsi"/>
+              </w:rPr>
+            </w:pPr>
+            <w:r>
+              <w:rPr>
+                <w:rFonts w:asciiTheme="minorHAnsi" w:hAnsiTheme="minorHAnsi" w:cstheme="minorHAnsi"/>
+              </w:rPr>
               <w:t>name</w:t>
             </w:r>
           </w:p>
@@ -3685,15 +3718,14 @@
             <w:pPr>
               <w:cnfStyle w:val="000000000000" w:firstRow="0" w:lastRow="0" w:firstColumn="0" w:lastColumn="0" w:oddVBand="0" w:evenVBand="0" w:oddHBand="0" w:evenHBand="0" w:firstRowFirstColumn="0" w:firstRowLastColumn="0" w:lastRowFirstColumn="0" w:lastRowLastColumn="0"/>
               <w:rPr>
-                <w:rFonts w:hint="eastAsia"/>
-              </w:rPr>
-            </w:pPr>
-            <w:r>
-              <w:t xml:space="preserve">Name for the reminder to </w:t>
-            </w:r>
-            <w:r>
-              <w:lastRenderedPageBreak/>
-              <w:t>identify it by</w:t>
+                <w:rFonts w:asciiTheme="minorHAnsi" w:hAnsiTheme="minorHAnsi" w:cstheme="minorHAnsi"/>
+              </w:rPr>
+            </w:pPr>
+            <w:r>
+              <w:rPr>
+                <w:rFonts w:asciiTheme="minorHAnsi" w:hAnsiTheme="minorHAnsi" w:cstheme="minorHAnsi"/>
+              </w:rPr>
+              <w:t>Name for the reminder to identify it by</w:t>
             </w:r>
           </w:p>
         </w:tc>
@@ -3707,11 +3739,13 @@
           <w:p>
             <w:pPr>
               <w:rPr>
-                <w:rFonts w:hint="eastAsia"/>
-              </w:rPr>
-            </w:pPr>
-            <w:r>
-              <w:lastRenderedPageBreak/>
+                <w:rFonts w:asciiTheme="minorHAnsi" w:hAnsiTheme="minorHAnsi" w:cstheme="minorHAnsi"/>
+              </w:rPr>
+            </w:pPr>
+            <w:r>
+              <w:rPr>
+                <w:rFonts w:asciiTheme="minorHAnsi" w:hAnsiTheme="minorHAnsi" w:cstheme="minorHAnsi"/>
+              </w:rPr>
               <w:t>String</w:t>
             </w:r>
           </w:p>
@@ -3724,10 +3758,13 @@
             <w:pPr>
               <w:cnfStyle w:val="000000000000" w:firstRow="0" w:lastRow="0" w:firstColumn="0" w:lastColumn="0" w:oddVBand="0" w:evenVBand="0" w:oddHBand="0" w:evenHBand="0" w:firstRowFirstColumn="0" w:firstRowLastColumn="0" w:lastRowFirstColumn="0" w:lastRowLastColumn="0"/>
               <w:rPr>
-                <w:rFonts w:hint="eastAsia"/>
-              </w:rPr>
-            </w:pPr>
-            <w:r>
+                <w:rFonts w:asciiTheme="minorHAnsi" w:hAnsiTheme="minorHAnsi" w:cstheme="minorHAnsi"/>
+              </w:rPr>
+            </w:pPr>
+            <w:r>
+              <w:rPr>
+                <w:rFonts w:asciiTheme="minorHAnsi" w:hAnsiTheme="minorHAnsi" w:cstheme="minorHAnsi"/>
+              </w:rPr>
               <w:t>description</w:t>
             </w:r>
           </w:p>
@@ -3740,10 +3777,13 @@
             <w:pPr>
               <w:cnfStyle w:val="000000000000" w:firstRow="0" w:lastRow="0" w:firstColumn="0" w:lastColumn="0" w:oddVBand="0" w:evenVBand="0" w:oddHBand="0" w:evenHBand="0" w:firstRowFirstColumn="0" w:firstRowLastColumn="0" w:lastRowFirstColumn="0" w:lastRowLastColumn="0"/>
               <w:rPr>
-                <w:rFonts w:hint="eastAsia"/>
-              </w:rPr>
-            </w:pPr>
-            <w:r>
+                <w:rFonts w:asciiTheme="minorHAnsi" w:hAnsiTheme="minorHAnsi" w:cstheme="minorHAnsi"/>
+              </w:rPr>
+            </w:pPr>
+            <w:r>
+              <w:rPr>
+                <w:rFonts w:asciiTheme="minorHAnsi" w:hAnsiTheme="minorHAnsi" w:cstheme="minorHAnsi"/>
+              </w:rPr>
               <w:t>Reminder descriptor</w:t>
             </w:r>
           </w:p>
@@ -3758,10 +3798,13 @@
           <w:p>
             <w:pPr>
               <w:rPr>
-                <w:rFonts w:hint="eastAsia"/>
-              </w:rPr>
-            </w:pPr>
-            <w:r>
+                <w:rFonts w:asciiTheme="minorHAnsi" w:hAnsiTheme="minorHAnsi" w:cstheme="minorHAnsi"/>
+              </w:rPr>
+            </w:pPr>
+            <w:r>
+              <w:rPr>
+                <w:rFonts w:asciiTheme="minorHAnsi" w:hAnsiTheme="minorHAnsi" w:cstheme="minorHAnsi"/>
+              </w:rPr>
               <w:t>Date</w:t>
             </w:r>
           </w:p>
@@ -3774,13 +3817,19 @@
             <w:pPr>
               <w:cnfStyle w:val="000000000000" w:firstRow="0" w:lastRow="0" w:firstColumn="0" w:lastColumn="0" w:oddVBand="0" w:evenVBand="0" w:oddHBand="0" w:evenHBand="0" w:firstRowFirstColumn="0" w:firstRowLastColumn="0" w:lastRowFirstColumn="0" w:lastRowLastColumn="0"/>
               <w:rPr>
-                <w:rFonts w:hint="eastAsia"/>
-              </w:rPr>
-            </w:pPr>
-            <w:r>
+                <w:rFonts w:asciiTheme="minorHAnsi" w:hAnsiTheme="minorHAnsi" w:cstheme="minorHAnsi"/>
+              </w:rPr>
+            </w:pPr>
+            <w:r>
+              <w:rPr>
+                <w:rFonts w:asciiTheme="minorHAnsi" w:hAnsiTheme="minorHAnsi" w:cstheme="minorHAnsi"/>
+              </w:rPr>
               <w:t>dueD</w:t>
             </w:r>
             <w:r>
+              <w:rPr>
+                <w:rFonts w:asciiTheme="minorHAnsi" w:hAnsiTheme="minorHAnsi" w:cstheme="minorHAnsi"/>
+              </w:rPr>
               <w:t>ate</w:t>
             </w:r>
           </w:p>
@@ -3793,10 +3842,13 @@
             <w:pPr>
               <w:cnfStyle w:val="000000000000" w:firstRow="0" w:lastRow="0" w:firstColumn="0" w:lastColumn="0" w:oddVBand="0" w:evenVBand="0" w:oddHBand="0" w:evenHBand="0" w:firstRowFirstColumn="0" w:firstRowLastColumn="0" w:lastRowFirstColumn="0" w:lastRowLastColumn="0"/>
               <w:rPr>
-                <w:rFonts w:hint="eastAsia"/>
-              </w:rPr>
-            </w:pPr>
-            <w:r>
+                <w:rFonts w:asciiTheme="minorHAnsi" w:hAnsiTheme="minorHAnsi" w:cstheme="minorHAnsi"/>
+              </w:rPr>
+            </w:pPr>
+            <w:r>
+              <w:rPr>
+                <w:rFonts w:asciiTheme="minorHAnsi" w:hAnsiTheme="minorHAnsi" w:cstheme="minorHAnsi"/>
+              </w:rPr>
               <w:t>Due date for the reminder</w:t>
             </w:r>
           </w:p>
@@ -3809,7 +3861,15 @@
             <w:tcW w:w="3213" w:type="dxa"/>
           </w:tcPr>
           <w:p>
-            <w:r>
+            <w:pPr>
+              <w:rPr>
+                <w:rFonts w:asciiTheme="minorHAnsi" w:hAnsiTheme="minorHAnsi" w:cstheme="minorHAnsi"/>
+              </w:rPr>
+            </w:pPr>
+            <w:r>
+              <w:rPr>
+                <w:rFonts w:asciiTheme="minorHAnsi" w:hAnsiTheme="minorHAnsi" w:cstheme="minorHAnsi"/>
+              </w:rPr>
               <w:t>Integer</w:t>
             </w:r>
           </w:p>
@@ -3821,8 +3881,14 @@
           <w:p>
             <w:pPr>
               <w:cnfStyle w:val="000000000000" w:firstRow="0" w:lastRow="0" w:firstColumn="0" w:lastColumn="0" w:oddVBand="0" w:evenVBand="0" w:oddHBand="0" w:evenHBand="0" w:firstRowFirstColumn="0" w:firstRowLastColumn="0" w:lastRowFirstColumn="0" w:lastRowLastColumn="0"/>
-            </w:pPr>
-            <w:r>
+              <w:rPr>
+                <w:rFonts w:asciiTheme="minorHAnsi" w:hAnsiTheme="minorHAnsi" w:cstheme="minorHAnsi"/>
+              </w:rPr>
+            </w:pPr>
+            <w:r>
+              <w:rPr>
+                <w:rFonts w:asciiTheme="minorHAnsi" w:hAnsiTheme="minorHAnsi" w:cstheme="minorHAnsi"/>
+              </w:rPr>
               <w:t>frequency</w:t>
             </w:r>
           </w:p>
@@ -3834,15 +3900,15 @@
           <w:p>
             <w:pPr>
               <w:cnfStyle w:val="000000000000" w:firstRow="0" w:lastRow="0" w:firstColumn="0" w:lastColumn="0" w:oddVBand="0" w:evenVBand="0" w:oddHBand="0" w:evenHBand="0" w:firstRowFirstColumn="0" w:firstRowLastColumn="0" w:lastRowFirstColumn="0" w:lastRowLastColumn="0"/>
-            </w:pPr>
-            <w:r>
-              <w:rPr>
-                <w:rFonts w:hint="eastAsia"/>
-              </w:rPr>
-              <w:t>I</w:t>
-            </w:r>
-            <w:r>
-              <w:t>nteger to determine how regularly the reminder should occur.</w:t>
+              <w:rPr>
+                <w:rFonts w:asciiTheme="minorHAnsi" w:hAnsiTheme="minorHAnsi" w:cstheme="minorHAnsi"/>
+              </w:rPr>
+            </w:pPr>
+            <w:r>
+              <w:rPr>
+                <w:rFonts w:asciiTheme="minorHAnsi" w:hAnsiTheme="minorHAnsi" w:cstheme="minorHAnsi"/>
+              </w:rPr>
+              <w:t>Integer to determine how regularly the reminder should occur.</w:t>
             </w:r>
           </w:p>
         </w:tc>
@@ -3946,7 +4012,19 @@
         <w:rPr>
           <w:rFonts w:asciiTheme="minorHAnsi" w:eastAsia="Bookman Old Style" w:hAnsiTheme="minorHAnsi" w:cstheme="minorHAnsi"/>
         </w:rPr>
-        <w:t xml:space="preserve">Instantiates a new reminder based on its </w:t>
+        <w:t xml:space="preserve">Instantiates a new </w:t>
+      </w:r>
+      <w:r>
+        <w:rPr>
+          <w:rFonts w:asciiTheme="minorHAnsi" w:eastAsia="Bookman Old Style" w:hAnsiTheme="minorHAnsi" w:cstheme="minorHAnsi"/>
+        </w:rPr>
+        <w:t xml:space="preserve">Reminder object </w:t>
+      </w:r>
+      <w:r>
+        <w:rPr>
+          <w:rFonts w:asciiTheme="minorHAnsi" w:eastAsia="Bookman Old Style" w:hAnsiTheme="minorHAnsi" w:cstheme="minorHAnsi"/>
+        </w:rPr>
+        <w:t xml:space="preserve">based on its </w:t>
       </w:r>
       <w:r>
         <w:rPr>
@@ -4011,13 +4089,22 @@
           <w:b/>
         </w:rPr>
       </w:pPr>
+      <w:proofErr w:type="spellStart"/>
       <w:proofErr w:type="gramStart"/>
       <w:r>
         <w:rPr>
           <w:rFonts w:ascii="Bookman Old Style" w:eastAsia="Bookman Old Style" w:hAnsi="Bookman Old Style" w:cs="Bookman Old Style"/>
           <w:b/>
         </w:rPr>
-        <w:t>getReminder()</w:t>
+        <w:t>spawnNextReminder</w:t>
+      </w:r>
+      <w:proofErr w:type="spellEnd"/>
+      <w:r>
+        <w:rPr>
+          <w:rFonts w:ascii="Bookman Old Style" w:eastAsia="Bookman Old Style" w:hAnsi="Bookman Old Style" w:cs="Bookman Old Style"/>
+          <w:b/>
+        </w:rPr>
+        <w:t>()</w:t>
       </w:r>
       <w:proofErr w:type="gramEnd"/>
     </w:p>
@@ -4029,35 +4116,12 @@
           <w:b/>
         </w:rPr>
       </w:pPr>
-      <w:proofErr w:type="gramStart"/>
-      <w:r>
-        <w:rPr>
-          <w:rFonts w:ascii="Bookman Old Style" w:eastAsia="Bookman Old Style" w:hAnsi="Bookman Old Style" w:cs="Bookman Old Style"/>
-          <w:b/>
-        </w:rPr>
-        <w:t>:</w:t>
-      </w:r>
-      <w:r>
-        <w:rPr>
-          <w:rFonts w:ascii="Bookman Old Style" w:eastAsia="Bookman Old Style" w:hAnsi="Bookman Old Style" w:cs="Bookman Old Style"/>
-          <w:b/>
-        </w:rPr>
-        <w:t>returns</w:t>
-      </w:r>
-      <w:proofErr w:type="gramEnd"/>
-      <w:r>
-        <w:rPr>
-          <w:rFonts w:ascii="Bookman Old Style" w:eastAsia="Bookman Old Style" w:hAnsi="Bookman Old Style" w:cs="Bookman Old Style"/>
-          <w:b/>
-        </w:rPr>
-        <w:t xml:space="preserve"> Reminder</w:t>
-      </w:r>
-      <w:r>
-        <w:rPr>
-          <w:rFonts w:ascii="Bookman Old Style" w:eastAsia="Bookman Old Style" w:hAnsi="Bookman Old Style" w:cs="Bookman Old Style"/>
-          <w:b/>
-        </w:rPr>
-        <w:t xml:space="preserve"> </w:t>
+      <w:r>
+        <w:rPr>
+          <w:rFonts w:ascii="Bookman Old Style" w:eastAsia="Bookman Old Style" w:hAnsi="Bookman Old Style" w:cs="Bookman Old Style"/>
+          <w:b/>
+        </w:rPr>
+        <w:t xml:space="preserve">: returns Reminder </w:t>
       </w:r>
       <w:proofErr w:type="spellStart"/>
       <w:r>
@@ -4072,177 +4136,27 @@
     <w:p>
       <w:pPr>
         <w:rPr>
-          <w:rFonts w:ascii="Bookman Old Style" w:eastAsia="Bookman Old Style" w:hAnsi="Bookman Old Style" w:cs="Bookman Old Style"/>
-          <w:b/>
+          <w:rFonts w:asciiTheme="minorHAnsi" w:hAnsiTheme="minorHAnsi" w:cstheme="minorHAnsi"/>
         </w:rPr>
       </w:pPr>
       <w:r>
         <w:rPr>
           <w:rFonts w:asciiTheme="minorHAnsi" w:eastAsia="Bookman Old Style" w:hAnsiTheme="minorHAnsi" w:cstheme="minorHAnsi"/>
         </w:rPr>
-        <w:t xml:space="preserve">Returns a complete </w:t>
-      </w:r>
-      <w:proofErr w:type="gramStart"/>
-      <w:r>
-        <w:rPr>
-          <w:rFonts w:asciiTheme="minorHAnsi" w:eastAsia="Bookman Old Style" w:hAnsiTheme="minorHAnsi" w:cstheme="minorHAnsi"/>
-        </w:rPr>
-        <w:t>Reminder  object</w:t>
-      </w:r>
-      <w:proofErr w:type="gramEnd"/>
-      <w:r>
-        <w:rPr>
-          <w:rFonts w:asciiTheme="minorHAnsi" w:eastAsia="Bookman Old Style" w:hAnsiTheme="minorHAnsi" w:cstheme="minorHAnsi"/>
-        </w:rPr>
-        <w:t xml:space="preserve"> when called.</w:t>
-      </w:r>
-      <w:r>
-        <w:rPr>
-          <w:b/>
-        </w:rPr>
-        <w:br/>
-      </w:r>
-    </w:p>
-    <w:p>
-      <w:pPr>
-        <w:rPr>
-          <w:rFonts w:ascii="Bookman Old Style" w:eastAsia="Bookman Old Style" w:hAnsi="Bookman Old Style" w:cs="Bookman Old Style"/>
-          <w:b/>
-        </w:rPr>
-      </w:pPr>
-      <w:proofErr w:type="gramStart"/>
-      <w:r>
-        <w:rPr>
-          <w:rFonts w:ascii="Bookman Old Style" w:eastAsia="Bookman Old Style" w:hAnsi="Bookman Old Style" w:cs="Bookman Old Style"/>
-          <w:b/>
-        </w:rPr>
-        <w:t>setReminder</w:t>
-      </w:r>
-      <w:r>
-        <w:rPr>
-          <w:rFonts w:ascii="Bookman Old Style" w:eastAsia="Bookman Old Style" w:hAnsi="Bookman Old Style" w:cs="Bookman Old Style"/>
-          <w:b/>
-        </w:rPr>
-        <w:t>(</w:t>
-      </w:r>
-      <w:proofErr w:type="gramEnd"/>
-      <w:r>
-        <w:rPr>
-          <w:rFonts w:ascii="Bookman Old Style" w:eastAsia="Bookman Old Style" w:hAnsi="Bookman Old Style" w:cs="Bookman Old Style"/>
-          <w:b/>
-        </w:rPr>
-        <w:t>String</w:t>
-      </w:r>
-      <w:r>
-        <w:rPr>
-          <w:rFonts w:ascii="Bookman Old Style" w:eastAsia="Bookman Old Style" w:hAnsi="Bookman Old Style" w:cs="Bookman Old Style"/>
-          <w:b/>
-        </w:rPr>
-        <w:t xml:space="preserve"> name</w:t>
-      </w:r>
-      <w:r>
-        <w:rPr>
-          <w:rFonts w:ascii="Bookman Old Style" w:eastAsia="Bookman Old Style" w:hAnsi="Bookman Old Style" w:cs="Bookman Old Style"/>
-          <w:b/>
-        </w:rPr>
-        <w:t>, String</w:t>
-      </w:r>
-      <w:r>
-        <w:rPr>
-          <w:rFonts w:ascii="Bookman Old Style" w:eastAsia="Bookman Old Style" w:hAnsi="Bookman Old Style" w:cs="Bookman Old Style"/>
-          <w:b/>
-        </w:rPr>
-        <w:t xml:space="preserve"> description</w:t>
-      </w:r>
-      <w:r>
-        <w:rPr>
-          <w:rFonts w:ascii="Bookman Old Style" w:eastAsia="Bookman Old Style" w:hAnsi="Bookman Old Style" w:cs="Bookman Old Style"/>
-          <w:b/>
-        </w:rPr>
-        <w:t>, Date</w:t>
-      </w:r>
-      <w:r>
-        <w:rPr>
-          <w:rFonts w:ascii="Bookman Old Style" w:eastAsia="Bookman Old Style" w:hAnsi="Bookman Old Style" w:cs="Bookman Old Style"/>
-          <w:b/>
-        </w:rPr>
-        <w:t xml:space="preserve"> dueDate, Integer frequency</w:t>
-      </w:r>
-      <w:r>
-        <w:rPr>
-          <w:rFonts w:ascii="Bookman Old Style" w:eastAsia="Bookman Old Style" w:hAnsi="Bookman Old Style" w:cs="Bookman Old Style"/>
-          <w:b/>
-        </w:rPr>
-        <w:t>)</w:t>
-      </w:r>
-    </w:p>
-    <w:p>
-      <w:pPr>
-        <w:rPr>
-          <w:rFonts w:asciiTheme="minorHAnsi" w:eastAsia="Bookman Old Style" w:hAnsiTheme="minorHAnsi" w:cstheme="minorHAnsi"/>
-        </w:rPr>
-      </w:pPr>
-      <w:r>
-        <w:rPr>
-          <w:rFonts w:asciiTheme="minorHAnsi" w:eastAsia="Bookman Old Style" w:hAnsiTheme="minorHAnsi" w:cstheme="minorHAnsi"/>
-        </w:rPr>
-        <w:t xml:space="preserve">Sets the Reminder object based on the parameters </w:t>
+        <w:t xml:space="preserve">This method returns a new reminder based on the integer </w:t>
       </w:r>
       <w:r>
         <w:rPr>
           <w:rFonts w:ascii="Courier New" w:eastAsia="Bookman Old Style" w:hAnsi="Courier New" w:cs="Courier New"/>
         </w:rPr>
-        <w:t>name</w:t>
-      </w:r>
-      <w:r>
-        <w:rPr>
-          <w:rFonts w:asciiTheme="minorHAnsi" w:eastAsia="Bookman Old Style" w:hAnsiTheme="minorHAnsi" w:cstheme="minorHAnsi"/>
-        </w:rPr>
-        <w:t xml:space="preserve">, </w:t>
+        <w:t>frequency</w:t>
       </w:r>
       <w:r>
         <w:rPr>
           <w:rFonts w:ascii="Courier New" w:eastAsia="Bookman Old Style" w:hAnsi="Courier New" w:cs="Courier New"/>
         </w:rPr>
-        <w:t>description</w:t>
-      </w:r>
-      <w:r>
-        <w:rPr>
-          <w:rFonts w:asciiTheme="minorHAnsi" w:eastAsia="Bookman Old Style" w:hAnsiTheme="minorHAnsi" w:cstheme="minorHAnsi"/>
-        </w:rPr>
-        <w:t xml:space="preserve">, </w:t>
-      </w:r>
-      <w:r>
-        <w:rPr>
-          <w:rFonts w:ascii="Courier New" w:eastAsia="Bookman Old Style" w:hAnsi="Courier New" w:cs="Courier New"/>
-        </w:rPr>
-        <w:t>dueDate</w:t>
-      </w:r>
-      <w:r>
-        <w:rPr>
-          <w:rFonts w:asciiTheme="minorHAnsi" w:eastAsia="Bookman Old Style" w:hAnsiTheme="minorHAnsi" w:cstheme="minorHAnsi"/>
-        </w:rPr>
-        <w:t xml:space="preserve"> and </w:t>
-      </w:r>
-      <w:r>
-        <w:rPr>
-          <w:rFonts w:ascii="Courier New" w:eastAsia="Bookman Old Style" w:hAnsi="Courier New" w:cs="Courier New"/>
-        </w:rPr>
-        <w:t>frequency</w:t>
-      </w:r>
-      <w:r>
-        <w:rPr>
-          <w:rFonts w:asciiTheme="minorHAnsi" w:eastAsia="Bookman Old Style" w:hAnsiTheme="minorHAnsi" w:cstheme="minorHAnsi"/>
-        </w:rPr>
-        <w:t>, matching the Reminder object fields.</w:t>
-      </w:r>
-    </w:p>
-    <w:p>
-      <w:pPr>
-        <w:rPr>
-          <w:rFonts w:hint="eastAsia"/>
-        </w:rPr>
-      </w:pPr>
+        <w:t>.</w:t>
+      </w:r>
     </w:p>
     <w:p>
       <w:pPr>
@@ -4298,10 +4212,13 @@
           <w:p>
             <w:pPr>
               <w:rPr>
-                <w:rFonts w:hint="eastAsia"/>
-              </w:rPr>
-            </w:pPr>
-            <w:r>
+                <w:rFonts w:asciiTheme="minorHAnsi" w:hAnsiTheme="minorHAnsi" w:cstheme="minorHAnsi"/>
+              </w:rPr>
+            </w:pPr>
+            <w:r>
+              <w:rPr>
+                <w:rFonts w:asciiTheme="minorHAnsi" w:hAnsiTheme="minorHAnsi" w:cstheme="minorHAnsi"/>
+              </w:rPr>
               <w:t>Type</w:t>
             </w:r>
           </w:p>
@@ -4314,10 +4231,13 @@
             <w:pPr>
               <w:cnfStyle w:val="100000000000" w:firstRow="1" w:lastRow="0" w:firstColumn="0" w:lastColumn="0" w:oddVBand="0" w:evenVBand="0" w:oddHBand="0" w:evenHBand="0" w:firstRowFirstColumn="0" w:firstRowLastColumn="0" w:lastRowFirstColumn="0" w:lastRowLastColumn="0"/>
               <w:rPr>
-                <w:rFonts w:hint="eastAsia"/>
-              </w:rPr>
-            </w:pPr>
-            <w:r>
+                <w:rFonts w:asciiTheme="minorHAnsi" w:hAnsiTheme="minorHAnsi" w:cstheme="minorHAnsi"/>
+              </w:rPr>
+            </w:pPr>
+            <w:r>
+              <w:rPr>
+                <w:rFonts w:asciiTheme="minorHAnsi" w:hAnsiTheme="minorHAnsi" w:cstheme="minorHAnsi"/>
+              </w:rPr>
               <w:t>Name</w:t>
             </w:r>
           </w:p>
@@ -4330,10 +4250,13 @@
             <w:pPr>
               <w:cnfStyle w:val="100000000000" w:firstRow="1" w:lastRow="0" w:firstColumn="0" w:lastColumn="0" w:oddVBand="0" w:evenVBand="0" w:oddHBand="0" w:evenHBand="0" w:firstRowFirstColumn="0" w:firstRowLastColumn="0" w:lastRowFirstColumn="0" w:lastRowLastColumn="0"/>
               <w:rPr>
-                <w:rFonts w:hint="eastAsia"/>
-              </w:rPr>
-            </w:pPr>
-            <w:r>
+                <w:rFonts w:asciiTheme="minorHAnsi" w:hAnsiTheme="minorHAnsi" w:cstheme="minorHAnsi"/>
+              </w:rPr>
+            </w:pPr>
+            <w:r>
+              <w:rPr>
+                <w:rFonts w:asciiTheme="minorHAnsi" w:hAnsiTheme="minorHAnsi" w:cstheme="minorHAnsi"/>
+              </w:rPr>
               <w:t>Description</w:t>
             </w:r>
           </w:p>
@@ -4348,10 +4271,13 @@
           <w:p>
             <w:pPr>
               <w:rPr>
-                <w:rFonts w:hint="eastAsia"/>
-              </w:rPr>
-            </w:pPr>
-            <w:r>
+                <w:rFonts w:asciiTheme="minorHAnsi" w:hAnsiTheme="minorHAnsi" w:cstheme="minorHAnsi"/>
+              </w:rPr>
+            </w:pPr>
+            <w:r>
+              <w:rPr>
+                <w:rFonts w:asciiTheme="minorHAnsi" w:hAnsiTheme="minorHAnsi" w:cstheme="minorHAnsi"/>
+              </w:rPr>
               <w:t>String</w:t>
             </w:r>
           </w:p>
@@ -4364,10 +4290,13 @@
             <w:pPr>
               <w:cnfStyle w:val="000000000000" w:firstRow="0" w:lastRow="0" w:firstColumn="0" w:lastColumn="0" w:oddVBand="0" w:evenVBand="0" w:oddHBand="0" w:evenHBand="0" w:firstRowFirstColumn="0" w:firstRowLastColumn="0" w:lastRowFirstColumn="0" w:lastRowLastColumn="0"/>
               <w:rPr>
-                <w:rFonts w:hint="eastAsia"/>
-              </w:rPr>
-            </w:pPr>
-            <w:r>
+                <w:rFonts w:asciiTheme="minorHAnsi" w:hAnsiTheme="minorHAnsi" w:cstheme="minorHAnsi"/>
+              </w:rPr>
+            </w:pPr>
+            <w:r>
+              <w:rPr>
+                <w:rFonts w:asciiTheme="minorHAnsi" w:hAnsiTheme="minorHAnsi" w:cstheme="minorHAnsi"/>
+              </w:rPr>
               <w:t>name</w:t>
             </w:r>
           </w:p>
@@ -4380,17 +4309,14 @@
             <w:pPr>
               <w:cnfStyle w:val="000000000000" w:firstRow="0" w:lastRow="0" w:firstColumn="0" w:lastColumn="0" w:oddVBand="0" w:evenVBand="0" w:oddHBand="0" w:evenHBand="0" w:firstRowFirstColumn="0" w:firstRowLastColumn="0" w:lastRowFirstColumn="0" w:lastRowLastColumn="0"/>
               <w:rPr>
-                <w:rFonts w:hint="eastAsia"/>
-              </w:rPr>
-            </w:pPr>
-            <w:r>
-              <w:rPr>
-                <w:rFonts w:hint="eastAsia"/>
-              </w:rPr>
-              <w:t>T</w:t>
-            </w:r>
-            <w:r>
-              <w:t>he name by which the asset is identified</w:t>
+                <w:rFonts w:asciiTheme="minorHAnsi" w:hAnsiTheme="minorHAnsi" w:cstheme="minorHAnsi"/>
+              </w:rPr>
+            </w:pPr>
+            <w:r>
+              <w:rPr>
+                <w:rFonts w:asciiTheme="minorHAnsi" w:hAnsiTheme="minorHAnsi" w:cstheme="minorHAnsi"/>
+              </w:rPr>
+              <w:t>The name by which the asset is identified</w:t>
             </w:r>
           </w:p>
         </w:tc>
@@ -4404,10 +4330,13 @@
           <w:p>
             <w:pPr>
               <w:rPr>
-                <w:rFonts w:hint="eastAsia"/>
-              </w:rPr>
-            </w:pPr>
-            <w:r>
+                <w:rFonts w:asciiTheme="minorHAnsi" w:hAnsiTheme="minorHAnsi" w:cstheme="minorHAnsi"/>
+              </w:rPr>
+            </w:pPr>
+            <w:r>
+              <w:rPr>
+                <w:rFonts w:asciiTheme="minorHAnsi" w:hAnsiTheme="minorHAnsi" w:cstheme="minorHAnsi"/>
+              </w:rPr>
               <w:t>Double</w:t>
             </w:r>
           </w:p>
@@ -4420,10 +4349,13 @@
             <w:pPr>
               <w:cnfStyle w:val="000000000000" w:firstRow="0" w:lastRow="0" w:firstColumn="0" w:lastColumn="0" w:oddVBand="0" w:evenVBand="0" w:oddHBand="0" w:evenHBand="0" w:firstRowFirstColumn="0" w:firstRowLastColumn="0" w:lastRowFirstColumn="0" w:lastRowLastColumn="0"/>
               <w:rPr>
-                <w:rFonts w:hint="eastAsia"/>
-              </w:rPr>
-            </w:pPr>
-            <w:r>
+                <w:rFonts w:asciiTheme="minorHAnsi" w:hAnsiTheme="minorHAnsi" w:cstheme="minorHAnsi"/>
+              </w:rPr>
+            </w:pPr>
+            <w:r>
+              <w:rPr>
+                <w:rFonts w:asciiTheme="minorHAnsi" w:hAnsiTheme="minorHAnsi" w:cstheme="minorHAnsi"/>
+              </w:rPr>
               <w:t>quantity</w:t>
             </w:r>
           </w:p>
@@ -4436,17 +4368,14 @@
             <w:pPr>
               <w:cnfStyle w:val="000000000000" w:firstRow="0" w:lastRow="0" w:firstColumn="0" w:lastColumn="0" w:oddVBand="0" w:evenVBand="0" w:oddHBand="0" w:evenHBand="0" w:firstRowFirstColumn="0" w:firstRowLastColumn="0" w:lastRowFirstColumn="0" w:lastRowLastColumn="0"/>
               <w:rPr>
-                <w:rFonts w:hint="eastAsia"/>
-              </w:rPr>
-            </w:pPr>
-            <w:r>
-              <w:rPr>
-                <w:rFonts w:hint="eastAsia"/>
-              </w:rPr>
-              <w:t>T</w:t>
-            </w:r>
-            <w:r>
-              <w:t>he amount the Asset is worth</w:t>
+                <w:rFonts w:asciiTheme="minorHAnsi" w:hAnsiTheme="minorHAnsi" w:cstheme="minorHAnsi"/>
+              </w:rPr>
+            </w:pPr>
+            <w:r>
+              <w:rPr>
+                <w:rFonts w:asciiTheme="minorHAnsi" w:hAnsiTheme="minorHAnsi" w:cstheme="minorHAnsi"/>
+              </w:rPr>
+              <w:t>The amount the Asset is worth</w:t>
             </w:r>
           </w:p>
         </w:tc>
@@ -4460,10 +4389,13 @@
           <w:p>
             <w:pPr>
               <w:rPr>
-                <w:rFonts w:hint="eastAsia"/>
-              </w:rPr>
-            </w:pPr>
-            <w:r>
+                <w:rFonts w:asciiTheme="minorHAnsi" w:hAnsiTheme="minorHAnsi" w:cstheme="minorHAnsi"/>
+              </w:rPr>
+            </w:pPr>
+            <w:r>
+              <w:rPr>
+                <w:rFonts w:asciiTheme="minorHAnsi" w:hAnsiTheme="minorHAnsi" w:cstheme="minorHAnsi"/>
+              </w:rPr>
               <w:t>Boolean</w:t>
             </w:r>
           </w:p>
@@ -4476,14 +4408,15 @@
             <w:pPr>
               <w:cnfStyle w:val="000000000000" w:firstRow="0" w:lastRow="0" w:firstColumn="0" w:lastColumn="0" w:oddVBand="0" w:evenVBand="0" w:oddHBand="0" w:evenHBand="0" w:firstRowFirstColumn="0" w:firstRowLastColumn="0" w:lastRowFirstColumn="0" w:lastRowLastColumn="0"/>
               <w:rPr>
-                <w:rFonts w:hint="eastAsia"/>
-              </w:rPr>
-            </w:pPr>
-            <w:proofErr w:type="spellStart"/>
-            <w:r>
+                <w:rFonts w:asciiTheme="minorHAnsi" w:hAnsiTheme="minorHAnsi" w:cstheme="minorHAnsi"/>
+              </w:rPr>
+            </w:pPr>
+            <w:r>
+              <w:rPr>
+                <w:rFonts w:asciiTheme="minorHAnsi" w:hAnsiTheme="minorHAnsi" w:cstheme="minorHAnsi"/>
+              </w:rPr>
               <w:t>isIncome</w:t>
             </w:r>
-            <w:proofErr w:type="spellEnd"/>
           </w:p>
         </w:tc>
         <w:tc>
@@ -4494,17 +4427,14 @@
             <w:pPr>
               <w:cnfStyle w:val="000000000000" w:firstRow="0" w:lastRow="0" w:firstColumn="0" w:lastColumn="0" w:oddVBand="0" w:evenVBand="0" w:oddHBand="0" w:evenHBand="0" w:firstRowFirstColumn="0" w:firstRowLastColumn="0" w:lastRowFirstColumn="0" w:lastRowLastColumn="0"/>
               <w:rPr>
-                <w:rFonts w:hint="eastAsia"/>
-              </w:rPr>
-            </w:pPr>
-            <w:r>
-              <w:rPr>
-                <w:rFonts w:hint="eastAsia"/>
-              </w:rPr>
-              <w:t>A</w:t>
-            </w:r>
-            <w:r>
-              <w:t xml:space="preserve"> Boolean to determine if the Asset object is Expenditure or Income</w:t>
+                <w:rFonts w:asciiTheme="minorHAnsi" w:hAnsiTheme="minorHAnsi" w:cstheme="minorHAnsi"/>
+              </w:rPr>
+            </w:pPr>
+            <w:r>
+              <w:rPr>
+                <w:rFonts w:asciiTheme="minorHAnsi" w:hAnsiTheme="minorHAnsi" w:cstheme="minorHAnsi"/>
+              </w:rPr>
+              <w:t>A Boolean to determine if the Asset object is Expenditure or Income</w:t>
             </w:r>
           </w:p>
         </w:tc>
@@ -4518,10 +4448,13 @@
           <w:p>
             <w:pPr>
               <w:rPr>
-                <w:rFonts w:hint="eastAsia"/>
-              </w:rPr>
-            </w:pPr>
-            <w:r>
+                <w:rFonts w:asciiTheme="minorHAnsi" w:hAnsiTheme="minorHAnsi" w:cstheme="minorHAnsi"/>
+              </w:rPr>
+            </w:pPr>
+            <w:r>
+              <w:rPr>
+                <w:rFonts w:asciiTheme="minorHAnsi" w:hAnsiTheme="minorHAnsi" w:cstheme="minorHAnsi"/>
+              </w:rPr>
               <w:t>Reminder</w:t>
             </w:r>
           </w:p>
@@ -4534,10 +4467,13 @@
             <w:pPr>
               <w:cnfStyle w:val="000000000000" w:firstRow="0" w:lastRow="0" w:firstColumn="0" w:lastColumn="0" w:oddVBand="0" w:evenVBand="0" w:oddHBand="0" w:evenHBand="0" w:firstRowFirstColumn="0" w:firstRowLastColumn="0" w:lastRowFirstColumn="0" w:lastRowLastColumn="0"/>
               <w:rPr>
-                <w:rFonts w:hint="eastAsia"/>
-              </w:rPr>
-            </w:pPr>
-            <w:r>
+                <w:rFonts w:asciiTheme="minorHAnsi" w:hAnsiTheme="minorHAnsi" w:cstheme="minorHAnsi"/>
+              </w:rPr>
+            </w:pPr>
+            <w:r>
+              <w:rPr>
+                <w:rFonts w:asciiTheme="minorHAnsi" w:hAnsiTheme="minorHAnsi" w:cstheme="minorHAnsi"/>
+              </w:rPr>
               <w:t>reminder</w:t>
             </w:r>
           </w:p>
@@ -4550,30 +4486,19 @@
             <w:pPr>
               <w:cnfStyle w:val="000000000000" w:firstRow="0" w:lastRow="0" w:firstColumn="0" w:lastColumn="0" w:oddVBand="0" w:evenVBand="0" w:oddHBand="0" w:evenHBand="0" w:firstRowFirstColumn="0" w:firstRowLastColumn="0" w:lastRowFirstColumn="0" w:lastRowLastColumn="0"/>
               <w:rPr>
-                <w:rFonts w:hint="eastAsia"/>
-              </w:rPr>
-            </w:pPr>
-            <w:r>
-              <w:t>Reminder object for date and time</w:t>
-            </w:r>
-            <w:bookmarkStart w:id="0" w:name="_GoBack"/>
-            <w:bookmarkEnd w:id="0"/>
-            <w:r>
-              <w:t xml:space="preserve"> based events</w:t>
+                <w:rFonts w:asciiTheme="minorHAnsi" w:hAnsiTheme="minorHAnsi" w:cstheme="minorHAnsi"/>
+              </w:rPr>
+            </w:pPr>
+            <w:r>
+              <w:rPr>
+                <w:rFonts w:asciiTheme="minorHAnsi" w:hAnsiTheme="minorHAnsi" w:cstheme="minorHAnsi"/>
+              </w:rPr>
+              <w:t>Reminder object for date and time based events</w:t>
             </w:r>
           </w:p>
         </w:tc>
       </w:tr>
     </w:tbl>
-    <w:p>
-      <w:pPr>
-        <w:rPr>
-          <w:rFonts w:ascii="Bookman Old Style" w:eastAsia="Bookman Old Style" w:hAnsi="Bookman Old Style" w:cs="Bookman Old Style"/>
-          <w:b/>
-          <w:bCs/>
-        </w:rPr>
-      </w:pPr>
-    </w:p>
     <w:p>
       <w:pPr>
         <w:rPr>
@@ -4604,6 +4529,9 @@
           <w:bCs/>
         </w:rPr>
       </w:pPr>
+      <w:r>
+        <w:br/>
+      </w:r>
       <w:proofErr w:type="gramStart"/>
       <w:r>
         <w:rPr>
@@ -4611,7 +4539,15 @@
           <w:b/>
           <w:bCs/>
         </w:rPr>
-        <w:t>Asset(</w:t>
+        <w:t>Asset</w:t>
+      </w:r>
+      <w:r>
+        <w:rPr>
+          <w:rFonts w:ascii="Bookman Old Style" w:eastAsia="Bookman Old Style" w:hAnsi="Bookman Old Style" w:cs="Bookman Old Style"/>
+          <w:b/>
+          <w:bCs/>
+        </w:rPr>
+        <w:t>(</w:t>
       </w:r>
       <w:proofErr w:type="gramEnd"/>
       <w:r>
@@ -4620,7 +4556,111 @@
           <w:b/>
           <w:bCs/>
         </w:rPr>
-        <w:t>String. Double. Boolean</w:t>
+        <w:t>String name, Double quantity, Boolean isIncome</w:t>
+      </w:r>
+      <w:r>
+        <w:rPr>
+          <w:rFonts w:ascii="Bookman Old Style" w:eastAsia="Bookman Old Style" w:hAnsi="Bookman Old Style" w:cs="Bookman Old Style"/>
+          <w:b/>
+          <w:bCs/>
+        </w:rPr>
+        <w:t>)</w:t>
+      </w:r>
+    </w:p>
+    <w:p>
+      <w:pPr>
+        <w:rPr>
+          <w:rFonts w:asciiTheme="minorHAnsi" w:eastAsia="Bookman Old Style" w:hAnsiTheme="minorHAnsi" w:cstheme="minorHAnsi"/>
+        </w:rPr>
+      </w:pPr>
+      <w:r>
+        <w:rPr>
+          <w:rFonts w:asciiTheme="minorHAnsi" w:eastAsia="Bookman Old Style" w:hAnsiTheme="minorHAnsi" w:cstheme="minorHAnsi"/>
+        </w:rPr>
+        <w:t xml:space="preserve">Instantiates a new </w:t>
+      </w:r>
+      <w:r>
+        <w:rPr>
+          <w:rFonts w:asciiTheme="minorHAnsi" w:eastAsia="Bookman Old Style" w:hAnsiTheme="minorHAnsi" w:cstheme="minorHAnsi"/>
+        </w:rPr>
+        <w:t>Asset</w:t>
+      </w:r>
+      <w:r>
+        <w:rPr>
+          <w:rFonts w:asciiTheme="minorHAnsi" w:eastAsia="Bookman Old Style" w:hAnsiTheme="minorHAnsi" w:cstheme="minorHAnsi"/>
+        </w:rPr>
+        <w:t xml:space="preserve"> object </w:t>
+      </w:r>
+      <w:r>
+        <w:rPr>
+          <w:rFonts w:asciiTheme="minorHAnsi" w:eastAsia="Bookman Old Style" w:hAnsiTheme="minorHAnsi" w:cstheme="minorHAnsi"/>
+        </w:rPr>
+        <w:t xml:space="preserve">based on its </w:t>
+      </w:r>
+      <w:r>
+        <w:rPr>
+          <w:rFonts w:ascii="Courier New" w:eastAsia="Bookman Old Style" w:hAnsi="Courier New" w:cs="Courier New"/>
+        </w:rPr>
+        <w:t>name</w:t>
+      </w:r>
+      <w:r>
+        <w:rPr>
+          <w:rFonts w:asciiTheme="minorHAnsi" w:eastAsia="Bookman Old Style" w:hAnsiTheme="minorHAnsi" w:cstheme="minorHAnsi"/>
+        </w:rPr>
+        <w:t xml:space="preserve">, </w:t>
+      </w:r>
+      <w:r>
+        <w:rPr>
+          <w:rFonts w:ascii="Courier New" w:eastAsia="Bookman Old Style" w:hAnsi="Courier New" w:cs="Courier New"/>
+        </w:rPr>
+        <w:t>quantity</w:t>
+      </w:r>
+      <w:r>
+        <w:rPr>
+          <w:rFonts w:asciiTheme="minorHAnsi" w:eastAsia="Bookman Old Style" w:hAnsiTheme="minorHAnsi" w:cstheme="minorHAnsi"/>
+        </w:rPr>
+        <w:t xml:space="preserve">, </w:t>
+      </w:r>
+      <w:r>
+        <w:rPr>
+          <w:rFonts w:asciiTheme="minorHAnsi" w:eastAsia="Bookman Old Style" w:hAnsiTheme="minorHAnsi" w:cstheme="minorHAnsi"/>
+        </w:rPr>
+        <w:t xml:space="preserve">and </w:t>
+      </w:r>
+      <w:r>
+        <w:rPr>
+          <w:rFonts w:ascii="Courier New" w:eastAsia="Bookman Old Style" w:hAnsi="Courier New" w:cs="Courier New"/>
+        </w:rPr>
+        <w:t>isIncome</w:t>
+      </w:r>
+      <w:r>
+        <w:rPr>
+          <w:rFonts w:asciiTheme="minorHAnsi" w:eastAsia="Bookman Old Style" w:hAnsiTheme="minorHAnsi" w:cstheme="minorHAnsi"/>
+        </w:rPr>
+        <w:t xml:space="preserve">. The method also sets </w:t>
+      </w:r>
+      <w:r>
+        <w:rPr>
+          <w:rFonts w:ascii="Courier New" w:eastAsia="Bookman Old Style" w:hAnsi="Courier New" w:cs="Courier New"/>
+        </w:rPr>
+        <w:t>reminder</w:t>
+      </w:r>
+      <w:r>
+        <w:rPr>
+          <w:rFonts w:asciiTheme="minorHAnsi" w:eastAsia="Bookman Old Style" w:hAnsiTheme="minorHAnsi" w:cstheme="minorHAnsi"/>
+        </w:rPr>
+        <w:t xml:space="preserve"> to a blank state.</w:t>
+      </w:r>
+    </w:p>
+    <w:p>
+      <w:pPr>
+        <w:rPr>
+          <w:rFonts w:ascii="Bookman Old Style" w:eastAsia="Bookman Old Style" w:hAnsi="Bookman Old Style" w:cs="Bookman Old Style"/>
+          <w:b/>
+        </w:rPr>
+      </w:pPr>
+      <w:r>
+        <w:br/>
       </w:r>
       <w:proofErr w:type="gramStart"/>
       <w:r>
@@ -4629,34 +4669,135 @@
           <w:b/>
           <w:bCs/>
         </w:rPr>
+        <w:t>setReminder</w:t>
+      </w:r>
+      <w:r>
+        <w:rPr>
+          <w:rFonts w:ascii="Bookman Old Style" w:eastAsia="Bookman Old Style" w:hAnsi="Bookman Old Style" w:cs="Bookman Old Style"/>
+          <w:b/>
+        </w:rPr>
+        <w:t>(</w:t>
+      </w:r>
+      <w:proofErr w:type="gramEnd"/>
+      <w:r>
+        <w:rPr>
+          <w:rFonts w:ascii="Bookman Old Style" w:eastAsia="Bookman Old Style" w:hAnsi="Bookman Old Style" w:cs="Bookman Old Style"/>
+          <w:b/>
+        </w:rPr>
+        <w:t>String</w:t>
+      </w:r>
+      <w:r>
+        <w:rPr>
+          <w:rFonts w:ascii="Bookman Old Style" w:eastAsia="Bookman Old Style" w:hAnsi="Bookman Old Style" w:cs="Bookman Old Style"/>
+          <w:b/>
+        </w:rPr>
+        <w:t xml:space="preserve"> name</w:t>
+      </w:r>
+      <w:r>
+        <w:rPr>
+          <w:rFonts w:ascii="Bookman Old Style" w:eastAsia="Bookman Old Style" w:hAnsi="Bookman Old Style" w:cs="Bookman Old Style"/>
+          <w:b/>
+        </w:rPr>
+        <w:t>, String</w:t>
+      </w:r>
+      <w:r>
+        <w:rPr>
+          <w:rFonts w:ascii="Bookman Old Style" w:eastAsia="Bookman Old Style" w:hAnsi="Bookman Old Style" w:cs="Bookman Old Style"/>
+          <w:b/>
+        </w:rPr>
+        <w:t xml:space="preserve"> description</w:t>
+      </w:r>
+      <w:r>
+        <w:rPr>
+          <w:rFonts w:ascii="Bookman Old Style" w:eastAsia="Bookman Old Style" w:hAnsi="Bookman Old Style" w:cs="Bookman Old Style"/>
+          <w:b/>
+        </w:rPr>
+        <w:t>, Date</w:t>
+      </w:r>
+      <w:r>
+        <w:rPr>
+          <w:rFonts w:ascii="Bookman Old Style" w:eastAsia="Bookman Old Style" w:hAnsi="Bookman Old Style" w:cs="Bookman Old Style"/>
+          <w:b/>
+        </w:rPr>
+        <w:t xml:space="preserve"> dueDate, Integer frequency</w:t>
+      </w:r>
+      <w:r>
+        <w:rPr>
+          <w:rFonts w:ascii="Bookman Old Style" w:eastAsia="Bookman Old Style" w:hAnsi="Bookman Old Style" w:cs="Bookman Old Style"/>
+          <w:b/>
+        </w:rPr>
         <w:t>)</w:t>
       </w:r>
+    </w:p>
+    <w:p>
+      <w:pPr>
+        <w:rPr>
+          <w:rFonts w:asciiTheme="minorHAnsi" w:hAnsiTheme="minorHAnsi" w:cstheme="minorHAnsi"/>
+        </w:rPr>
+      </w:pPr>
+      <w:r>
+        <w:rPr>
+          <w:rFonts w:asciiTheme="minorHAnsi" w:hAnsiTheme="minorHAnsi" w:cstheme="minorHAnsi"/>
+        </w:rPr>
+        <w:t xml:space="preserve">Calls the </w:t>
+      </w:r>
+      <w:proofErr w:type="gramStart"/>
+      <w:r>
+        <w:rPr>
+          <w:rFonts w:asciiTheme="minorHAnsi" w:hAnsiTheme="minorHAnsi" w:cstheme="minorHAnsi"/>
+        </w:rPr>
+        <w:t>Reminder(</w:t>
+      </w:r>
       <w:proofErr w:type="gramEnd"/>
       <w:r>
+        <w:rPr>
+          <w:rFonts w:asciiTheme="minorHAnsi" w:hAnsiTheme="minorHAnsi" w:cstheme="minorHAnsi"/>
+        </w:rPr>
+        <w:t xml:space="preserve">) method and sets </w:t>
+      </w:r>
+      <w:r>
+        <w:rPr>
+          <w:rFonts w:ascii="Courier New" w:hAnsi="Courier New" w:cs="Courier New"/>
+        </w:rPr>
+        <w:t>reminder</w:t>
+      </w:r>
+      <w:r>
+        <w:rPr>
+          <w:rFonts w:asciiTheme="minorHAnsi" w:hAnsiTheme="minorHAnsi" w:cstheme="minorHAnsi"/>
+        </w:rPr>
+        <w:t xml:space="preserve"> to the parameters listed above.</w:t>
+      </w:r>
+    </w:p>
+    <w:p>
+      <w:pPr>
+        <w:rPr>
+          <w:rFonts w:ascii="Bookman Old Style" w:eastAsia="Bookman Old Style" w:hAnsi="Bookman Old Style" w:cs="Bookman Old Style"/>
+          <w:b/>
+          <w:bCs/>
+        </w:rPr>
+      </w:pPr>
+      <w:r>
         <w:br/>
       </w:r>
-      <w:r>
-        <w:rPr>
-          <w:rFonts w:ascii="Bookman Old Style" w:eastAsia="Bookman Old Style" w:hAnsi="Bookman Old Style" w:cs="Bookman Old Style"/>
-          <w:b/>
-          <w:bCs/>
-        </w:rPr>
-        <w:t>Asset(String. Double. Boolean, Date)</w:t>
-      </w:r>
-      <w:r>
-        <w:br/>
-      </w:r>
-      <w:r>
-        <w:br/>
-      </w:r>
+    </w:p>
+    <w:p>
+      <w:pPr>
+        <w:rPr>
+          <w:rFonts w:ascii="Bookman Old Style" w:eastAsia="Bookman Old Style" w:hAnsi="Bookman Old Style" w:cs="Bookman Old Style"/>
+          <w:b/>
+          <w:bCs/>
+        </w:rPr>
+      </w:pPr>
       <w:proofErr w:type="spellStart"/>
-      <w:r>
-        <w:rPr>
-          <w:rFonts w:ascii="Bookman Old Style" w:eastAsia="Bookman Old Style" w:hAnsi="Bookman Old Style" w:cs="Bookman Old Style"/>
-          <w:b/>
-          <w:bCs/>
-        </w:rPr>
-        <w:t>addReminder</w:t>
+      <w:proofErr w:type="gramStart"/>
+      <w:r>
+        <w:rPr>
+          <w:rFonts w:ascii="Bookman Old Style" w:eastAsia="Bookman Old Style" w:hAnsi="Bookman Old Style" w:cs="Bookman Old Style"/>
+          <w:b/>
+          <w:bCs/>
+        </w:rPr>
+        <w:lastRenderedPageBreak/>
+        <w:t>removeReminder</w:t>
       </w:r>
       <w:proofErr w:type="spellEnd"/>
       <w:r>
@@ -4665,58 +4806,38 @@
           <w:b/>
           <w:bCs/>
         </w:rPr>
-        <w:t>(String, String, Date)</w:t>
-      </w:r>
-      <w:r>
-        <w:br/>
-      </w:r>
-      <w:r>
-        <w:rPr>
-          <w:rFonts w:ascii="Bookman Old Style" w:eastAsia="Bookman Old Style" w:hAnsi="Bookman Old Style" w:cs="Bookman Old Style"/>
-          <w:b/>
-          <w:bCs/>
-        </w:rPr>
-        <w:t>setReminder(String, String, Date)</w:t>
-      </w:r>
-      <w:r>
-        <w:br/>
-      </w:r>
-      <w:proofErr w:type="spellStart"/>
-      <w:r>
-        <w:rPr>
-          <w:rFonts w:ascii="Bookman Old Style" w:eastAsia="Bookman Old Style" w:hAnsi="Bookman Old Style" w:cs="Bookman Old Style"/>
-          <w:b/>
-          <w:bCs/>
-        </w:rPr>
-        <w:t>removeReminder</w:t>
-      </w:r>
-      <w:proofErr w:type="spellEnd"/>
-      <w:r>
-        <w:rPr>
-          <w:rFonts w:ascii="Bookman Old Style" w:eastAsia="Bookman Old Style" w:hAnsi="Bookman Old Style" w:cs="Bookman Old Style"/>
-          <w:b/>
-          <w:bCs/>
-        </w:rPr>
         <w:t>()</w:t>
       </w:r>
-      <w:r>
-        <w:br/>
-      </w:r>
-      <w:r>
-        <w:rPr>
-          <w:rFonts w:ascii="Bookman Old Style" w:eastAsia="Bookman Old Style" w:hAnsi="Bookman Old Style" w:cs="Bookman Old Style"/>
-          <w:b/>
-          <w:bCs/>
-        </w:rPr>
-        <w:t>getReminder(): Reminder</w:t>
-      </w:r>
-    </w:p>
-    <w:p>
-      <w:pPr>
-        <w:rPr>
-          <w:rFonts w:hint="eastAsia"/>
-        </w:rPr>
-      </w:pPr>
+      <w:proofErr w:type="gramEnd"/>
+    </w:p>
+    <w:p>
+      <w:pPr>
+        <w:rPr>
+          <w:rFonts w:asciiTheme="minorHAnsi" w:eastAsia="Bookman Old Style" w:hAnsiTheme="minorHAnsi" w:cstheme="minorHAnsi" w:hint="eastAsia"/>
+          <w:bCs/>
+        </w:rPr>
+      </w:pPr>
+      <w:r>
+        <w:rPr>
+          <w:rFonts w:asciiTheme="minorHAnsi" w:eastAsia="Bookman Old Style" w:hAnsiTheme="minorHAnsi" w:cstheme="minorHAnsi"/>
+          <w:bCs/>
+        </w:rPr>
+        <w:t xml:space="preserve">Resets the </w:t>
+      </w:r>
+      <w:r>
+        <w:rPr>
+          <w:rFonts w:ascii="Courier New" w:eastAsia="Bookman Old Style" w:hAnsi="Courier New" w:cs="Courier New"/>
+          <w:bCs/>
+        </w:rPr>
+        <w:t>reminder</w:t>
+      </w:r>
+      <w:r>
+        <w:rPr>
+          <w:rFonts w:asciiTheme="minorHAnsi" w:eastAsia="Bookman Old Style" w:hAnsiTheme="minorHAnsi" w:cstheme="minorHAnsi"/>
+          <w:bCs/>
+        </w:rPr>
+        <w:t xml:space="preserve"> to a blank state.</w:t>
+      </w:r>
     </w:p>
     <w:p>
       <w:pPr>
@@ -4730,7 +4851,6 @@
         </w:rPr>
       </w:pPr>
       <w:r>
-        <w:lastRenderedPageBreak/>
         <w:t>UserBudget</w:t>
       </w:r>
     </w:p>
@@ -4823,10 +4943,13 @@
           <w:p>
             <w:pPr>
               <w:rPr>
-                <w:rFonts w:hint="eastAsia"/>
-              </w:rPr>
-            </w:pPr>
-            <w:r>
+                <w:rFonts w:asciiTheme="minorHAnsi" w:hAnsiTheme="minorHAnsi" w:cstheme="minorHAnsi"/>
+              </w:rPr>
+            </w:pPr>
+            <w:r>
+              <w:rPr>
+                <w:rFonts w:asciiTheme="minorHAnsi" w:hAnsiTheme="minorHAnsi" w:cstheme="minorHAnsi"/>
+              </w:rPr>
               <w:t>String</w:t>
             </w:r>
           </w:p>
@@ -4839,11 +4962,14 @@
             <w:pPr>
               <w:cnfStyle w:val="000000000000" w:firstRow="0" w:lastRow="0" w:firstColumn="0" w:lastColumn="0" w:oddVBand="0" w:evenVBand="0" w:oddHBand="0" w:evenHBand="0" w:firstRowFirstColumn="0" w:firstRowLastColumn="0" w:lastRowFirstColumn="0" w:lastRowLastColumn="0"/>
               <w:rPr>
-                <w:rFonts w:hint="eastAsia"/>
+                <w:rFonts w:asciiTheme="minorHAnsi" w:hAnsiTheme="minorHAnsi" w:cstheme="minorHAnsi"/>
               </w:rPr>
             </w:pPr>
             <w:proofErr w:type="spellStart"/>
             <w:r>
+              <w:rPr>
+                <w:rFonts w:asciiTheme="minorHAnsi" w:hAnsiTheme="minorHAnsi" w:cstheme="minorHAnsi"/>
+              </w:rPr>
               <w:t>userName</w:t>
             </w:r>
             <w:proofErr w:type="spellEnd"/>
@@ -4857,9 +4983,15 @@
             <w:pPr>
               <w:cnfStyle w:val="000000000000" w:firstRow="0" w:lastRow="0" w:firstColumn="0" w:lastColumn="0" w:oddVBand="0" w:evenVBand="0" w:oddHBand="0" w:evenHBand="0" w:firstRowFirstColumn="0" w:firstRowLastColumn="0" w:lastRowFirstColumn="0" w:lastRowLastColumn="0"/>
               <w:rPr>
-                <w:rFonts w:hint="eastAsia"/>
-              </w:rPr>
-            </w:pPr>
+                <w:rFonts w:asciiTheme="minorHAnsi" w:hAnsiTheme="minorHAnsi" w:cstheme="minorHAnsi"/>
+              </w:rPr>
+            </w:pPr>
+            <w:r>
+              <w:rPr>
+                <w:rFonts w:asciiTheme="minorHAnsi" w:hAnsiTheme="minorHAnsi" w:cstheme="minorHAnsi"/>
+              </w:rPr>
+              <w:t>The user name determined by the user</w:t>
+            </w:r>
           </w:p>
         </w:tc>
       </w:tr>
@@ -4872,10 +5004,13 @@
           <w:p>
             <w:pPr>
               <w:rPr>
-                <w:rFonts w:hint="eastAsia"/>
-              </w:rPr>
-            </w:pPr>
-            <w:r>
+                <w:rFonts w:asciiTheme="minorHAnsi" w:hAnsiTheme="minorHAnsi" w:cstheme="minorHAnsi"/>
+              </w:rPr>
+            </w:pPr>
+            <w:r>
+              <w:rPr>
+                <w:rFonts w:asciiTheme="minorHAnsi" w:hAnsiTheme="minorHAnsi" w:cstheme="minorHAnsi"/>
+              </w:rPr>
               <w:t>String</w:t>
             </w:r>
           </w:p>
@@ -4888,10 +5023,13 @@
             <w:pPr>
               <w:cnfStyle w:val="000000000000" w:firstRow="0" w:lastRow="0" w:firstColumn="0" w:lastColumn="0" w:oddVBand="0" w:evenVBand="0" w:oddHBand="0" w:evenHBand="0" w:firstRowFirstColumn="0" w:firstRowLastColumn="0" w:lastRowFirstColumn="0" w:lastRowLastColumn="0"/>
               <w:rPr>
-                <w:rFonts w:hint="eastAsia"/>
-              </w:rPr>
-            </w:pPr>
-            <w:r>
+                <w:rFonts w:asciiTheme="minorHAnsi" w:hAnsiTheme="minorHAnsi" w:cstheme="minorHAnsi"/>
+              </w:rPr>
+            </w:pPr>
+            <w:r>
+              <w:rPr>
+                <w:rFonts w:asciiTheme="minorHAnsi" w:hAnsiTheme="minorHAnsi" w:cstheme="minorHAnsi"/>
+              </w:rPr>
               <w:t>password</w:t>
             </w:r>
           </w:p>
@@ -4904,9 +5042,15 @@
             <w:pPr>
               <w:cnfStyle w:val="000000000000" w:firstRow="0" w:lastRow="0" w:firstColumn="0" w:lastColumn="0" w:oddVBand="0" w:evenVBand="0" w:oddHBand="0" w:evenHBand="0" w:firstRowFirstColumn="0" w:firstRowLastColumn="0" w:lastRowFirstColumn="0" w:lastRowLastColumn="0"/>
               <w:rPr>
-                <w:rFonts w:hint="eastAsia"/>
-              </w:rPr>
-            </w:pPr>
+                <w:rFonts w:asciiTheme="minorHAnsi" w:hAnsiTheme="minorHAnsi" w:cstheme="minorHAnsi"/>
+              </w:rPr>
+            </w:pPr>
+            <w:r>
+              <w:rPr>
+                <w:rFonts w:asciiTheme="minorHAnsi" w:hAnsiTheme="minorHAnsi" w:cstheme="minorHAnsi"/>
+              </w:rPr>
+              <w:t>The user password for accessing their save file</w:t>
+            </w:r>
           </w:p>
         </w:tc>
       </w:tr>
@@ -4919,10 +5063,13 @@
           <w:p>
             <w:pPr>
               <w:rPr>
-                <w:rFonts w:hint="eastAsia"/>
-              </w:rPr>
-            </w:pPr>
-            <w:r>
+                <w:rFonts w:asciiTheme="minorHAnsi" w:hAnsiTheme="minorHAnsi" w:cstheme="minorHAnsi"/>
+              </w:rPr>
+            </w:pPr>
+            <w:r>
+              <w:rPr>
+                <w:rFonts w:asciiTheme="minorHAnsi" w:hAnsiTheme="minorHAnsi" w:cstheme="minorHAnsi"/>
+              </w:rPr>
               <w:t>String</w:t>
             </w:r>
           </w:p>
@@ -4935,11 +5082,14 @@
             <w:pPr>
               <w:cnfStyle w:val="000000000000" w:firstRow="0" w:lastRow="0" w:firstColumn="0" w:lastColumn="0" w:oddVBand="0" w:evenVBand="0" w:oddHBand="0" w:evenHBand="0" w:firstRowFirstColumn="0" w:firstRowLastColumn="0" w:lastRowFirstColumn="0" w:lastRowLastColumn="0"/>
               <w:rPr>
-                <w:rFonts w:hint="eastAsia"/>
+                <w:rFonts w:asciiTheme="minorHAnsi" w:hAnsiTheme="minorHAnsi" w:cstheme="minorHAnsi"/>
               </w:rPr>
             </w:pPr>
             <w:proofErr w:type="spellStart"/>
             <w:r>
+              <w:rPr>
+                <w:rFonts w:asciiTheme="minorHAnsi" w:hAnsiTheme="minorHAnsi" w:cstheme="minorHAnsi"/>
+              </w:rPr>
               <w:t>saveFileLocation</w:t>
             </w:r>
             <w:proofErr w:type="spellEnd"/>
@@ -4953,9 +5103,15 @@
             <w:pPr>
               <w:cnfStyle w:val="000000000000" w:firstRow="0" w:lastRow="0" w:firstColumn="0" w:lastColumn="0" w:oddVBand="0" w:evenVBand="0" w:oddHBand="0" w:evenHBand="0" w:firstRowFirstColumn="0" w:firstRowLastColumn="0" w:lastRowFirstColumn="0" w:lastRowLastColumn="0"/>
               <w:rPr>
-                <w:rFonts w:hint="eastAsia"/>
-              </w:rPr>
-            </w:pPr>
+                <w:rFonts w:asciiTheme="minorHAnsi" w:hAnsiTheme="minorHAnsi" w:cstheme="minorHAnsi"/>
+              </w:rPr>
+            </w:pPr>
+            <w:r>
+              <w:rPr>
+                <w:rFonts w:asciiTheme="minorHAnsi" w:hAnsiTheme="minorHAnsi" w:cstheme="minorHAnsi"/>
+              </w:rPr>
+              <w:t>Location of the user’s save file in local storage</w:t>
+            </w:r>
           </w:p>
         </w:tc>
       </w:tr>
@@ -4968,10 +5124,13 @@
           <w:p>
             <w:pPr>
               <w:rPr>
-                <w:rFonts w:hint="eastAsia"/>
-              </w:rPr>
-            </w:pPr>
-            <w:r>
+                <w:rFonts w:asciiTheme="minorHAnsi" w:hAnsiTheme="minorHAnsi" w:cstheme="minorHAnsi"/>
+              </w:rPr>
+            </w:pPr>
+            <w:r>
+              <w:rPr>
+                <w:rFonts w:asciiTheme="minorHAnsi" w:hAnsiTheme="minorHAnsi" w:cstheme="minorHAnsi"/>
+              </w:rPr>
               <w:t>Asset[]</w:t>
             </w:r>
           </w:p>
@@ -4984,10 +5143,13 @@
             <w:pPr>
               <w:cnfStyle w:val="000000000000" w:firstRow="0" w:lastRow="0" w:firstColumn="0" w:lastColumn="0" w:oddVBand="0" w:evenVBand="0" w:oddHBand="0" w:evenHBand="0" w:firstRowFirstColumn="0" w:firstRowLastColumn="0" w:lastRowFirstColumn="0" w:lastRowLastColumn="0"/>
               <w:rPr>
-                <w:rFonts w:hint="eastAsia"/>
-              </w:rPr>
-            </w:pPr>
-            <w:r>
+                <w:rFonts w:asciiTheme="minorHAnsi" w:hAnsiTheme="minorHAnsi" w:cstheme="minorHAnsi"/>
+              </w:rPr>
+            </w:pPr>
+            <w:r>
+              <w:rPr>
+                <w:rFonts w:asciiTheme="minorHAnsi" w:hAnsiTheme="minorHAnsi" w:cstheme="minorHAnsi"/>
+              </w:rPr>
               <w:t>income</w:t>
             </w:r>
           </w:p>
@@ -5000,9 +5162,27 @@
             <w:pPr>
               <w:cnfStyle w:val="000000000000" w:firstRow="0" w:lastRow="0" w:firstColumn="0" w:lastColumn="0" w:oddVBand="0" w:evenVBand="0" w:oddHBand="0" w:evenHBand="0" w:firstRowFirstColumn="0" w:firstRowLastColumn="0" w:lastRowFirstColumn="0" w:lastRowLastColumn="0"/>
               <w:rPr>
-                <w:rFonts w:hint="eastAsia"/>
-              </w:rPr>
-            </w:pPr>
+                <w:rFonts w:asciiTheme="minorHAnsi" w:hAnsiTheme="minorHAnsi" w:cstheme="minorHAnsi"/>
+              </w:rPr>
+            </w:pPr>
+            <w:r>
+              <w:rPr>
+                <w:rFonts w:asciiTheme="minorHAnsi" w:hAnsiTheme="minorHAnsi" w:cstheme="minorHAnsi"/>
+              </w:rPr>
+              <w:t xml:space="preserve">List of Asset objects where </w:t>
+            </w:r>
+            <w:r>
+              <w:rPr>
+                <w:rFonts w:ascii="Courier New" w:hAnsi="Courier New" w:cs="Courier New"/>
+              </w:rPr>
+              <w:t>isIncome</w:t>
+            </w:r>
+            <w:r>
+              <w:rPr>
+                <w:rFonts w:asciiTheme="minorHAnsi" w:hAnsiTheme="minorHAnsi" w:cstheme="minorHAnsi"/>
+              </w:rPr>
+              <w:t xml:space="preserve"> is set to true</w:t>
+            </w:r>
           </w:p>
         </w:tc>
       </w:tr>
@@ -5015,10 +5195,13 @@
           <w:p>
             <w:pPr>
               <w:rPr>
-                <w:rFonts w:hint="eastAsia"/>
-              </w:rPr>
-            </w:pPr>
-            <w:r>
+                <w:rFonts w:asciiTheme="minorHAnsi" w:hAnsiTheme="minorHAnsi" w:cstheme="minorHAnsi"/>
+              </w:rPr>
+            </w:pPr>
+            <w:r>
+              <w:rPr>
+                <w:rFonts w:asciiTheme="minorHAnsi" w:hAnsiTheme="minorHAnsi" w:cstheme="minorHAnsi"/>
+              </w:rPr>
               <w:t>Asset[]</w:t>
             </w:r>
           </w:p>
@@ -5031,10 +5214,13 @@
             <w:pPr>
               <w:cnfStyle w:val="000000000000" w:firstRow="0" w:lastRow="0" w:firstColumn="0" w:lastColumn="0" w:oddVBand="0" w:evenVBand="0" w:oddHBand="0" w:evenHBand="0" w:firstRowFirstColumn="0" w:firstRowLastColumn="0" w:lastRowFirstColumn="0" w:lastRowLastColumn="0"/>
               <w:rPr>
-                <w:rFonts w:hint="eastAsia"/>
-              </w:rPr>
-            </w:pPr>
-            <w:r>
+                <w:rFonts w:asciiTheme="minorHAnsi" w:hAnsiTheme="minorHAnsi" w:cstheme="minorHAnsi"/>
+              </w:rPr>
+            </w:pPr>
+            <w:r>
+              <w:rPr>
+                <w:rFonts w:asciiTheme="minorHAnsi" w:hAnsiTheme="minorHAnsi" w:cstheme="minorHAnsi"/>
+              </w:rPr>
               <w:t>expenditure</w:t>
             </w:r>
           </w:p>
@@ -5047,9 +5233,33 @@
             <w:pPr>
               <w:cnfStyle w:val="000000000000" w:firstRow="0" w:lastRow="0" w:firstColumn="0" w:lastColumn="0" w:oddVBand="0" w:evenVBand="0" w:oddHBand="0" w:evenHBand="0" w:firstRowFirstColumn="0" w:firstRowLastColumn="0" w:lastRowFirstColumn="0" w:lastRowLastColumn="0"/>
               <w:rPr>
-                <w:rFonts w:hint="eastAsia"/>
-              </w:rPr>
-            </w:pPr>
+                <w:rFonts w:asciiTheme="minorHAnsi" w:hAnsiTheme="minorHAnsi" w:cstheme="minorHAnsi"/>
+              </w:rPr>
+            </w:pPr>
+            <w:r>
+              <w:rPr>
+                <w:rFonts w:asciiTheme="minorHAnsi" w:hAnsiTheme="minorHAnsi" w:cstheme="minorHAnsi"/>
+              </w:rPr>
+              <w:t>List of Asset objec</w:t>
+            </w:r>
+            <w:r>
+              <w:rPr>
+                <w:rFonts w:asciiTheme="minorHAnsi" w:hAnsiTheme="minorHAnsi" w:cstheme="minorHAnsi"/>
+              </w:rPr>
+              <w:t xml:space="preserve">ts where </w:t>
+            </w:r>
+            <w:r>
+              <w:rPr>
+                <w:rFonts w:ascii="Courier New" w:hAnsi="Courier New" w:cs="Courier New"/>
+              </w:rPr>
+              <w:t>isIncome</w:t>
+            </w:r>
+            <w:r>
+              <w:rPr>
+                <w:rFonts w:asciiTheme="minorHAnsi" w:hAnsiTheme="minorHAnsi" w:cstheme="minorHAnsi"/>
+              </w:rPr>
+              <w:t xml:space="preserve"> is set to false</w:t>
+            </w:r>
           </w:p>
         </w:tc>
       </w:tr>
@@ -5091,7 +5301,77 @@
           <w:b/>
           <w:bCs/>
         </w:rPr>
-        <w:t>String, String, String)</w:t>
+        <w:t>String</w:t>
+      </w:r>
+      <w:r>
+        <w:rPr>
+          <w:rFonts w:ascii="Bookman Old Style" w:eastAsia="Bookman Old Style" w:hAnsi="Bookman Old Style" w:cs="Bookman Old Style"/>
+          <w:b/>
+          <w:bCs/>
+        </w:rPr>
+        <w:t xml:space="preserve"> </w:t>
+      </w:r>
+      <w:proofErr w:type="spellStart"/>
+      <w:r>
+        <w:rPr>
+          <w:rFonts w:ascii="Bookman Old Style" w:eastAsia="Bookman Old Style" w:hAnsi="Bookman Old Style" w:cs="Bookman Old Style"/>
+          <w:b/>
+          <w:bCs/>
+        </w:rPr>
+        <w:t>userName</w:t>
+      </w:r>
+      <w:proofErr w:type="spellEnd"/>
+      <w:r>
+        <w:rPr>
+          <w:rFonts w:ascii="Bookman Old Style" w:eastAsia="Bookman Old Style" w:hAnsi="Bookman Old Style" w:cs="Bookman Old Style"/>
+          <w:b/>
+          <w:bCs/>
+        </w:rPr>
+        <w:t>, String</w:t>
+      </w:r>
+      <w:r>
+        <w:rPr>
+          <w:rFonts w:ascii="Bookman Old Style" w:eastAsia="Bookman Old Style" w:hAnsi="Bookman Old Style" w:cs="Bookman Old Style"/>
+          <w:b/>
+          <w:bCs/>
+        </w:rPr>
+        <w:t xml:space="preserve"> </w:t>
+      </w:r>
+      <w:proofErr w:type="spellStart"/>
+      <w:r>
+        <w:rPr>
+          <w:rFonts w:ascii="Bookman Old Style" w:eastAsia="Bookman Old Style" w:hAnsi="Bookman Old Style" w:cs="Bookman Old Style"/>
+          <w:b/>
+          <w:bCs/>
+        </w:rPr>
+        <w:t>passowrd</w:t>
+      </w:r>
+      <w:proofErr w:type="spellEnd"/>
+      <w:r>
+        <w:rPr>
+          <w:rFonts w:ascii="Bookman Old Style" w:eastAsia="Bookman Old Style" w:hAnsi="Bookman Old Style" w:cs="Bookman Old Style"/>
+          <w:b/>
+          <w:bCs/>
+        </w:rPr>
+        <w:t>, String</w:t>
+      </w:r>
+      <w:r>
+        <w:rPr>
+          <w:rFonts w:ascii="Bookman Old Style" w:eastAsia="Bookman Old Style" w:hAnsi="Bookman Old Style" w:cs="Bookman Old Style"/>
+          <w:b/>
+          <w:bCs/>
+        </w:rPr>
+        <w:t xml:space="preserve"> filePath</w:t>
+      </w:r>
+      <w:bookmarkStart w:id="0" w:name="_GoBack"/>
+      <w:bookmarkEnd w:id="0"/>
+      <w:r>
+        <w:rPr>
+          <w:rFonts w:ascii="Bookman Old Style" w:eastAsia="Bookman Old Style" w:hAnsi="Bookman Old Style" w:cs="Bookman Old Style"/>
+          <w:b/>
+          <w:bCs/>
+        </w:rPr>
+        <w:t>)</w:t>
       </w:r>
       <w:r>
         <w:br/>

</xml_diff>